<commit_message>
add 1 hour tutorial, regular expression and reviewer 3 comment
</commit_message>
<xml_diff>
--- a/IEEEtran/Revision2/authors_response_letterR1.docx
+++ b/IEEEtran/Revision2/authors_response_letterR1.docx
@@ -1,6 +1,6 @@
 
 <file path=word/document.xml><?xml version="1.0" encoding="utf-8"?>
-<w:document xmlns:wpc="http://schemas.microsoft.com/office/word/2010/wordprocessingCanvas" xmlns:cx="http://schemas.microsoft.com/office/drawing/2014/chartex" xmlns:cx1="http://schemas.microsoft.com/office/drawing/2015/9/8/chartex" xmlns:cx2="http://schemas.microsoft.com/office/drawing/2015/10/21/chartex" xmlns:cx3="http://schemas.microsoft.com/office/drawing/2016/5/9/chartex" xmlns:cx4="http://schemas.microsoft.com/office/drawing/2016/5/10/chartex" xmlns:cx5="http://schemas.microsoft.com/office/drawing/2016/5/11/chartex" xmlns:mc="http://schemas.openxmlformats.org/markup-compatibility/2006" xmlns:o="urn:schemas-microsoft-com:office:office" xmlns:r="http://schemas.openxmlformats.org/officeDocument/2006/relationships" xmlns:m="http://schemas.openxmlformats.org/officeDocument/2006/math" xmlns:v="urn:schemas-microsoft-com:vml" xmlns:wp14="http://schemas.microsoft.com/office/word/2010/wordprocessingDrawing" xmlns:wp="http://schemas.openxmlformats.org/drawingml/2006/wordprocessingDrawing" xmlns:w10="urn:schemas-microsoft-com:office:word" xmlns:w="http://schemas.openxmlformats.org/wordprocessingml/2006/main" xmlns:w14="http://schemas.microsoft.com/office/word/2010/wordml" xmlns:w15="http://schemas.microsoft.com/office/word/2012/wordml" xmlns:w16se="http://schemas.microsoft.com/office/word/2015/wordml/symex" xmlns:wpg="http://schemas.microsoft.com/office/word/2010/wordprocessingGroup" xmlns:wpi="http://schemas.microsoft.com/office/word/2010/wordprocessingInk" xmlns:wne="http://schemas.microsoft.com/office/word/2006/wordml" xmlns:wps="http://schemas.microsoft.com/office/word/2010/wordprocessingShape" mc:Ignorable="w14 w15 w16se wp14">
+<w:document xmlns:wpc="http://schemas.microsoft.com/office/word/2010/wordprocessingCanvas" xmlns:mo="http://schemas.microsoft.com/office/mac/office/2008/main" xmlns:mc="http://schemas.openxmlformats.org/markup-compatibility/2006" xmlns:mv="urn:schemas-microsoft-com:mac:vml" xmlns:o="urn:schemas-microsoft-com:office:office" xmlns:r="http://schemas.openxmlformats.org/officeDocument/2006/relationships" xmlns:m="http://schemas.openxmlformats.org/officeDocument/2006/math" xmlns:v="urn:schemas-microsoft-com:vml" xmlns:wp14="http://schemas.microsoft.com/office/word/2010/wordprocessingDrawing" xmlns:wp="http://schemas.openxmlformats.org/drawingml/2006/wordprocessingDrawing" xmlns:w10="urn:schemas-microsoft-com:office:word" xmlns:w="http://schemas.openxmlformats.org/wordprocessingml/2006/main" xmlns:w14="http://schemas.microsoft.com/office/word/2010/wordml" xmlns:w15="http://schemas.microsoft.com/office/word/2012/wordml" xmlns:wpg="http://schemas.microsoft.com/office/word/2010/wordprocessingGroup" xmlns:wpi="http://schemas.microsoft.com/office/word/2010/wordprocessingInk" xmlns:wne="http://schemas.microsoft.com/office/word/2006/wordml" xmlns:wps="http://schemas.microsoft.com/office/word/2010/wordprocessingShape" mc:Ignorable="w14 w15 wp14">
   <w:body>
     <w:p>
       <w:pPr>
@@ -986,41 +986,43 @@
       <w:pPr>
         <w:rPr>
           <w:rFonts w:ascii="Arial" w:eastAsia="Times New Roman" w:hAnsi="Arial" w:cs="Arial"/>
-          <w:b/>
-          <w:color w:val="000000"/>
-          <w:sz w:val="19"/>
-          <w:szCs w:val="19"/>
-        </w:rPr>
-      </w:pPr>
-      <w:r>
-        <w:rPr>
-          <w:rFonts w:ascii="Arial" w:eastAsia="Times New Roman" w:hAnsi="Arial" w:cs="Arial"/>
-          <w:b/>
-          <w:color w:val="000000"/>
-          <w:sz w:val="19"/>
-          <w:szCs w:val="19"/>
-        </w:rPr>
-        <w:t>Everton</w:t>
-      </w:r>
-    </w:p>
-    <w:p>
-      <w:pPr>
-        <w:rPr>
-          <w:rFonts w:ascii="Arial" w:eastAsia="Times New Roman" w:hAnsi="Arial" w:cs="Arial"/>
-          <w:color w:val="000000"/>
-          <w:sz w:val="19"/>
-          <w:szCs w:val="19"/>
-          <w:shd w:val="clear" w:color="auto" w:fill="FFFFFF"/>
-        </w:rPr>
-      </w:pPr>
-      <w:r>
-        <w:rPr>
-          <w:rFonts w:ascii="Arial" w:eastAsia="Times New Roman" w:hAnsi="Arial" w:cs="Arial"/>
-          <w:color w:val="000000"/>
-          <w:sz w:val="19"/>
-          <w:szCs w:val="19"/>
-        </w:rPr>
-        <w:br/>
+          <w:color w:val="000000"/>
+          <w:sz w:val="19"/>
+          <w:szCs w:val="19"/>
+          <w:shd w:val="clear" w:color="auto" w:fill="FFFFFF"/>
+        </w:rPr>
+      </w:pPr>
+      <w:r>
+        <w:rPr>
+          <w:rFonts w:ascii="Arial" w:eastAsia="Times New Roman" w:hAnsi="Arial" w:cs="Arial"/>
+          <w:b/>
+          <w:color w:val="000000"/>
+          <w:sz w:val="19"/>
+          <w:szCs w:val="19"/>
+        </w:rPr>
+        <w:t xml:space="preserve">Thank you for your comment. We agree that providing the tutorial presented to raters will help both understanding and replication of the study. We also believe that the regular expression mentioned by the reviewer is the regular expression used to identify Java source code on source code comments.  Therefore, we added the tutorial and the regular expression used in our heuristic in our public Github repository created to host supplementary information about our work. The files can be located on </w:t>
+      </w:r>
+      <w:hyperlink r:id="rId9" w:history="1">
+        <w:r>
+          <w:rPr>
+            <w:rStyle w:val="Hyperlink"/>
+            <w:rFonts w:ascii="Arial" w:eastAsia="Times New Roman" w:hAnsi="Arial" w:cs="Arial"/>
+            <w:b/>
+            <w:sz w:val="19"/>
+            <w:szCs w:val="19"/>
+          </w:rPr>
+          <w:t>https://github.com/maldonado/tse_satd_data</w:t>
+        </w:r>
+      </w:hyperlink>
+      <w:r>
+        <w:rPr>
+          <w:rFonts w:ascii="Arial" w:eastAsia="Times New Roman" w:hAnsi="Arial" w:cs="Arial"/>
+          <w:b/>
+          <w:color w:val="000000"/>
+          <w:sz w:val="19"/>
+          <w:szCs w:val="19"/>
+        </w:rPr>
+        <w:t xml:space="preserve"> under the folder replication and understanding. </w:t>
       </w:r>
     </w:p>
     <w:p>
@@ -1814,42 +1816,7 @@
           <w:szCs w:val="19"/>
           <w:shd w:val="clear" w:color="auto" w:fill="FFFFFF"/>
         </w:rPr>
-        <w:t xml:space="preserve"> Therefore, prioritizing the pay back of technical debt based on </w:t>
-      </w:r>
-      <w:r>
-        <w:rPr>
-          <w:rFonts w:ascii="Arial" w:eastAsia="Times New Roman" w:hAnsi="Arial" w:cs="Arial"/>
-          <w:b/>
-          <w:color w:val="000000"/>
-          <w:sz w:val="19"/>
-          <w:szCs w:val="19"/>
-          <w:shd w:val="clear" w:color="auto" w:fill="FFFFFF"/>
-        </w:rPr>
-        <w:t>self-admitted technical debt</w:t>
-      </w:r>
-      <w:r>
-        <w:rPr>
-          <w:rFonts w:ascii="Arial" w:eastAsia="Times New Roman" w:hAnsi="Arial" w:cs="Arial"/>
-          <w:b/>
-          <w:color w:val="000000"/>
-          <w:sz w:val="19"/>
-          <w:szCs w:val="19"/>
-          <w:shd w:val="clear" w:color="auto" w:fill="FFFFFF"/>
-        </w:rPr>
-        <w:t xml:space="preserve"> makes a lot of sense, and seems to be a very </w:t>
-      </w:r>
-      <w:bookmarkStart w:id="0" w:name="_GoBack"/>
-      <w:bookmarkEnd w:id="0"/>
-      <w:r>
-        <w:rPr>
-          <w:rFonts w:ascii="Arial" w:eastAsia="Times New Roman" w:hAnsi="Arial" w:cs="Arial"/>
-          <w:b/>
-          <w:color w:val="000000"/>
-          <w:sz w:val="19"/>
-          <w:szCs w:val="19"/>
-          <w:shd w:val="clear" w:color="auto" w:fill="FFFFFF"/>
-        </w:rPr>
-        <w:t>practical approach.</w:t>
+        <w:t xml:space="preserve"> Therefore, prioritizing the pay back of technical debt based on self-admitted technical debt makes a lot of sense, and seems to be a very practical approach.</w:t>
       </w:r>
     </w:p>
     <w:p>
@@ -1952,7 +1919,7 @@
         </w:rPr>
         <w:t>The definitions you give for requirement and design debt do not provide an unambiguous way of distinguishing between the two. The architecture/requirements community has long struggled with the dichotomy between the two concepts and what makes something a requirement instead of a design decision (see for example de Boer, R. C., &amp; van Vliet, H. (2009). Controversy Corner: On the similarity between requirements and architecture. J. Syst. Softw., 82(3), 544–550. doi:</w:t>
       </w:r>
-      <w:hyperlink r:id="rId9" w:tgtFrame="_blank" w:history="1">
+      <w:hyperlink r:id="rId10" w:tgtFrame="_blank" w:history="1">
         <w:r>
           <w:rPr>
             <w:rStyle w:val="Hyperlink"/>
@@ -2080,6 +2047,7 @@
           <w:szCs w:val="19"/>
           <w:shd w:val="clear" w:color="auto" w:fill="FFFFFF"/>
         </w:rPr>
+        <w:lastRenderedPageBreak/>
         <w:t xml:space="preserve">(R1-3) </w:t>
       </w:r>
       <w:r>
@@ -2090,18 +2058,7 @@
           <w:szCs w:val="19"/>
           <w:shd w:val="clear" w:color="auto" w:fill="FFFFFF"/>
         </w:rPr>
-        <w:t xml:space="preserve">I appreciate the fact that you changed the definition of requirements debt towards partially implemented requirements. But how do you ensure that the incidents you find with keywords from Table 3 are indeed partially implemented requirements instead of requirements not implemented at all? The first two keywords “to </w:t>
-      </w:r>
-      <w:r>
-        <w:rPr>
-          <w:rFonts w:ascii="Arial" w:eastAsia="Times New Roman" w:hAnsi="Arial" w:cs="Arial"/>
-          <w:color w:val="000000"/>
-          <w:sz w:val="19"/>
-          <w:szCs w:val="19"/>
-          <w:shd w:val="clear" w:color="auto" w:fill="FFFFFF"/>
-        </w:rPr>
-        <w:lastRenderedPageBreak/>
-        <w:t>do” and “needed” can certainly apply in both cases. I think you need to manually check this, as it constitutes another threat to construct validity.</w:t>
+        <w:t>I appreciate the fact that you changed the definition of requirements debt towards partially implemented requirements. But how do you ensure that the incidents you find with keywords from Table 3 are indeed partially implemented requirements instead of requirements not implemented at all? The first two keywords “to do” and “needed” can certainly apply in both cases. I think you need to manually check this, as it constitutes another threat to construct validity.</w:t>
       </w:r>
       <w:r>
         <w:rPr>
@@ -2152,7 +2109,29 @@
           <w:sz w:val="19"/>
           <w:szCs w:val="19"/>
         </w:rPr>
-        <w:t>Thank you for the comment. Indeed, we comments used to come up with these words were manually labeled. Hence, our comments were manually checked by default. We hope this clarifies the concern.</w:t>
+        <w:t>Thank</w:t>
+      </w:r>
+      <w:r>
+        <w:rPr>
+          <w:rFonts w:ascii="Arial" w:eastAsia="Times New Roman" w:hAnsi="Arial" w:cs="Arial"/>
+          <w:b/>
+          <w:color w:val="000000"/>
+          <w:sz w:val="19"/>
+          <w:szCs w:val="19"/>
+        </w:rPr>
+        <w:t xml:space="preserve"> you for the comment. Indeed, the</w:t>
+      </w:r>
+      <w:bookmarkStart w:id="0" w:name="_GoBack"/>
+      <w:bookmarkEnd w:id="0"/>
+      <w:r>
+        <w:rPr>
+          <w:rFonts w:ascii="Arial" w:eastAsia="Times New Roman" w:hAnsi="Arial" w:cs="Arial"/>
+          <w:b/>
+          <w:color w:val="000000"/>
+          <w:sz w:val="19"/>
+          <w:szCs w:val="19"/>
+        </w:rPr>
+        <w:t xml:space="preserve"> comments used to come up with these words were manually labeled. Hence, our comments were manually checked by default. We hope this clarifies the concern.</w:t>
       </w:r>
     </w:p>
     <w:p>
@@ -2375,7 +2354,57 @@
           <w:sz w:val="19"/>
           <w:szCs w:val="19"/>
         </w:rPr>
-        <w:t>Everton</w:t>
+        <w:t>Thank you for you</w:t>
+      </w:r>
+      <w:r>
+        <w:rPr>
+          <w:rFonts w:ascii="Arial" w:eastAsia="Times New Roman" w:hAnsi="Arial" w:cs="Arial"/>
+          <w:b/>
+          <w:color w:val="000000"/>
+          <w:sz w:val="19"/>
+          <w:szCs w:val="19"/>
+        </w:rPr>
+        <w:t>r</w:t>
+      </w:r>
+      <w:r>
+        <w:rPr>
+          <w:rFonts w:ascii="Arial" w:eastAsia="Times New Roman" w:hAnsi="Arial" w:cs="Arial"/>
+          <w:b/>
+          <w:color w:val="000000"/>
+          <w:sz w:val="19"/>
+          <w:szCs w:val="19"/>
+        </w:rPr>
+        <w:t xml:space="preserve"> comment. We </w:t>
+      </w:r>
+      <w:r>
+        <w:rPr>
+          <w:rFonts w:ascii="Arial" w:eastAsia="Times New Roman" w:hAnsi="Arial" w:cs="Arial"/>
+          <w:b/>
+          <w:color w:val="000000"/>
+          <w:sz w:val="19"/>
+          <w:szCs w:val="19"/>
+        </w:rPr>
+        <w:t>agree with the reviewer</w:t>
+      </w:r>
+      <w:r>
+        <w:rPr>
+          <w:rFonts w:ascii="Arial" w:eastAsia="Times New Roman" w:hAnsi="Arial" w:cs="Arial"/>
+          <w:b/>
+          <w:color w:val="000000"/>
+          <w:sz w:val="19"/>
+          <w:szCs w:val="19"/>
+        </w:rPr>
+        <w:t xml:space="preserve"> </w:t>
+      </w:r>
+      <w:r>
+        <w:rPr>
+          <w:rFonts w:ascii="Arial" w:eastAsia="Times New Roman" w:hAnsi="Arial" w:cs="Arial"/>
+          <w:b/>
+          <w:color w:val="000000"/>
+          <w:sz w:val="19"/>
+          <w:szCs w:val="19"/>
+        </w:rPr>
+        <w:t xml:space="preserve">that this point could be more clear. We added the punctuations that are being removed explicitly in the above mentioned paragraph. </w:t>
       </w:r>
     </w:p>
     <w:p>
@@ -2525,7 +2554,7 @@
 </file>
 
 <file path=word/endnotes.xml><?xml version="1.0" encoding="utf-8"?>
-<w:endnotes xmlns:wpc="http://schemas.microsoft.com/office/word/2010/wordprocessingCanvas" xmlns:cx="http://schemas.microsoft.com/office/drawing/2014/chartex" xmlns:cx1="http://schemas.microsoft.com/office/drawing/2015/9/8/chartex" xmlns:cx2="http://schemas.microsoft.com/office/drawing/2015/10/21/chartex" xmlns:cx3="http://schemas.microsoft.com/office/drawing/2016/5/9/chartex" xmlns:cx4="http://schemas.microsoft.com/office/drawing/2016/5/10/chartex" xmlns:cx5="http://schemas.microsoft.com/office/drawing/2016/5/11/chartex" xmlns:mc="http://schemas.openxmlformats.org/markup-compatibility/2006" xmlns:o="urn:schemas-microsoft-com:office:office" xmlns:r="http://schemas.openxmlformats.org/officeDocument/2006/relationships" xmlns:m="http://schemas.openxmlformats.org/officeDocument/2006/math" xmlns:v="urn:schemas-microsoft-com:vml" xmlns:wp14="http://schemas.microsoft.com/office/word/2010/wordprocessingDrawing" xmlns:wp="http://schemas.openxmlformats.org/drawingml/2006/wordprocessingDrawing" xmlns:w10="urn:schemas-microsoft-com:office:word" xmlns:w="http://schemas.openxmlformats.org/wordprocessingml/2006/main" xmlns:w14="http://schemas.microsoft.com/office/word/2010/wordml" xmlns:w15="http://schemas.microsoft.com/office/word/2012/wordml" xmlns:w16se="http://schemas.microsoft.com/office/word/2015/wordml/symex" xmlns:wpg="http://schemas.microsoft.com/office/word/2010/wordprocessingGroup" xmlns:wpi="http://schemas.microsoft.com/office/word/2010/wordprocessingInk" xmlns:wne="http://schemas.microsoft.com/office/word/2006/wordml" xmlns:wps="http://schemas.microsoft.com/office/word/2010/wordprocessingShape" mc:Ignorable="w14 w15 w16se wp14">
+<w:endnotes xmlns:wpc="http://schemas.microsoft.com/office/word/2010/wordprocessingCanvas" xmlns:mo="http://schemas.microsoft.com/office/mac/office/2008/main" xmlns:mc="http://schemas.openxmlformats.org/markup-compatibility/2006" xmlns:mv="urn:schemas-microsoft-com:mac:vml" xmlns:o="urn:schemas-microsoft-com:office:office" xmlns:r="http://schemas.openxmlformats.org/officeDocument/2006/relationships" xmlns:m="http://schemas.openxmlformats.org/officeDocument/2006/math" xmlns:v="urn:schemas-microsoft-com:vml" xmlns:wp14="http://schemas.microsoft.com/office/word/2010/wordprocessingDrawing" xmlns:wp="http://schemas.openxmlformats.org/drawingml/2006/wordprocessingDrawing" xmlns:w10="urn:schemas-microsoft-com:office:word" xmlns:w="http://schemas.openxmlformats.org/wordprocessingml/2006/main" xmlns:w14="http://schemas.microsoft.com/office/word/2010/wordml" xmlns:w15="http://schemas.microsoft.com/office/word/2012/wordml" xmlns:wpg="http://schemas.microsoft.com/office/word/2010/wordprocessingGroup" xmlns:wpi="http://schemas.microsoft.com/office/word/2010/wordprocessingInk" xmlns:wne="http://schemas.microsoft.com/office/word/2006/wordml" xmlns:wps="http://schemas.microsoft.com/office/word/2010/wordprocessingShape" mc:Ignorable="w14 w15 wp14">
   <w:endnote w:type="separator" w:id="-1">
     <w:p>
       <w:r>
@@ -2544,7 +2573,7 @@
 </file>
 
 <file path=word/footnotes.xml><?xml version="1.0" encoding="utf-8"?>
-<w:footnotes xmlns:wpc="http://schemas.microsoft.com/office/word/2010/wordprocessingCanvas" xmlns:cx="http://schemas.microsoft.com/office/drawing/2014/chartex" xmlns:cx1="http://schemas.microsoft.com/office/drawing/2015/9/8/chartex" xmlns:cx2="http://schemas.microsoft.com/office/drawing/2015/10/21/chartex" xmlns:cx3="http://schemas.microsoft.com/office/drawing/2016/5/9/chartex" xmlns:cx4="http://schemas.microsoft.com/office/drawing/2016/5/10/chartex" xmlns:cx5="http://schemas.microsoft.com/office/drawing/2016/5/11/chartex" xmlns:mc="http://schemas.openxmlformats.org/markup-compatibility/2006" xmlns:o="urn:schemas-microsoft-com:office:office" xmlns:r="http://schemas.openxmlformats.org/officeDocument/2006/relationships" xmlns:m="http://schemas.openxmlformats.org/officeDocument/2006/math" xmlns:v="urn:schemas-microsoft-com:vml" xmlns:wp14="http://schemas.microsoft.com/office/word/2010/wordprocessingDrawing" xmlns:wp="http://schemas.openxmlformats.org/drawingml/2006/wordprocessingDrawing" xmlns:w10="urn:schemas-microsoft-com:office:word" xmlns:w="http://schemas.openxmlformats.org/wordprocessingml/2006/main" xmlns:w14="http://schemas.microsoft.com/office/word/2010/wordml" xmlns:w15="http://schemas.microsoft.com/office/word/2012/wordml" xmlns:w16se="http://schemas.microsoft.com/office/word/2015/wordml/symex" xmlns:wpg="http://schemas.microsoft.com/office/word/2010/wordprocessingGroup" xmlns:wpi="http://schemas.microsoft.com/office/word/2010/wordprocessingInk" xmlns:wne="http://schemas.microsoft.com/office/word/2006/wordml" xmlns:wps="http://schemas.microsoft.com/office/word/2010/wordprocessingShape" mc:Ignorable="w14 w15 w16se wp14">
+<w:footnotes xmlns:wpc="http://schemas.microsoft.com/office/word/2010/wordprocessingCanvas" xmlns:mo="http://schemas.microsoft.com/office/mac/office/2008/main" xmlns:mc="http://schemas.openxmlformats.org/markup-compatibility/2006" xmlns:mv="urn:schemas-microsoft-com:mac:vml" xmlns:o="urn:schemas-microsoft-com:office:office" xmlns:r="http://schemas.openxmlformats.org/officeDocument/2006/relationships" xmlns:m="http://schemas.openxmlformats.org/officeDocument/2006/math" xmlns:v="urn:schemas-microsoft-com:vml" xmlns:wp14="http://schemas.microsoft.com/office/word/2010/wordprocessingDrawing" xmlns:wp="http://schemas.openxmlformats.org/drawingml/2006/wordprocessingDrawing" xmlns:w10="urn:schemas-microsoft-com:office:word" xmlns:w="http://schemas.openxmlformats.org/wordprocessingml/2006/main" xmlns:w14="http://schemas.microsoft.com/office/word/2010/wordml" xmlns:w15="http://schemas.microsoft.com/office/word/2012/wordml" xmlns:wpg="http://schemas.microsoft.com/office/word/2010/wordprocessingGroup" xmlns:wpi="http://schemas.microsoft.com/office/word/2010/wordprocessingInk" xmlns:wne="http://schemas.microsoft.com/office/word/2006/wordml" xmlns:wps="http://schemas.microsoft.com/office/word/2010/wordprocessingShape" mc:Ignorable="w14 w15 wp14">
   <w:footnote w:type="separator" w:id="-1">
     <w:p>
       <w:r>
@@ -2563,8 +2592,8 @@
 </file>
 
 <file path=word/numbering.xml><?xml version="1.0" encoding="utf-8"?>
-<w:numbering xmlns:wpc="http://schemas.microsoft.com/office/word/2010/wordprocessingCanvas" xmlns:cx="http://schemas.microsoft.com/office/drawing/2014/chartex" xmlns:cx1="http://schemas.microsoft.com/office/drawing/2015/9/8/chartex" xmlns:cx2="http://schemas.microsoft.com/office/drawing/2015/10/21/chartex" xmlns:cx3="http://schemas.microsoft.com/office/drawing/2016/5/9/chartex" xmlns:cx4="http://schemas.microsoft.com/office/drawing/2016/5/10/chartex" xmlns:cx5="http://schemas.microsoft.com/office/drawing/2016/5/11/chartex" xmlns:mc="http://schemas.openxmlformats.org/markup-compatibility/2006" xmlns:o="urn:schemas-microsoft-com:office:office" xmlns:r="http://schemas.openxmlformats.org/officeDocument/2006/relationships" xmlns:m="http://schemas.openxmlformats.org/officeDocument/2006/math" xmlns:v="urn:schemas-microsoft-com:vml" xmlns:wp14="http://schemas.microsoft.com/office/word/2010/wordprocessingDrawing" xmlns:wp="http://schemas.openxmlformats.org/drawingml/2006/wordprocessingDrawing" xmlns:w10="urn:schemas-microsoft-com:office:word" xmlns:w="http://schemas.openxmlformats.org/wordprocessingml/2006/main" xmlns:w14="http://schemas.microsoft.com/office/word/2010/wordml" xmlns:w15="http://schemas.microsoft.com/office/word/2012/wordml" xmlns:w16se="http://schemas.microsoft.com/office/word/2015/wordml/symex" xmlns:wpg="http://schemas.microsoft.com/office/word/2010/wordprocessingGroup" xmlns:wpi="http://schemas.microsoft.com/office/word/2010/wordprocessingInk" xmlns:wne="http://schemas.microsoft.com/office/word/2006/wordml" xmlns:wps="http://schemas.microsoft.com/office/word/2010/wordprocessingShape" mc:Ignorable="w14 w15 w16se wp14">
-  <w:abstractNum w:abstractNumId="0" w15:restartNumberingAfterBreak="0">
+<w:numbering xmlns:wpc="http://schemas.microsoft.com/office/word/2010/wordprocessingCanvas" xmlns:mo="http://schemas.microsoft.com/office/mac/office/2008/main" xmlns:mc="http://schemas.openxmlformats.org/markup-compatibility/2006" xmlns:mv="urn:schemas-microsoft-com:mac:vml" xmlns:o="urn:schemas-microsoft-com:office:office" xmlns:r="http://schemas.openxmlformats.org/officeDocument/2006/relationships" xmlns:m="http://schemas.openxmlformats.org/officeDocument/2006/math" xmlns:v="urn:schemas-microsoft-com:vml" xmlns:wp14="http://schemas.microsoft.com/office/word/2010/wordprocessingDrawing" xmlns:wp="http://schemas.openxmlformats.org/drawingml/2006/wordprocessingDrawing" xmlns:w10="urn:schemas-microsoft-com:office:word" xmlns:w="http://schemas.openxmlformats.org/wordprocessingml/2006/main" xmlns:w14="http://schemas.microsoft.com/office/word/2010/wordml" xmlns:w15="http://schemas.microsoft.com/office/word/2012/wordml" xmlns:wpg="http://schemas.microsoft.com/office/word/2010/wordprocessingGroup" xmlns:wpi="http://schemas.microsoft.com/office/word/2010/wordprocessingInk" xmlns:wne="http://schemas.microsoft.com/office/word/2006/wordml" xmlns:wps="http://schemas.microsoft.com/office/word/2010/wordprocessingShape" mc:Ignorable="w14 w15 wp14">
+  <w:abstractNum w:abstractNumId="0">
     <w:nsid w:val="00000001"/>
     <w:multiLevelType w:val="hybridMultilevel"/>
     <w:tmpl w:val="F57C3D6C"/>
@@ -2628,7 +2657,7 @@
 </file>
 
 <file path=word/styles.xml><?xml version="1.0" encoding="utf-8"?>
-<w:styles xmlns:mc="http://schemas.openxmlformats.org/markup-compatibility/2006" xmlns:r="http://schemas.openxmlformats.org/officeDocument/2006/relationships" xmlns:w="http://schemas.openxmlformats.org/wordprocessingml/2006/main" xmlns:w14="http://schemas.microsoft.com/office/word/2010/wordml" xmlns:w15="http://schemas.microsoft.com/office/word/2012/wordml" xmlns:w16se="http://schemas.microsoft.com/office/word/2015/wordml/symex" mc:Ignorable="w14 w15 w16se">
+<w:styles xmlns:mc="http://schemas.openxmlformats.org/markup-compatibility/2006" xmlns:r="http://schemas.openxmlformats.org/officeDocument/2006/relationships" xmlns:w="http://schemas.openxmlformats.org/wordprocessingml/2006/main" xmlns:w14="http://schemas.microsoft.com/office/word/2010/wordml" xmlns:w15="http://schemas.microsoft.com/office/word/2012/wordml" mc:Ignorable="w14 w15">
   <w:docDefaults>
     <w:rPrDefault>
       <w:rPr>
@@ -2640,7 +2669,7 @@
     </w:rPrDefault>
     <w:pPrDefault/>
   </w:docDefaults>
-  <w:latentStyles w:defLockedState="0" w:defUIPriority="99" w:defSemiHidden="0" w:defUnhideWhenUsed="0" w:defQFormat="0" w:count="374">
+  <w:latentStyles w:defLockedState="0" w:defUIPriority="99" w:defSemiHidden="0" w:defUnhideWhenUsed="0" w:defQFormat="0" w:count="381">
     <w:lsdException w:name="Normal" w:uiPriority="0" w:qFormat="1"/>
     <w:lsdException w:name="heading 1" w:uiPriority="9" w:qFormat="1"/>
     <w:lsdException w:name="heading 2" w:semiHidden="1" w:uiPriority="9" w:unhideWhenUsed="1" w:qFormat="1"/>
@@ -3055,7 +3084,6 @@
     <w:name w:val="Hyperlink"/>
     <w:basedOn w:val="DefaultParagraphFont"/>
     <w:uiPriority w:val="99"/>
-    <w:semiHidden/>
     <w:unhideWhenUsed/>
     <w:rsid w:val="00616DD4"/>
     <w:rPr>
@@ -3503,7 +3531,7 @@
 </file>
 
 <file path=customXml/itemProps1.xml><?xml version="1.0" encoding="utf-8"?>
-<ds:datastoreItem xmlns:ds="http://schemas.openxmlformats.org/officeDocument/2006/customXml" ds:itemID="{468ACF8B-8868-4F65-B4FB-6A6038AA2DC5}">
+<ds:datastoreItem xmlns:ds="http://schemas.openxmlformats.org/officeDocument/2006/customXml" ds:itemID="{36FC8FA6-5093-494C-86BD-E558DE93C5C5}">
   <ds:schemaRefs>
     <ds:schemaRef ds:uri="http://schemas.openxmlformats.org/officeDocument/2006/bibliography"/>
   </ds:schemaRefs>

</xml_diff>

<commit_message>
add response to reviewer 2
</commit_message>
<xml_diff>
--- a/IEEEtran/Revision2/authors_response_letterR1.docx
+++ b/IEEEtran/Revision2/authors_response_letterR1.docx
@@ -215,7 +215,7 @@
         <w:rPr>
           <w:rFonts w:ascii="Arial" w:eastAsia="Times New Roman" w:hAnsi="Arial" w:cs="Arial"/>
           <w:b/>
-          <w:color w:val="000000"/>
+          <w:color w:val="FF0000"/>
           <w:sz w:val="19"/>
           <w:szCs w:val="19"/>
           <w:shd w:val="clear" w:color="auto" w:fill="FFFFFF"/>
@@ -225,6 +225,28 @@
       <w:r>
         <w:rPr>
           <w:rFonts w:ascii="Arial" w:eastAsia="Times New Roman" w:hAnsi="Arial" w:cs="Arial"/>
+          <w:b/>
+          <w:color w:val="FF0000"/>
+          <w:sz w:val="19"/>
+          <w:szCs w:val="19"/>
+          <w:shd w:val="clear" w:color="auto" w:fill="FFFFFF"/>
+        </w:rPr>
+        <w:t xml:space="preserve"> I think that Nikos answered this question in </w:t>
+      </w:r>
+      <w:r>
+        <w:rPr>
+          <w:rFonts w:ascii="Arial" w:eastAsia="Times New Roman" w:hAnsi="Arial" w:cs="Arial"/>
+          <w:b/>
+          <w:color w:val="FF0000"/>
+          <w:sz w:val="19"/>
+          <w:szCs w:val="19"/>
+          <w:shd w:val="clear" w:color="auto" w:fill="FFFFFF"/>
+        </w:rPr>
+        <w:t>R1-1. Can we put the same answer here ?</w:t>
+      </w:r>
+      <w:r>
+        <w:rPr>
+          <w:rFonts w:ascii="Arial" w:eastAsia="Times New Roman" w:hAnsi="Arial" w:cs="Arial"/>
           <w:color w:val="000000"/>
           <w:sz w:val="19"/>
           <w:szCs w:val="19"/>
@@ -264,33 +286,54 @@
       <w:pPr>
         <w:rPr>
           <w:rFonts w:ascii="Arial" w:eastAsia="Times New Roman" w:hAnsi="Arial" w:cs="Arial"/>
-          <w:b/>
-          <w:color w:val="000000"/>
-          <w:sz w:val="19"/>
-          <w:szCs w:val="19"/>
-        </w:rPr>
-      </w:pPr>
-      <w:r>
-        <w:rPr>
-          <w:rFonts w:ascii="Arial" w:eastAsia="Times New Roman" w:hAnsi="Arial" w:cs="Arial"/>
-          <w:b/>
-          <w:color w:val="000000"/>
-          <w:sz w:val="19"/>
-          <w:szCs w:val="19"/>
-        </w:rPr>
-        <w:t>Everton:</w:t>
-      </w:r>
-    </w:p>
-    <w:p>
-      <w:pPr>
-        <w:rPr>
-          <w:rFonts w:ascii="Arial" w:eastAsia="Times New Roman" w:hAnsi="Arial" w:cs="Arial"/>
-          <w:color w:val="000000"/>
-          <w:sz w:val="19"/>
-          <w:szCs w:val="19"/>
-          <w:shd w:val="clear" w:color="auto" w:fill="FFFFFF"/>
-        </w:rPr>
-      </w:pPr>
+          <w:color w:val="000000"/>
+          <w:sz w:val="19"/>
+          <w:szCs w:val="19"/>
+          <w:shd w:val="clear" w:color="auto" w:fill="FFFFFF"/>
+        </w:rPr>
+      </w:pPr>
+      <w:r>
+        <w:rPr>
+          <w:rFonts w:ascii="Arial" w:eastAsia="Times New Roman" w:hAnsi="Arial" w:cs="Arial"/>
+          <w:b/>
+          <w:color w:val="FF0000"/>
+          <w:sz w:val="19"/>
+          <w:szCs w:val="19"/>
+          <w:shd w:val="clear" w:color="auto" w:fill="FFFFFF"/>
+        </w:rPr>
+        <w:t xml:space="preserve">Everton: I think that Nikos answered this question in </w:t>
+      </w:r>
+      <w:r>
+        <w:rPr>
+          <w:rFonts w:ascii="Arial" w:eastAsia="Times New Roman" w:hAnsi="Arial" w:cs="Arial"/>
+          <w:b/>
+          <w:color w:val="FF0000"/>
+          <w:sz w:val="19"/>
+          <w:szCs w:val="19"/>
+          <w:shd w:val="clear" w:color="auto" w:fill="FFFFFF"/>
+        </w:rPr>
+        <w:t>R1-2</w:t>
+      </w:r>
+      <w:r>
+        <w:rPr>
+          <w:rFonts w:ascii="Arial" w:eastAsia="Times New Roman" w:hAnsi="Arial" w:cs="Arial"/>
+          <w:b/>
+          <w:color w:val="FF0000"/>
+          <w:sz w:val="19"/>
+          <w:szCs w:val="19"/>
+          <w:shd w:val="clear" w:color="auto" w:fill="FFFFFF"/>
+        </w:rPr>
+        <w:t>. Can we put the same answer here ?</w:t>
+      </w:r>
+      <w:r>
+        <w:rPr>
+          <w:rFonts w:ascii="Arial" w:eastAsia="Times New Roman" w:hAnsi="Arial" w:cs="Arial"/>
+          <w:color w:val="000000"/>
+          <w:sz w:val="19"/>
+          <w:szCs w:val="19"/>
+        </w:rPr>
+        <w:br/>
+      </w:r>
       <w:r>
         <w:rPr>
           <w:rFonts w:ascii="Arial" w:eastAsia="Times New Roman" w:hAnsi="Arial" w:cs="Arial"/>
@@ -432,8 +475,65 @@
           <w:szCs w:val="19"/>
           <w:shd w:val="clear" w:color="auto" w:fill="FFFFFF"/>
         </w:rPr>
-        <w:t>Everton</w:t>
-      </w:r>
+        <w:t xml:space="preserve">Thank you for the comment. </w:t>
+      </w:r>
+      <w:r>
+        <w:rPr>
+          <w:rFonts w:ascii="Arial" w:eastAsia="Times New Roman" w:hAnsi="Arial" w:cs="Arial"/>
+          <w:b/>
+          <w:color w:val="000000"/>
+          <w:sz w:val="19"/>
+          <w:szCs w:val="19"/>
+          <w:shd w:val="clear" w:color="auto" w:fill="FFFFFF"/>
+        </w:rPr>
+        <w:t>Indeed</w:t>
+      </w:r>
+      <w:r>
+        <w:rPr>
+          <w:rFonts w:ascii="Arial" w:eastAsia="Times New Roman" w:hAnsi="Arial" w:cs="Arial"/>
+          <w:b/>
+          <w:color w:val="000000"/>
+          <w:sz w:val="19"/>
+          <w:szCs w:val="19"/>
+          <w:shd w:val="clear" w:color="auto" w:fill="FFFFFF"/>
+        </w:rPr>
+        <w:t>,</w:t>
+      </w:r>
+      <w:r>
+        <w:rPr>
+          <w:rFonts w:ascii="Arial" w:eastAsia="Times New Roman" w:hAnsi="Arial" w:cs="Arial"/>
+          <w:b/>
+          <w:color w:val="000000"/>
+          <w:sz w:val="19"/>
+          <w:szCs w:val="19"/>
+          <w:shd w:val="clear" w:color="auto" w:fill="FFFFFF"/>
+        </w:rPr>
+        <w:t xml:space="preserve"> this is a very interesting idea. </w:t>
+      </w:r>
+      <w:r>
+        <w:rPr>
+          <w:rFonts w:ascii="Arial" w:eastAsia="Times New Roman" w:hAnsi="Arial" w:cs="Arial"/>
+          <w:b/>
+          <w:color w:val="000000"/>
+          <w:sz w:val="19"/>
+          <w:szCs w:val="19"/>
+          <w:shd w:val="clear" w:color="auto" w:fill="FFFFFF"/>
+        </w:rPr>
+        <w:t xml:space="preserve">We added </w:t>
+      </w:r>
+      <w:r>
+        <w:rPr>
+          <w:rFonts w:ascii="Arial" w:eastAsia="Times New Roman" w:hAnsi="Arial" w:cs="Arial"/>
+          <w:b/>
+          <w:color w:val="000000"/>
+          <w:sz w:val="19"/>
+          <w:szCs w:val="19"/>
+          <w:shd w:val="clear" w:color="auto" w:fill="FFFFFF"/>
+        </w:rPr>
+        <w:t>a table (8) containing detailed information about the total number of files and the total number of code smell detected to contrast with the self-admitted technical debt table (7). We discussed the results in section 4.4.</w:t>
+      </w:r>
+      <w:bookmarkStart w:id="0" w:name="_GoBack"/>
+      <w:bookmarkEnd w:id="0"/>
     </w:p>
     <w:p>
       <w:pPr>
@@ -547,6 +647,7 @@
           <w:sz w:val="19"/>
           <w:szCs w:val="19"/>
         </w:rPr>
+        <w:lastRenderedPageBreak/>
         <w:t xml:space="preserve">Thank you for the comment to modify some of our wording. We made the </w:t>
       </w:r>
       <w:r>
@@ -578,7 +679,6 @@
           <w:sz w:val="19"/>
           <w:szCs w:val="19"/>
         </w:rPr>
-        <w:lastRenderedPageBreak/>
         <w:br/>
       </w:r>
     </w:p>
@@ -2015,39 +2115,50 @@
           <w:szCs w:val="19"/>
           <w:shd w:val="clear" w:color="auto" w:fill="FFFFFF"/>
         </w:rPr>
-        <w:t>, hence, in addition to providing our data, we also share the tutorial used by the raters as requested by R2. We hope that the tutorial and the publicly available data is enough to allow others to replicate our study.</w:t>
-      </w:r>
-    </w:p>
-    <w:p>
-      <w:pPr>
-        <w:rPr>
-          <w:rFonts w:ascii="Arial" w:eastAsia="Times New Roman" w:hAnsi="Arial" w:cs="Arial"/>
-          <w:color w:val="000000"/>
-          <w:sz w:val="19"/>
-          <w:szCs w:val="19"/>
-          <w:shd w:val="clear" w:color="auto" w:fill="FFFFFF"/>
-        </w:rPr>
-      </w:pPr>
-    </w:p>
-    <w:p>
-      <w:pPr>
-        <w:rPr>
-          <w:rFonts w:ascii="Arial" w:eastAsia="Times New Roman" w:hAnsi="Arial" w:cs="Arial"/>
-          <w:b/>
-          <w:color w:val="000000"/>
-          <w:sz w:val="19"/>
-          <w:szCs w:val="19"/>
-        </w:rPr>
-      </w:pPr>
-      <w:r>
-        <w:rPr>
-          <w:rFonts w:ascii="Arial" w:eastAsia="Times New Roman" w:hAnsi="Arial" w:cs="Arial"/>
+        <w:t xml:space="preserve">, hence, in addition to providing our data, we also share the tutorial used by the </w:t>
+      </w:r>
+      <w:r>
+        <w:rPr>
+          <w:rFonts w:ascii="Arial" w:eastAsia="Times New Roman" w:hAnsi="Arial" w:cs="Arial"/>
+          <w:b/>
           <w:color w:val="000000"/>
           <w:sz w:val="19"/>
           <w:szCs w:val="19"/>
           <w:shd w:val="clear" w:color="auto" w:fill="FFFFFF"/>
         </w:rPr>
         <w:lastRenderedPageBreak/>
+        <w:t>raters as requested by R2. We hope that the tutorial and the publicly available data is enough to allow others to replicate our study.</w:t>
+      </w:r>
+    </w:p>
+    <w:p>
+      <w:pPr>
+        <w:rPr>
+          <w:rFonts w:ascii="Arial" w:eastAsia="Times New Roman" w:hAnsi="Arial" w:cs="Arial"/>
+          <w:color w:val="000000"/>
+          <w:sz w:val="19"/>
+          <w:szCs w:val="19"/>
+          <w:shd w:val="clear" w:color="auto" w:fill="FFFFFF"/>
+        </w:rPr>
+      </w:pPr>
+    </w:p>
+    <w:p>
+      <w:pPr>
+        <w:rPr>
+          <w:rFonts w:ascii="Arial" w:eastAsia="Times New Roman" w:hAnsi="Arial" w:cs="Arial"/>
+          <w:b/>
+          <w:color w:val="000000"/>
+          <w:sz w:val="19"/>
+          <w:szCs w:val="19"/>
+        </w:rPr>
+      </w:pPr>
+      <w:r>
+        <w:rPr>
+          <w:rFonts w:ascii="Arial" w:eastAsia="Times New Roman" w:hAnsi="Arial" w:cs="Arial"/>
+          <w:color w:val="000000"/>
+          <w:sz w:val="19"/>
+          <w:szCs w:val="19"/>
+          <w:shd w:val="clear" w:color="auto" w:fill="FFFFFF"/>
+        </w:rPr>
         <w:t xml:space="preserve">(R1-3) </w:t>
       </w:r>
       <w:r>
@@ -2121,8 +2232,6 @@
         </w:rPr>
         <w:t xml:space="preserve"> you for the comment. Indeed, the</w:t>
       </w:r>
-      <w:bookmarkStart w:id="0" w:name="_GoBack"/>
-      <w:bookmarkEnd w:id="0"/>
       <w:r>
         <w:rPr>
           <w:rFonts w:ascii="Arial" w:eastAsia="Times New Roman" w:hAnsi="Arial" w:cs="Arial"/>
@@ -3531,7 +3640,7 @@
 </file>
 
 <file path=customXml/itemProps1.xml><?xml version="1.0" encoding="utf-8"?>
-<ds:datastoreItem xmlns:ds="http://schemas.openxmlformats.org/officeDocument/2006/customXml" ds:itemID="{36FC8FA6-5093-494C-86BD-E558DE93C5C5}">
+<ds:datastoreItem xmlns:ds="http://schemas.openxmlformats.org/officeDocument/2006/customXml" ds:itemID="{89775C03-FF0D-C24F-B2A4-90ED9E910345}">
   <ds:schemaRefs>
     <ds:schemaRef ds:uri="http://schemas.openxmlformats.org/officeDocument/2006/bibliography"/>
   </ds:schemaRefs>

</xml_diff>

<commit_message>
update discussion and reply letter
</commit_message>
<xml_diff>
--- a/IEEEtran/Revision2/authors_response_letterR1.docx
+++ b/IEEEtran/Revision2/authors_response_letterR1.docx
@@ -214,35 +214,124 @@
       <w:r>
         <w:rPr>
           <w:rFonts w:ascii="Arial" w:eastAsia="Times New Roman" w:hAnsi="Arial" w:cs="Arial"/>
+          <w:color w:val="000000"/>
+          <w:sz w:val="19"/>
+          <w:szCs w:val="19"/>
+          <w:shd w:val="clear" w:color="auto" w:fill="FFFFFF"/>
+        </w:rPr>
+        <w:t>2) guidance on how the definitions for requirement and design debt might be better distinguished.</w:t>
+      </w:r>
+      <w:r>
+        <w:rPr>
+          <w:rFonts w:ascii="Arial" w:eastAsia="Times New Roman" w:hAnsi="Arial" w:cs="Arial"/>
+          <w:color w:val="000000"/>
+          <w:sz w:val="19"/>
+          <w:szCs w:val="19"/>
+        </w:rPr>
+        <w:br/>
+      </w:r>
+    </w:p>
+    <w:p>
+      <w:pPr>
+        <w:rPr>
+          <w:rFonts w:ascii="Arial" w:eastAsia="Times New Roman" w:hAnsi="Arial" w:cs="Arial"/>
           <w:b/>
           <w:color w:val="FF0000"/>
           <w:sz w:val="19"/>
           <w:szCs w:val="19"/>
           <w:shd w:val="clear" w:color="auto" w:fill="FFFFFF"/>
         </w:rPr>
-        <w:t>Everton:</w:t>
-      </w:r>
-      <w:r>
-        <w:rPr>
-          <w:rFonts w:ascii="Arial" w:eastAsia="Times New Roman" w:hAnsi="Arial" w:cs="Arial"/>
-          <w:b/>
-          <w:color w:val="FF0000"/>
-          <w:sz w:val="19"/>
-          <w:szCs w:val="19"/>
-          <w:shd w:val="clear" w:color="auto" w:fill="FFFFFF"/>
-        </w:rPr>
-        <w:t xml:space="preserve"> I think that Nikos answered this question in </w:t>
-      </w:r>
-      <w:r>
-        <w:rPr>
-          <w:rFonts w:ascii="Arial" w:eastAsia="Times New Roman" w:hAnsi="Arial" w:cs="Arial"/>
-          <w:b/>
-          <w:color w:val="FF0000"/>
-          <w:sz w:val="19"/>
-          <w:szCs w:val="19"/>
-          <w:shd w:val="clear" w:color="auto" w:fill="FFFFFF"/>
-        </w:rPr>
-        <w:t>R1-1. Can we put the same answer here ?</w:t>
+      </w:pPr>
+    </w:p>
+    <w:p>
+      <w:pPr>
+        <w:rPr>
+          <w:rFonts w:ascii="Arial" w:eastAsia="Times New Roman" w:hAnsi="Arial" w:cs="Arial"/>
+          <w:b/>
+          <w:color w:val="000000"/>
+          <w:sz w:val="19"/>
+          <w:szCs w:val="19"/>
+          <w:shd w:val="clear" w:color="auto" w:fill="FFFFFF"/>
+        </w:rPr>
+      </w:pPr>
+      <w:r>
+        <w:rPr>
+          <w:rFonts w:ascii="Arial" w:eastAsia="Times New Roman" w:hAnsi="Arial" w:cs="Arial"/>
+          <w:b/>
+          <w:color w:val="000000"/>
+          <w:sz w:val="19"/>
+          <w:szCs w:val="19"/>
+          <w:shd w:val="clear" w:color="auto" w:fill="FFFFFF"/>
+        </w:rPr>
+        <w:t>Response:</w:t>
+      </w:r>
+    </w:p>
+    <w:p>
+      <w:pPr>
+        <w:rPr>
+          <w:rFonts w:ascii="Arial" w:eastAsia="Times New Roman" w:hAnsi="Arial" w:cs="Arial"/>
+          <w:color w:val="000000"/>
+          <w:sz w:val="19"/>
+          <w:szCs w:val="19"/>
+          <w:shd w:val="clear" w:color="auto" w:fill="FFFFFF"/>
+        </w:rPr>
+      </w:pPr>
+      <w:r>
+        <w:rPr>
+          <w:rFonts w:ascii="Arial" w:eastAsia="Times New Roman" w:hAnsi="Arial" w:cs="Arial"/>
+          <w:b/>
+          <w:color w:val="000000"/>
+          <w:sz w:val="19"/>
+          <w:szCs w:val="19"/>
+          <w:shd w:val="clear" w:color="auto" w:fill="FFFFFF"/>
+        </w:rPr>
+        <w:t xml:space="preserve">Thank you. We revised the manuscript to address all of the reviewer’s comments, including the two aforementioned points, which were specifically addressed in comments R1-1 and </w:t>
+      </w:r>
+      <w:r>
+        <w:rPr>
+          <w:rFonts w:ascii="Arial" w:eastAsia="Times New Roman" w:hAnsi="Arial" w:cs="Arial"/>
+          <w:b/>
+          <w:color w:val="000000"/>
+          <w:sz w:val="19"/>
+          <w:szCs w:val="19"/>
+          <w:shd w:val="clear" w:color="auto" w:fill="FFFFFF"/>
+        </w:rPr>
+        <w:t>R2-6/</w:t>
+      </w:r>
+      <w:r>
+        <w:rPr>
+          <w:rFonts w:ascii="Arial" w:eastAsia="Times New Roman" w:hAnsi="Arial" w:cs="Arial"/>
+          <w:b/>
+          <w:color w:val="000000"/>
+          <w:sz w:val="19"/>
+          <w:szCs w:val="19"/>
+          <w:shd w:val="clear" w:color="auto" w:fill="FFFFFF"/>
+        </w:rPr>
+        <w:t xml:space="preserve">R1-2 below. We hope that the revised manuscripts </w:t>
+      </w:r>
+      <w:proofErr w:type="gramStart"/>
+      <w:r>
+        <w:rPr>
+          <w:rFonts w:ascii="Arial" w:eastAsia="Times New Roman" w:hAnsi="Arial" w:cs="Arial"/>
+          <w:b/>
+          <w:color w:val="000000"/>
+          <w:sz w:val="19"/>
+          <w:szCs w:val="19"/>
+          <w:shd w:val="clear" w:color="auto" w:fill="FFFFFF"/>
+        </w:rPr>
+        <w:t>meets</w:t>
+      </w:r>
+      <w:proofErr w:type="gramEnd"/>
+      <w:r>
+        <w:rPr>
+          <w:rFonts w:ascii="Arial" w:eastAsia="Times New Roman" w:hAnsi="Arial" w:cs="Arial"/>
+          <w:b/>
+          <w:color w:val="000000"/>
+          <w:sz w:val="19"/>
+          <w:szCs w:val="19"/>
+          <w:shd w:val="clear" w:color="auto" w:fill="FFFFFF"/>
+        </w:rPr>
+        <w:t xml:space="preserve"> the standard for publication in TSE. If there are any further comments or revisions, we would be happy to perform them.</w:t>
       </w:r>
       <w:r>
         <w:rPr>
@@ -270,7 +359,7 @@
           <w:szCs w:val="19"/>
           <w:shd w:val="clear" w:color="auto" w:fill="FFFFFF"/>
         </w:rPr>
-        <w:t>2) guidance on how the definitions for requirement and design debt might be better distinguished.</w:t>
+        <w:t>********************</w:t>
       </w:r>
       <w:r>
         <w:rPr>
@@ -281,50 +370,6 @@
         </w:rPr>
         <w:br/>
       </w:r>
-    </w:p>
-    <w:p>
-      <w:pPr>
-        <w:rPr>
-          <w:rFonts w:ascii="Arial" w:eastAsia="Times New Roman" w:hAnsi="Arial" w:cs="Arial"/>
-          <w:color w:val="000000"/>
-          <w:sz w:val="19"/>
-          <w:szCs w:val="19"/>
-          <w:shd w:val="clear" w:color="auto" w:fill="FFFFFF"/>
-        </w:rPr>
-      </w:pPr>
-      <w:r>
-        <w:rPr>
-          <w:rFonts w:ascii="Arial" w:eastAsia="Times New Roman" w:hAnsi="Arial" w:cs="Arial"/>
-          <w:b/>
-          <w:color w:val="FF0000"/>
-          <w:sz w:val="19"/>
-          <w:szCs w:val="19"/>
-          <w:shd w:val="clear" w:color="auto" w:fill="FFFFFF"/>
-        </w:rPr>
-        <w:t xml:space="preserve">Everton: I think that Nikos answered this question in </w:t>
-      </w:r>
-      <w:r>
-        <w:rPr>
-          <w:rFonts w:ascii="Arial" w:eastAsia="Times New Roman" w:hAnsi="Arial" w:cs="Arial"/>
-          <w:b/>
-          <w:color w:val="FF0000"/>
-          <w:sz w:val="19"/>
-          <w:szCs w:val="19"/>
-          <w:shd w:val="clear" w:color="auto" w:fill="FFFFFF"/>
-        </w:rPr>
-        <w:t>R1-2</w:t>
-      </w:r>
-      <w:r>
-        <w:rPr>
-          <w:rFonts w:ascii="Arial" w:eastAsia="Times New Roman" w:hAnsi="Arial" w:cs="Arial"/>
-          <w:b/>
-          <w:color w:val="FF0000"/>
-          <w:sz w:val="19"/>
-          <w:szCs w:val="19"/>
-          <w:shd w:val="clear" w:color="auto" w:fill="FFFFFF"/>
-        </w:rPr>
-        <w:t>. Can we put the same answer here ?</w:t>
-      </w:r>
       <w:r>
         <w:rPr>
           <w:rFonts w:ascii="Arial" w:eastAsia="Times New Roman" w:hAnsi="Arial" w:cs="Arial"/>
@@ -334,6 +379,27 @@
         </w:rPr>
         <w:br/>
       </w:r>
+    </w:p>
+    <w:p>
+      <w:pPr>
+        <w:rPr>
+          <w:rFonts w:ascii="Arial" w:eastAsia="Times New Roman" w:hAnsi="Arial" w:cs="Arial"/>
+          <w:color w:val="000000"/>
+          <w:sz w:val="19"/>
+          <w:szCs w:val="19"/>
+          <w:shd w:val="clear" w:color="auto" w:fill="FFFFFF"/>
+        </w:rPr>
+      </w:pPr>
+      <w:r>
+        <w:rPr>
+          <w:rFonts w:ascii="Arial" w:eastAsia="Times New Roman" w:hAnsi="Arial" w:cs="Arial"/>
+          <w:color w:val="000000"/>
+          <w:sz w:val="19"/>
+          <w:szCs w:val="19"/>
+          <w:shd w:val="clear" w:color="auto" w:fill="FFFFFF"/>
+        </w:rPr>
+        <w:t>Reviewer: 2</w:t>
+      </w:r>
       <w:r>
         <w:rPr>
           <w:rFonts w:ascii="Arial" w:eastAsia="Times New Roman" w:hAnsi="Arial" w:cs="Arial"/>
@@ -343,15 +409,68 @@
         </w:rPr>
         <w:br/>
       </w:r>
-      <w:r>
-        <w:rPr>
-          <w:rFonts w:ascii="Arial" w:eastAsia="Times New Roman" w:hAnsi="Arial" w:cs="Arial"/>
-          <w:color w:val="000000"/>
-          <w:sz w:val="19"/>
-          <w:szCs w:val="19"/>
-          <w:shd w:val="clear" w:color="auto" w:fill="FFFFFF"/>
-        </w:rPr>
-        <w:t>********************</w:t>
+    </w:p>
+    <w:p>
+      <w:pPr>
+        <w:rPr>
+          <w:rFonts w:ascii="Arial" w:eastAsia="Times New Roman" w:hAnsi="Arial" w:cs="Arial"/>
+          <w:color w:val="000000"/>
+          <w:sz w:val="19"/>
+          <w:szCs w:val="19"/>
+          <w:shd w:val="clear" w:color="auto" w:fill="FFFFFF"/>
+        </w:rPr>
+      </w:pPr>
+      <w:r>
+        <w:rPr>
+          <w:rFonts w:ascii="Arial" w:eastAsia="Times New Roman" w:hAnsi="Arial" w:cs="Arial"/>
+          <w:color w:val="000000"/>
+          <w:sz w:val="19"/>
+          <w:szCs w:val="19"/>
+          <w:shd w:val="clear" w:color="auto" w:fill="FFFFFF"/>
+        </w:rPr>
+        <w:t>(R2</w:t>
+      </w:r>
+      <w:r>
+        <w:rPr>
+          <w:rFonts w:ascii="Arial" w:eastAsia="Times New Roman" w:hAnsi="Arial" w:cs="Arial"/>
+          <w:color w:val="000000"/>
+          <w:sz w:val="19"/>
+          <w:szCs w:val="19"/>
+          <w:shd w:val="clear" w:color="auto" w:fill="FFFFFF"/>
+        </w:rPr>
+        <w:t>-1)</w:t>
+      </w:r>
+      <w:r>
+        <w:rPr>
+          <w:rFonts w:ascii="Arial" w:eastAsia="Times New Roman" w:hAnsi="Arial" w:cs="Arial"/>
+          <w:color w:val="000000"/>
+          <w:sz w:val="19"/>
+          <w:szCs w:val="19"/>
+          <w:shd w:val="clear" w:color="auto" w:fill="FFFFFF"/>
+        </w:rPr>
+        <w:t xml:space="preserve">2-2: Section 4.4 is a useful addition. On its own it does not convincingly answer the question (is there a link with self-admitted debt and code smells), but it does a good job of pointing the way to further research. Statistically I'm a little dubious about merely associating files with smells against files with debt comments, but this is a good introduction to where to go. For example, it would be better to compare a baseline (% of files with long methods) to the %SATD with long methods. We really want to know the amount above the baseline. For instance, in </w:t>
+      </w:r>
+      <w:proofErr w:type="spellStart"/>
+      <w:r>
+        <w:rPr>
+          <w:rFonts w:ascii="Arial" w:eastAsia="Times New Roman" w:hAnsi="Arial" w:cs="Arial"/>
+          <w:color w:val="000000"/>
+          <w:sz w:val="19"/>
+          <w:szCs w:val="19"/>
+          <w:shd w:val="clear" w:color="auto" w:fill="FFFFFF"/>
+        </w:rPr>
+        <w:t>ArgoUML</w:t>
+      </w:r>
+      <w:proofErr w:type="spellEnd"/>
+      <w:r>
+        <w:rPr>
+          <w:rFonts w:ascii="Arial" w:eastAsia="Times New Roman" w:hAnsi="Arial" w:cs="Arial"/>
+          <w:color w:val="000000"/>
+          <w:sz w:val="19"/>
+          <w:szCs w:val="19"/>
+          <w:shd w:val="clear" w:color="auto" w:fill="FFFFFF"/>
+        </w:rPr>
+        <w:t>, you have 419 files with SATD. Of that, 255 have long method smells. What is the % of "all files" with long method, and are the SATD files greatly above that ratio? If so, I would be inclined to think the developers and the smell information are agreeing on something. (Aside: I think in future you can just point me to the section rather than doing that AND copy/pasting it into the response).</w:t>
       </w:r>
       <w:r>
         <w:rPr>
@@ -362,75 +481,6 @@
         </w:rPr>
         <w:br/>
       </w:r>
-      <w:r>
-        <w:rPr>
-          <w:rFonts w:ascii="Arial" w:eastAsia="Times New Roman" w:hAnsi="Arial" w:cs="Arial"/>
-          <w:color w:val="000000"/>
-          <w:sz w:val="19"/>
-          <w:szCs w:val="19"/>
-        </w:rPr>
-        <w:br/>
-      </w:r>
-    </w:p>
-    <w:p>
-      <w:pPr>
-        <w:rPr>
-          <w:rFonts w:ascii="Arial" w:eastAsia="Times New Roman" w:hAnsi="Arial" w:cs="Arial"/>
-          <w:color w:val="000000"/>
-          <w:sz w:val="19"/>
-          <w:szCs w:val="19"/>
-          <w:shd w:val="clear" w:color="auto" w:fill="FFFFFF"/>
-        </w:rPr>
-      </w:pPr>
-      <w:r>
-        <w:rPr>
-          <w:rFonts w:ascii="Arial" w:eastAsia="Times New Roman" w:hAnsi="Arial" w:cs="Arial"/>
-          <w:color w:val="000000"/>
-          <w:sz w:val="19"/>
-          <w:szCs w:val="19"/>
-          <w:shd w:val="clear" w:color="auto" w:fill="FFFFFF"/>
-        </w:rPr>
-        <w:t>Reviewer: 2</w:t>
-      </w:r>
-      <w:r>
-        <w:rPr>
-          <w:rFonts w:ascii="Arial" w:eastAsia="Times New Roman" w:hAnsi="Arial" w:cs="Arial"/>
-          <w:color w:val="000000"/>
-          <w:sz w:val="19"/>
-          <w:szCs w:val="19"/>
-        </w:rPr>
-        <w:br/>
-      </w:r>
-    </w:p>
-    <w:p>
-      <w:pPr>
-        <w:rPr>
-          <w:rFonts w:ascii="Arial" w:eastAsia="Times New Roman" w:hAnsi="Arial" w:cs="Arial"/>
-          <w:color w:val="000000"/>
-          <w:sz w:val="19"/>
-          <w:szCs w:val="19"/>
-          <w:shd w:val="clear" w:color="auto" w:fill="FFFFFF"/>
-        </w:rPr>
-      </w:pPr>
-      <w:r>
-        <w:rPr>
-          <w:rFonts w:ascii="Arial" w:eastAsia="Times New Roman" w:hAnsi="Arial" w:cs="Arial"/>
-          <w:color w:val="000000"/>
-          <w:sz w:val="19"/>
-          <w:szCs w:val="19"/>
-          <w:shd w:val="clear" w:color="auto" w:fill="FFFFFF"/>
-        </w:rPr>
-        <w:t>2-2: Section 4.4 is a useful addition. On its own it does not convincingly answer the question (is there a link with self-admitted debt and code smells), but it does a good job of pointing the way to further research. Statistically I'm a little dubious about merely associating files with smells against files with debt comments, but this is a good introduction to where to go. For example, it would be better to compare a baseline (% of files with long methods) to the %SATD with long methods. We really want to know the amount above the baseline. For instance, in ArgoUML, you have 419 files with SATD. Of that, 255 have long method smells. What is the % of "all files" with long method, and are the SATD files greatly above that ratio? If so, I would be inclined to think the developers and the smell information are agreeing on something. (Aside: I think in future you can just point me to the section rather than doing that AND copy/pasting it into the response).</w:t>
-      </w:r>
-      <w:r>
-        <w:rPr>
-          <w:rFonts w:ascii="Arial" w:eastAsia="Times New Roman" w:hAnsi="Arial" w:cs="Arial"/>
-          <w:color w:val="000000"/>
-          <w:sz w:val="19"/>
-          <w:szCs w:val="19"/>
-        </w:rPr>
-        <w:br/>
-      </w:r>
     </w:p>
     <w:p>
       <w:pPr>
@@ -530,41 +580,269 @@
           <w:szCs w:val="19"/>
           <w:shd w:val="clear" w:color="auto" w:fill="FFFFFF"/>
         </w:rPr>
-        <w:t>a table (8) containing detailed information about the total number of files and the total number of code smell detected to contrast with the self-admitted technical debt table (7). We discussed the results in section 4.4.</w:t>
+        <w:t xml:space="preserve">Table </w:t>
+      </w:r>
+      <w:r>
+        <w:rPr>
+          <w:rFonts w:ascii="Arial" w:eastAsia="Times New Roman" w:hAnsi="Arial" w:cs="Arial"/>
+          <w:b/>
+          <w:color w:val="000000"/>
+          <w:sz w:val="19"/>
+          <w:szCs w:val="19"/>
+          <w:shd w:val="clear" w:color="auto" w:fill="FFFFFF"/>
+        </w:rPr>
+        <w:t>7</w:t>
+      </w:r>
+      <w:r>
+        <w:rPr>
+          <w:rFonts w:ascii="Arial" w:eastAsia="Times New Roman" w:hAnsi="Arial" w:cs="Arial"/>
+          <w:b/>
+          <w:color w:val="000000"/>
+          <w:sz w:val="19"/>
+          <w:szCs w:val="19"/>
+          <w:shd w:val="clear" w:color="auto" w:fill="FFFFFF"/>
+        </w:rPr>
+        <w:t xml:space="preserve">, which </w:t>
+      </w:r>
+      <w:r>
+        <w:rPr>
+          <w:rFonts w:ascii="Arial" w:eastAsia="Times New Roman" w:hAnsi="Arial" w:cs="Arial"/>
+          <w:b/>
+          <w:color w:val="000000"/>
+          <w:sz w:val="19"/>
+          <w:szCs w:val="19"/>
+          <w:shd w:val="clear" w:color="auto" w:fill="FFFFFF"/>
+        </w:rPr>
+        <w:t>contain</w:t>
+      </w:r>
+      <w:r>
+        <w:rPr>
+          <w:rFonts w:ascii="Arial" w:eastAsia="Times New Roman" w:hAnsi="Arial" w:cs="Arial"/>
+          <w:b/>
+          <w:color w:val="000000"/>
+          <w:sz w:val="19"/>
+          <w:szCs w:val="19"/>
+          <w:shd w:val="clear" w:color="auto" w:fill="FFFFFF"/>
+        </w:rPr>
+        <w:t>s</w:t>
+      </w:r>
+      <w:r>
+        <w:rPr>
+          <w:rFonts w:ascii="Arial" w:eastAsia="Times New Roman" w:hAnsi="Arial" w:cs="Arial"/>
+          <w:b/>
+          <w:color w:val="000000"/>
+          <w:sz w:val="19"/>
+          <w:szCs w:val="19"/>
+          <w:shd w:val="clear" w:color="auto" w:fill="FFFFFF"/>
+        </w:rPr>
+        <w:t xml:space="preserve"> detailed information about the total number of files and the total number of code smell detected to contrast with the self-admitted technical debt </w:t>
+      </w:r>
+      <w:r>
+        <w:rPr>
+          <w:rFonts w:ascii="Arial" w:eastAsia="Times New Roman" w:hAnsi="Arial" w:cs="Arial"/>
+          <w:b/>
+          <w:color w:val="000000"/>
+          <w:sz w:val="19"/>
+          <w:szCs w:val="19"/>
+          <w:shd w:val="clear" w:color="auto" w:fill="FFFFFF"/>
+        </w:rPr>
+        <w:t>shown in T</w:t>
+      </w:r>
+      <w:r>
+        <w:rPr>
+          <w:rFonts w:ascii="Arial" w:eastAsia="Times New Roman" w:hAnsi="Arial" w:cs="Arial"/>
+          <w:b/>
+          <w:color w:val="000000"/>
+          <w:sz w:val="19"/>
+          <w:szCs w:val="19"/>
+          <w:shd w:val="clear" w:color="auto" w:fill="FFFFFF"/>
+        </w:rPr>
+        <w:t xml:space="preserve">able </w:t>
+      </w:r>
+      <w:r>
+        <w:rPr>
+          <w:rFonts w:ascii="Arial" w:eastAsia="Times New Roman" w:hAnsi="Arial" w:cs="Arial"/>
+          <w:b/>
+          <w:color w:val="000000"/>
+          <w:sz w:val="19"/>
+          <w:szCs w:val="19"/>
+          <w:shd w:val="clear" w:color="auto" w:fill="FFFFFF"/>
+        </w:rPr>
+        <w:t>8</w:t>
+      </w:r>
+      <w:r>
+        <w:rPr>
+          <w:rFonts w:ascii="Arial" w:eastAsia="Times New Roman" w:hAnsi="Arial" w:cs="Arial"/>
+          <w:b/>
+          <w:color w:val="000000"/>
+          <w:sz w:val="19"/>
+          <w:szCs w:val="19"/>
+          <w:shd w:val="clear" w:color="auto" w:fill="FFFFFF"/>
+        </w:rPr>
+        <w:t>.</w:t>
+      </w:r>
+      <w:r>
+        <w:rPr>
+          <w:rFonts w:ascii="Arial" w:eastAsia="Times New Roman" w:hAnsi="Arial" w:cs="Arial"/>
+          <w:b/>
+          <w:color w:val="000000"/>
+          <w:sz w:val="19"/>
+          <w:szCs w:val="19"/>
+          <w:shd w:val="clear" w:color="auto" w:fill="FFFFFF"/>
+        </w:rPr>
+        <w:t xml:space="preserve"> As can be observed, the overlap between SATD and the code smells is higher than the ratio of files that have code smells, hence they do agree.</w:t>
       </w:r>
       <w:bookmarkStart w:id="0" w:name="_GoBack"/>
       <w:bookmarkEnd w:id="0"/>
-    </w:p>
-    <w:p>
-      <w:pPr>
-        <w:rPr>
-          <w:rFonts w:ascii="Arial" w:eastAsia="Times New Roman" w:hAnsi="Arial" w:cs="Arial"/>
-          <w:color w:val="000000"/>
-          <w:sz w:val="19"/>
-          <w:szCs w:val="19"/>
-          <w:shd w:val="clear" w:color="auto" w:fill="FFFFFF"/>
-        </w:rPr>
-      </w:pPr>
-    </w:p>
-    <w:p>
-      <w:pPr>
-        <w:rPr>
-          <w:rFonts w:ascii="Arial" w:eastAsia="Times New Roman" w:hAnsi="Arial" w:cs="Arial"/>
-          <w:color w:val="000000"/>
-          <w:sz w:val="19"/>
-          <w:szCs w:val="19"/>
-          <w:shd w:val="clear" w:color="auto" w:fill="FFFFFF"/>
-        </w:rPr>
-      </w:pPr>
-      <w:r>
-        <w:rPr>
-          <w:rFonts w:ascii="Arial" w:eastAsia="Times New Roman" w:hAnsi="Arial" w:cs="Arial"/>
-          <w:color w:val="000000"/>
-          <w:sz w:val="19"/>
-          <w:szCs w:val="19"/>
-          <w:shd w:val="clear" w:color="auto" w:fill="FFFFFF"/>
-        </w:rPr>
-        <w:t>2:6 I see how you do this now. I guess I had thought of it as a classifier that randomly labeled a comment as SATD or not, which produces a result you then evaluate for P/R against the known (manual) labels. Instead you are saying the lower bound is this worst-case.</w:t>
+      <w:r>
+        <w:rPr>
+          <w:rFonts w:ascii="Arial" w:eastAsia="Times New Roman" w:hAnsi="Arial" w:cs="Arial"/>
+          <w:b/>
+          <w:color w:val="000000"/>
+          <w:sz w:val="19"/>
+          <w:szCs w:val="19"/>
+          <w:shd w:val="clear" w:color="auto" w:fill="FFFFFF"/>
+        </w:rPr>
+        <w:t xml:space="preserve"> We</w:t>
+      </w:r>
+      <w:r>
+        <w:rPr>
+          <w:rFonts w:ascii="Arial" w:eastAsia="Times New Roman" w:hAnsi="Arial" w:cs="Arial"/>
+          <w:b/>
+          <w:color w:val="000000"/>
+          <w:sz w:val="19"/>
+          <w:szCs w:val="19"/>
+          <w:shd w:val="clear" w:color="auto" w:fill="FFFFFF"/>
+        </w:rPr>
+        <w:t xml:space="preserve"> also modified section 4.4 to </w:t>
+      </w:r>
+      <w:r>
+        <w:rPr>
+          <w:rFonts w:ascii="Arial" w:eastAsia="Times New Roman" w:hAnsi="Arial" w:cs="Arial"/>
+          <w:b/>
+          <w:color w:val="000000"/>
+          <w:sz w:val="19"/>
+          <w:szCs w:val="19"/>
+          <w:shd w:val="clear" w:color="auto" w:fill="FFFFFF"/>
+        </w:rPr>
+        <w:t xml:space="preserve">discuss the </w:t>
+      </w:r>
+      <w:r>
+        <w:rPr>
+          <w:rFonts w:ascii="Arial" w:eastAsia="Times New Roman" w:hAnsi="Arial" w:cs="Arial"/>
+          <w:b/>
+          <w:color w:val="000000"/>
+          <w:sz w:val="19"/>
+          <w:szCs w:val="19"/>
+          <w:shd w:val="clear" w:color="auto" w:fill="FFFFFF"/>
+        </w:rPr>
+        <w:t xml:space="preserve">revised </w:t>
+      </w:r>
+      <w:r>
+        <w:rPr>
+          <w:rFonts w:ascii="Arial" w:eastAsia="Times New Roman" w:hAnsi="Arial" w:cs="Arial"/>
+          <w:b/>
+          <w:color w:val="000000"/>
+          <w:sz w:val="19"/>
+          <w:szCs w:val="19"/>
+          <w:shd w:val="clear" w:color="auto" w:fill="FFFFFF"/>
+        </w:rPr>
+        <w:t>results</w:t>
+      </w:r>
+      <w:r>
+        <w:rPr>
+          <w:rFonts w:ascii="Arial" w:eastAsia="Times New Roman" w:hAnsi="Arial" w:cs="Arial"/>
+          <w:b/>
+          <w:color w:val="000000"/>
+          <w:sz w:val="19"/>
+          <w:szCs w:val="19"/>
+          <w:shd w:val="clear" w:color="auto" w:fill="FFFFFF"/>
+        </w:rPr>
+        <w:t>.</w:t>
+      </w:r>
+    </w:p>
+    <w:p>
+      <w:pPr>
+        <w:rPr>
+          <w:rFonts w:ascii="Arial" w:eastAsia="Times New Roman" w:hAnsi="Arial" w:cs="Arial"/>
+          <w:color w:val="000000"/>
+          <w:sz w:val="19"/>
+          <w:szCs w:val="19"/>
+          <w:shd w:val="clear" w:color="auto" w:fill="FFFFFF"/>
+        </w:rPr>
+      </w:pPr>
+    </w:p>
+    <w:p>
+      <w:pPr>
+        <w:rPr>
+          <w:rFonts w:ascii="Arial" w:eastAsia="Times New Roman" w:hAnsi="Arial" w:cs="Arial"/>
+          <w:color w:val="000000"/>
+          <w:sz w:val="19"/>
+          <w:szCs w:val="19"/>
+          <w:shd w:val="clear" w:color="auto" w:fill="FFFFFF"/>
+        </w:rPr>
+      </w:pPr>
+      <w:r>
+        <w:rPr>
+          <w:rFonts w:ascii="Arial" w:eastAsia="Times New Roman" w:hAnsi="Arial" w:cs="Arial"/>
+          <w:color w:val="000000"/>
+          <w:sz w:val="19"/>
+          <w:szCs w:val="19"/>
+          <w:shd w:val="clear" w:color="auto" w:fill="FFFFFF"/>
+        </w:rPr>
+        <w:t>(R2</w:t>
+      </w:r>
+      <w:r>
+        <w:rPr>
+          <w:rFonts w:ascii="Arial" w:eastAsia="Times New Roman" w:hAnsi="Arial" w:cs="Arial"/>
+          <w:color w:val="000000"/>
+          <w:sz w:val="19"/>
+          <w:szCs w:val="19"/>
+          <w:shd w:val="clear" w:color="auto" w:fill="FFFFFF"/>
+        </w:rPr>
+        <w:t>-</w:t>
+      </w:r>
+      <w:proofErr w:type="gramStart"/>
+      <w:r>
+        <w:rPr>
+          <w:rFonts w:ascii="Arial" w:eastAsia="Times New Roman" w:hAnsi="Arial" w:cs="Arial"/>
+          <w:color w:val="000000"/>
+          <w:sz w:val="19"/>
+          <w:szCs w:val="19"/>
+          <w:shd w:val="clear" w:color="auto" w:fill="FFFFFF"/>
+        </w:rPr>
+        <w:t>2</w:t>
+      </w:r>
+      <w:r>
+        <w:rPr>
+          <w:rFonts w:ascii="Arial" w:eastAsia="Times New Roman" w:hAnsi="Arial" w:cs="Arial"/>
+          <w:color w:val="000000"/>
+          <w:sz w:val="19"/>
+          <w:szCs w:val="19"/>
+          <w:shd w:val="clear" w:color="auto" w:fill="FFFFFF"/>
+        </w:rPr>
+        <w:t>)</w:t>
+      </w:r>
+      <w:r>
+        <w:rPr>
+          <w:rFonts w:ascii="Arial" w:eastAsia="Times New Roman" w:hAnsi="Arial" w:cs="Arial"/>
+          <w:color w:val="000000"/>
+          <w:sz w:val="19"/>
+          <w:szCs w:val="19"/>
+          <w:shd w:val="clear" w:color="auto" w:fill="FFFFFF"/>
+        </w:rPr>
+        <w:t>2:6</w:t>
+      </w:r>
+      <w:proofErr w:type="gramEnd"/>
+      <w:r>
+        <w:rPr>
+          <w:rFonts w:ascii="Arial" w:eastAsia="Times New Roman" w:hAnsi="Arial" w:cs="Arial"/>
+          <w:color w:val="000000"/>
+          <w:sz w:val="19"/>
+          <w:szCs w:val="19"/>
+          <w:shd w:val="clear" w:color="auto" w:fill="FFFFFF"/>
+        </w:rPr>
+        <w:t xml:space="preserve"> I see how you do this now. I guess I had thought of it as a classifier that randomly labeled a comment as SATD or not, which produces a result you then evaluate for P/R against the known (manual) labels. Instead you are saying the lower bound is this worst-case.</w:t>
       </w:r>
       <w:r>
         <w:rPr>
@@ -592,7 +870,40 @@
           <w:szCs w:val="19"/>
           <w:shd w:val="clear" w:color="auto" w:fill="FFFFFF"/>
         </w:rPr>
-        <w:t>I would reword the sentence on page 8, col 1, line 5 as "The probability of randomly labeling a comment as SATD". I also think "Performance Lower Bound" makes me think of labeling speed. Maybe reword this as "F1 Lower Bound". THat more accurately captures that this measure is about the worst a classifier could possibly do.</w:t>
+        <w:t xml:space="preserve">I would reword the sentence on page 8, col 1, line 5 as "The probability of randomly labeling a comment as </w:t>
+      </w:r>
+      <w:r>
+        <w:rPr>
+          <w:rFonts w:ascii="Arial" w:eastAsia="Times New Roman" w:hAnsi="Arial" w:cs="Arial"/>
+          <w:color w:val="000000"/>
+          <w:sz w:val="19"/>
+          <w:szCs w:val="19"/>
+          <w:shd w:val="clear" w:color="auto" w:fill="FFFFFF"/>
+        </w:rPr>
+        <w:lastRenderedPageBreak/>
+        <w:t xml:space="preserve">SATD". I also think "Performance Lower Bound" makes me think of labeling speed. Maybe reword this as "F1 Lower Bound". </w:t>
+      </w:r>
+      <w:proofErr w:type="spellStart"/>
+      <w:r>
+        <w:rPr>
+          <w:rFonts w:ascii="Arial" w:eastAsia="Times New Roman" w:hAnsi="Arial" w:cs="Arial"/>
+          <w:color w:val="000000"/>
+          <w:sz w:val="19"/>
+          <w:szCs w:val="19"/>
+          <w:shd w:val="clear" w:color="auto" w:fill="FFFFFF"/>
+        </w:rPr>
+        <w:t>THat</w:t>
+      </w:r>
+      <w:proofErr w:type="spellEnd"/>
+      <w:r>
+        <w:rPr>
+          <w:rFonts w:ascii="Arial" w:eastAsia="Times New Roman" w:hAnsi="Arial" w:cs="Arial"/>
+          <w:color w:val="000000"/>
+          <w:sz w:val="19"/>
+          <w:szCs w:val="19"/>
+          <w:shd w:val="clear" w:color="auto" w:fill="FFFFFF"/>
+        </w:rPr>
+        <w:t xml:space="preserve"> more accurately captures that this measure is about the worst a classifier could possibly do.</w:t>
       </w:r>
     </w:p>
     <w:p>
@@ -647,7 +958,6 @@
           <w:sz w:val="19"/>
           <w:szCs w:val="19"/>
         </w:rPr>
-        <w:lastRenderedPageBreak/>
         <w:t xml:space="preserve">Thank you for the comment to modify some of our wording. We made the </w:t>
       </w:r>
       <w:r>
@@ -695,6 +1005,37 @@
       </w:pPr>
       <w:r>
         <w:rPr>
+          <w:rFonts w:ascii="Arial" w:eastAsia="Times New Roman" w:hAnsi="Arial" w:cs="Arial"/>
+          <w:color w:val="000000"/>
+          <w:sz w:val="19"/>
+          <w:szCs w:val="19"/>
+          <w:shd w:val="clear" w:color="auto" w:fill="FFFFFF"/>
+        </w:rPr>
+        <w:t>(R2-</w:t>
+      </w:r>
+      <w:proofErr w:type="gramStart"/>
+      <w:r>
+        <w:rPr>
+          <w:rFonts w:ascii="Arial" w:eastAsia="Times New Roman" w:hAnsi="Arial" w:cs="Arial"/>
+          <w:color w:val="000000"/>
+          <w:sz w:val="19"/>
+          <w:szCs w:val="19"/>
+          <w:shd w:val="clear" w:color="auto" w:fill="FFFFFF"/>
+        </w:rPr>
+        <w:t>3</w:t>
+      </w:r>
+      <w:r>
+        <w:rPr>
+          <w:rFonts w:ascii="Arial" w:eastAsia="Times New Roman" w:hAnsi="Arial" w:cs="Arial"/>
+          <w:color w:val="000000"/>
+          <w:sz w:val="19"/>
+          <w:szCs w:val="19"/>
+          <w:shd w:val="clear" w:color="auto" w:fill="FFFFFF"/>
+        </w:rPr>
+        <w:t>)</w:t>
+      </w:r>
+      <w:r>
+        <w:rPr>
           <w:rStyle w:val="aqj"/>
           <w:rFonts w:ascii="Arial" w:eastAsia="Times New Roman" w:hAnsi="Arial" w:cs="Arial"/>
           <w:color w:val="000000"/>
@@ -704,6 +1045,7 @@
         </w:rPr>
         <w:t>2:12</w:t>
       </w:r>
+      <w:proofErr w:type="gramEnd"/>
       <w:r>
         <w:rPr>
           <w:rStyle w:val="apple-converted-space"/>
@@ -723,7 +1065,29 @@
           <w:szCs w:val="19"/>
           <w:shd w:val="clear" w:color="auto" w:fill="FFFFFF"/>
         </w:rPr>
-        <w:t>I think this is much clearer, but it would be useful to make mention of the cross-project implications. The example I am thinking of is Gelman's radon example from</w:t>
+        <w:t xml:space="preserve">I think this is much clearer, but it would be useful to make mention of the cross-project implications. The example I am thinking of is </w:t>
+      </w:r>
+      <w:proofErr w:type="spellStart"/>
+      <w:r>
+        <w:rPr>
+          <w:rFonts w:ascii="Arial" w:eastAsia="Times New Roman" w:hAnsi="Arial" w:cs="Arial"/>
+          <w:color w:val="000000"/>
+          <w:sz w:val="19"/>
+          <w:szCs w:val="19"/>
+          <w:shd w:val="clear" w:color="auto" w:fill="FFFFFF"/>
+        </w:rPr>
+        <w:t>Gelman's</w:t>
+      </w:r>
+      <w:proofErr w:type="spellEnd"/>
+      <w:r>
+        <w:rPr>
+          <w:rFonts w:ascii="Arial" w:eastAsia="Times New Roman" w:hAnsi="Arial" w:cs="Arial"/>
+          <w:color w:val="000000"/>
+          <w:sz w:val="19"/>
+          <w:szCs w:val="19"/>
+          <w:shd w:val="clear" w:color="auto" w:fill="FFFFFF"/>
+        </w:rPr>
+        <w:t xml:space="preserve"> radon example from</w:t>
       </w:r>
       <w:r>
         <w:rPr>
@@ -757,7 +1121,72 @@
           <w:szCs w:val="19"/>
           <w:shd w:val="clear" w:color="auto" w:fill="FFFFFF"/>
         </w:rPr>
-        <w:t>. The idea is that houses give off radon (analog to "SATD"), but the data is spotty and distributed differently throughout counties (analog to "project"). Fitting a MLM allows Gelman to weight each county by the number of data points it has, while retaining the broader characteristics of country wide radon information (the prior). SOmehting similar would be useful here, so that your population wide indicators could be used as priors for the project specific labeling, without biasing it to the entire set of 10. Anyway, future work.</w:t>
+        <w:t xml:space="preserve">. The idea is that houses give off radon (analog to "SATD"), but the data is spotty and distributed differently throughout counties (analog to "project"). Fitting a MLM allows </w:t>
+      </w:r>
+      <w:proofErr w:type="spellStart"/>
+      <w:r>
+        <w:rPr>
+          <w:rFonts w:ascii="Arial" w:eastAsia="Times New Roman" w:hAnsi="Arial" w:cs="Arial"/>
+          <w:color w:val="000000"/>
+          <w:sz w:val="19"/>
+          <w:szCs w:val="19"/>
+          <w:shd w:val="clear" w:color="auto" w:fill="FFFFFF"/>
+        </w:rPr>
+        <w:t>Gelman</w:t>
+      </w:r>
+      <w:proofErr w:type="spellEnd"/>
+      <w:r>
+        <w:rPr>
+          <w:rFonts w:ascii="Arial" w:eastAsia="Times New Roman" w:hAnsi="Arial" w:cs="Arial"/>
+          <w:color w:val="000000"/>
+          <w:sz w:val="19"/>
+          <w:szCs w:val="19"/>
+          <w:shd w:val="clear" w:color="auto" w:fill="FFFFFF"/>
+        </w:rPr>
+        <w:t xml:space="preserve"> to weight each county by the number of data points it has, while retaining the broader characteristics of country wide radon information (the prior). </w:t>
+      </w:r>
+      <w:proofErr w:type="spellStart"/>
+      <w:r>
+        <w:rPr>
+          <w:rFonts w:ascii="Arial" w:eastAsia="Times New Roman" w:hAnsi="Arial" w:cs="Arial"/>
+          <w:color w:val="000000"/>
+          <w:sz w:val="19"/>
+          <w:szCs w:val="19"/>
+          <w:shd w:val="clear" w:color="auto" w:fill="FFFFFF"/>
+        </w:rPr>
+        <w:t>SOmehting</w:t>
+      </w:r>
+      <w:proofErr w:type="spellEnd"/>
+      <w:r>
+        <w:rPr>
+          <w:rFonts w:ascii="Arial" w:eastAsia="Times New Roman" w:hAnsi="Arial" w:cs="Arial"/>
+          <w:color w:val="000000"/>
+          <w:sz w:val="19"/>
+          <w:szCs w:val="19"/>
+          <w:shd w:val="clear" w:color="auto" w:fill="FFFFFF"/>
+        </w:rPr>
+        <w:t xml:space="preserve"> similar would be useful here, so that your population wide indicators could be used as priors for the project specific labeling, without biasing it to the entire set of 10. </w:t>
+      </w:r>
+      <w:r>
+        <w:rPr>
+          <w:rFonts w:ascii="Arial" w:eastAsia="Times New Roman" w:hAnsi="Arial" w:cs="Arial"/>
+          <w:color w:val="000000"/>
+          <w:sz w:val="19"/>
+          <w:szCs w:val="19"/>
+          <w:u w:val="single"/>
+          <w:shd w:val="clear" w:color="auto" w:fill="FFFFFF"/>
+        </w:rPr>
+        <w:t>Anyway, future work</w:t>
+      </w:r>
+      <w:r>
+        <w:rPr>
+          <w:rFonts w:ascii="Arial" w:eastAsia="Times New Roman" w:hAnsi="Arial" w:cs="Arial"/>
+          <w:color w:val="000000"/>
+          <w:sz w:val="19"/>
+          <w:szCs w:val="19"/>
+          <w:shd w:val="clear" w:color="auto" w:fill="FFFFFF"/>
+        </w:rPr>
+        <w:t>.</w:t>
       </w:r>
       <w:r>
         <w:rPr>
@@ -852,6 +1281,37 @@
       </w:pPr>
       <w:r>
         <w:rPr>
+          <w:rFonts w:ascii="Arial" w:eastAsia="Times New Roman" w:hAnsi="Arial" w:cs="Arial"/>
+          <w:color w:val="000000"/>
+          <w:sz w:val="19"/>
+          <w:szCs w:val="19"/>
+          <w:shd w:val="clear" w:color="auto" w:fill="FFFFFF"/>
+        </w:rPr>
+        <w:t>(R2-</w:t>
+      </w:r>
+      <w:proofErr w:type="gramStart"/>
+      <w:r>
+        <w:rPr>
+          <w:rFonts w:ascii="Arial" w:eastAsia="Times New Roman" w:hAnsi="Arial" w:cs="Arial"/>
+          <w:color w:val="000000"/>
+          <w:sz w:val="19"/>
+          <w:szCs w:val="19"/>
+          <w:shd w:val="clear" w:color="auto" w:fill="FFFFFF"/>
+        </w:rPr>
+        <w:t>4</w:t>
+      </w:r>
+      <w:r>
+        <w:rPr>
+          <w:rFonts w:ascii="Arial" w:eastAsia="Times New Roman" w:hAnsi="Arial" w:cs="Arial"/>
+          <w:color w:val="000000"/>
+          <w:sz w:val="19"/>
+          <w:szCs w:val="19"/>
+          <w:shd w:val="clear" w:color="auto" w:fill="FFFFFF"/>
+        </w:rPr>
+        <w:t>)</w:t>
+      </w:r>
+      <w:r>
+        <w:rPr>
           <w:rStyle w:val="aqj"/>
           <w:rFonts w:ascii="Arial" w:eastAsia="Times New Roman" w:hAnsi="Arial" w:cs="Arial"/>
           <w:color w:val="000000"/>
@@ -861,6 +1321,7 @@
         </w:rPr>
         <w:t>2:14</w:t>
       </w:r>
+      <w:proofErr w:type="gramEnd"/>
       <w:r>
         <w:rPr>
           <w:rStyle w:val="apple-converted-space"/>
@@ -880,7 +1341,29 @@
           <w:szCs w:val="19"/>
           <w:shd w:val="clear" w:color="auto" w:fill="FFFFFF"/>
         </w:rPr>
-        <w:t>Thanks for the discussion on comment relevance. It does seem like they track reasonably well with code changes. Could you squeeze this last reference to Potdar in? I think it would be nice for readers to see. The construct validity discussion is much improved.</w:t>
+        <w:t xml:space="preserve">Thanks for the discussion on comment relevance. It does seem like they track reasonably well with code changes. Could you squeeze this last reference to </w:t>
+      </w:r>
+      <w:proofErr w:type="spellStart"/>
+      <w:r>
+        <w:rPr>
+          <w:rFonts w:ascii="Arial" w:eastAsia="Times New Roman" w:hAnsi="Arial" w:cs="Arial"/>
+          <w:color w:val="000000"/>
+          <w:sz w:val="19"/>
+          <w:szCs w:val="19"/>
+          <w:shd w:val="clear" w:color="auto" w:fill="FFFFFF"/>
+        </w:rPr>
+        <w:t>Potdar</w:t>
+      </w:r>
+      <w:proofErr w:type="spellEnd"/>
+      <w:r>
+        <w:rPr>
+          <w:rFonts w:ascii="Arial" w:eastAsia="Times New Roman" w:hAnsi="Arial" w:cs="Arial"/>
+          <w:color w:val="000000"/>
+          <w:sz w:val="19"/>
+          <w:szCs w:val="19"/>
+          <w:shd w:val="clear" w:color="auto" w:fill="FFFFFF"/>
+        </w:rPr>
+        <w:t xml:space="preserve"> in? I think it would be nice for readers to see. The construct validity discussion is much improved.</w:t>
       </w:r>
       <w:r>
         <w:rPr>
@@ -931,7 +1414,61 @@
           <w:sz w:val="19"/>
           <w:szCs w:val="19"/>
         </w:rPr>
-        <w:t>Thank you. The revised manuscript contains references to the Potdar and Flurri study in the Threats to Validity section.</w:t>
+        <w:t xml:space="preserve">Thank you. The revised manuscript contains references to the </w:t>
+      </w:r>
+      <w:proofErr w:type="spellStart"/>
+      <w:r>
+        <w:rPr>
+          <w:rFonts w:ascii="Arial" w:eastAsia="Times New Roman" w:hAnsi="Arial" w:cs="Arial"/>
+          <w:b/>
+          <w:color w:val="000000"/>
+          <w:sz w:val="19"/>
+          <w:szCs w:val="19"/>
+        </w:rPr>
+        <w:t>Potdar</w:t>
+      </w:r>
+      <w:proofErr w:type="spellEnd"/>
+      <w:r>
+        <w:rPr>
+          <w:rFonts w:ascii="Arial" w:eastAsia="Times New Roman" w:hAnsi="Arial" w:cs="Arial"/>
+          <w:b/>
+          <w:color w:val="000000"/>
+          <w:sz w:val="19"/>
+          <w:szCs w:val="19"/>
+        </w:rPr>
+        <w:t xml:space="preserve"> and </w:t>
+      </w:r>
+      <w:proofErr w:type="spellStart"/>
+      <w:r>
+        <w:rPr>
+          <w:rFonts w:ascii="Arial" w:eastAsia="Times New Roman" w:hAnsi="Arial" w:cs="Arial"/>
+          <w:b/>
+          <w:color w:val="000000"/>
+          <w:sz w:val="19"/>
+          <w:szCs w:val="19"/>
+        </w:rPr>
+        <w:t>Flurri</w:t>
+      </w:r>
+      <w:r>
+        <w:rPr>
+          <w:rFonts w:ascii="Arial" w:eastAsia="Times New Roman" w:hAnsi="Arial" w:cs="Arial"/>
+          <w:b/>
+          <w:color w:val="000000"/>
+          <w:sz w:val="19"/>
+          <w:szCs w:val="19"/>
+        </w:rPr>
+        <w:t>’s</w:t>
+      </w:r>
+      <w:proofErr w:type="spellEnd"/>
+      <w:r>
+        <w:rPr>
+          <w:rFonts w:ascii="Arial" w:eastAsia="Times New Roman" w:hAnsi="Arial" w:cs="Arial"/>
+          <w:b/>
+          <w:color w:val="000000"/>
+          <w:sz w:val="19"/>
+          <w:szCs w:val="19"/>
+        </w:rPr>
+        <w:t xml:space="preserve"> study in the Threats to Validity section.</w:t>
       </w:r>
     </w:p>
     <w:p>
@@ -960,6 +1497,26 @@
           <w:szCs w:val="19"/>
           <w:shd w:val="clear" w:color="auto" w:fill="FFFFFF"/>
         </w:rPr>
+        <w:t>(R2-5</w:t>
+      </w:r>
+      <w:r>
+        <w:rPr>
+          <w:rFonts w:ascii="Arial" w:eastAsia="Times New Roman" w:hAnsi="Arial" w:cs="Arial"/>
+          <w:color w:val="000000"/>
+          <w:sz w:val="19"/>
+          <w:szCs w:val="19"/>
+          <w:shd w:val="clear" w:color="auto" w:fill="FFFFFF"/>
+        </w:rPr>
+        <w:t>)</w:t>
+      </w:r>
+      <w:r>
+        <w:rPr>
+          <w:rFonts w:ascii="Arial" w:eastAsia="Times New Roman" w:hAnsi="Arial" w:cs="Arial"/>
+          <w:color w:val="000000"/>
+          <w:sz w:val="19"/>
+          <w:szCs w:val="19"/>
+          <w:shd w:val="clear" w:color="auto" w:fill="FFFFFF"/>
+        </w:rPr>
         <w:t>p10 line 40 calls it "none TD" which should be "non TD"</w:t>
       </w:r>
       <w:r>
@@ -1049,7 +1606,71 @@
           <w:szCs w:val="19"/>
           <w:shd w:val="clear" w:color="auto" w:fill="FFFFFF"/>
         </w:rPr>
-        <w:t>I would still like it if you could provide the 1 hr tutorial provided to the raters on how to separate design from requirements on the Github site, as well as (ideally!) the filtering criteria used (e.g. regular expressions). This would help replication, as well as understand what might be omitted.</w:t>
+        <w:t>(R2-</w:t>
+      </w:r>
+      <w:proofErr w:type="gramStart"/>
+      <w:r>
+        <w:rPr>
+          <w:rFonts w:ascii="Arial" w:eastAsia="Times New Roman" w:hAnsi="Arial" w:cs="Arial"/>
+          <w:color w:val="000000"/>
+          <w:sz w:val="19"/>
+          <w:szCs w:val="19"/>
+          <w:shd w:val="clear" w:color="auto" w:fill="FFFFFF"/>
+        </w:rPr>
+        <w:t>6</w:t>
+      </w:r>
+      <w:r>
+        <w:rPr>
+          <w:rFonts w:ascii="Arial" w:eastAsia="Times New Roman" w:hAnsi="Arial" w:cs="Arial"/>
+          <w:color w:val="000000"/>
+          <w:sz w:val="19"/>
+          <w:szCs w:val="19"/>
+          <w:shd w:val="clear" w:color="auto" w:fill="FFFFFF"/>
+        </w:rPr>
+        <w:t>)</w:t>
+      </w:r>
+      <w:r>
+        <w:rPr>
+          <w:rFonts w:ascii="Arial" w:eastAsia="Times New Roman" w:hAnsi="Arial" w:cs="Arial"/>
+          <w:color w:val="000000"/>
+          <w:sz w:val="19"/>
+          <w:szCs w:val="19"/>
+          <w:shd w:val="clear" w:color="auto" w:fill="FFFFFF"/>
+        </w:rPr>
+        <w:t>I</w:t>
+      </w:r>
+      <w:proofErr w:type="gramEnd"/>
+      <w:r>
+        <w:rPr>
+          <w:rFonts w:ascii="Arial" w:eastAsia="Times New Roman" w:hAnsi="Arial" w:cs="Arial"/>
+          <w:color w:val="000000"/>
+          <w:sz w:val="19"/>
+          <w:szCs w:val="19"/>
+          <w:shd w:val="clear" w:color="auto" w:fill="FFFFFF"/>
+        </w:rPr>
+        <w:t xml:space="preserve"> would still like it if you could provide the 1 hr tutorial provided to the raters on how to separate design from requirements on the </w:t>
+      </w:r>
+      <w:proofErr w:type="spellStart"/>
+      <w:r>
+        <w:rPr>
+          <w:rFonts w:ascii="Arial" w:eastAsia="Times New Roman" w:hAnsi="Arial" w:cs="Arial"/>
+          <w:color w:val="000000"/>
+          <w:sz w:val="19"/>
+          <w:szCs w:val="19"/>
+          <w:shd w:val="clear" w:color="auto" w:fill="FFFFFF"/>
+        </w:rPr>
+        <w:t>Github</w:t>
+      </w:r>
+      <w:proofErr w:type="spellEnd"/>
+      <w:r>
+        <w:rPr>
+          <w:rFonts w:ascii="Arial" w:eastAsia="Times New Roman" w:hAnsi="Arial" w:cs="Arial"/>
+          <w:color w:val="000000"/>
+          <w:sz w:val="19"/>
+          <w:szCs w:val="19"/>
+          <w:shd w:val="clear" w:color="auto" w:fill="FFFFFF"/>
+        </w:rPr>
+        <w:t xml:space="preserve"> site, as well as (ideally!) the filtering criteria used (e.g. regular expressions). This would help replication, as well as understand what might be omitted.</w:t>
       </w:r>
       <w:r>
         <w:rPr>
@@ -1100,7 +1721,49 @@
           <w:sz w:val="19"/>
           <w:szCs w:val="19"/>
         </w:rPr>
-        <w:t xml:space="preserve">Thank you for your comment. We agree that providing the tutorial presented to raters will help both understanding and replication of the study. We also believe that the regular expression mentioned by the reviewer is the regular expression used to identify Java source code on source code comments.  Therefore, we added the tutorial and the regular expression used in our heuristic in our public Github repository created to host supplementary information about our work. The files can be located on </w:t>
+        <w:t xml:space="preserve">Thank you for your comment. </w:t>
+      </w:r>
+      <w:r>
+        <w:rPr>
+          <w:rFonts w:ascii="Arial" w:eastAsia="Times New Roman" w:hAnsi="Arial" w:cs="Arial"/>
+          <w:b/>
+          <w:color w:val="000000"/>
+          <w:sz w:val="19"/>
+          <w:szCs w:val="19"/>
+        </w:rPr>
+        <w:t>W</w:t>
+      </w:r>
+      <w:r>
+        <w:rPr>
+          <w:rFonts w:ascii="Arial" w:eastAsia="Times New Roman" w:hAnsi="Arial" w:cs="Arial"/>
+          <w:b/>
+          <w:color w:val="000000"/>
+          <w:sz w:val="19"/>
+          <w:szCs w:val="19"/>
+        </w:rPr>
+        <w:t xml:space="preserve">e added the tutorial and the regular expression used in our heuristic in our public </w:t>
+      </w:r>
+      <w:proofErr w:type="spellStart"/>
+      <w:r>
+        <w:rPr>
+          <w:rFonts w:ascii="Arial" w:eastAsia="Times New Roman" w:hAnsi="Arial" w:cs="Arial"/>
+          <w:b/>
+          <w:color w:val="000000"/>
+          <w:sz w:val="19"/>
+          <w:szCs w:val="19"/>
+        </w:rPr>
+        <w:t>Github</w:t>
+      </w:r>
+      <w:proofErr w:type="spellEnd"/>
+      <w:r>
+        <w:rPr>
+          <w:rFonts w:ascii="Arial" w:eastAsia="Times New Roman" w:hAnsi="Arial" w:cs="Arial"/>
+          <w:b/>
+          <w:color w:val="000000"/>
+          <w:sz w:val="19"/>
+          <w:szCs w:val="19"/>
+        </w:rPr>
+        <w:t xml:space="preserve"> repository created to host supplementary information about our work. The files can be located on </w:t>
       </w:r>
       <w:hyperlink r:id="rId9" w:history="1">
         <w:r>
@@ -1300,94 +1963,6 @@
           <w:shd w:val="clear" w:color="auto" w:fill="FFFFFF"/>
         </w:rPr>
       </w:pPr>
-    </w:p>
-    <w:p>
-      <w:pPr>
-        <w:rPr>
-          <w:rFonts w:ascii="Arial" w:eastAsia="Times New Roman" w:hAnsi="Arial" w:cs="Arial"/>
-          <w:color w:val="000000"/>
-          <w:sz w:val="19"/>
-          <w:szCs w:val="19"/>
-          <w:shd w:val="clear" w:color="auto" w:fill="FFFFFF"/>
-        </w:rPr>
-      </w:pPr>
-    </w:p>
-    <w:p>
-      <w:pPr>
-        <w:rPr>
-          <w:rFonts w:ascii="Arial" w:eastAsia="Times New Roman" w:hAnsi="Arial" w:cs="Arial"/>
-          <w:color w:val="000000"/>
-          <w:sz w:val="19"/>
-          <w:szCs w:val="19"/>
-          <w:shd w:val="clear" w:color="auto" w:fill="FFFFFF"/>
-        </w:rPr>
-      </w:pPr>
-    </w:p>
-    <w:p>
-      <w:pPr>
-        <w:rPr>
-          <w:rFonts w:ascii="Arial" w:eastAsia="Times New Roman" w:hAnsi="Arial" w:cs="Arial"/>
-          <w:color w:val="000000"/>
-          <w:sz w:val="19"/>
-          <w:szCs w:val="19"/>
-          <w:shd w:val="clear" w:color="auto" w:fill="FFFFFF"/>
-        </w:rPr>
-      </w:pPr>
-    </w:p>
-    <w:p>
-      <w:pPr>
-        <w:rPr>
-          <w:rFonts w:ascii="Arial" w:eastAsia="Times New Roman" w:hAnsi="Arial" w:cs="Arial"/>
-          <w:color w:val="000000"/>
-          <w:sz w:val="19"/>
-          <w:szCs w:val="19"/>
-          <w:shd w:val="clear" w:color="auto" w:fill="FFFFFF"/>
-        </w:rPr>
-      </w:pPr>
-    </w:p>
-    <w:p>
-      <w:pPr>
-        <w:rPr>
-          <w:rFonts w:ascii="Arial" w:eastAsia="Times New Roman" w:hAnsi="Arial" w:cs="Arial"/>
-          <w:color w:val="000000"/>
-          <w:sz w:val="19"/>
-          <w:szCs w:val="19"/>
-          <w:shd w:val="clear" w:color="auto" w:fill="FFFFFF"/>
-        </w:rPr>
-      </w:pPr>
-    </w:p>
-    <w:p>
-      <w:pPr>
-        <w:rPr>
-          <w:rFonts w:ascii="Arial" w:eastAsia="Times New Roman" w:hAnsi="Arial" w:cs="Arial"/>
-          <w:color w:val="000000"/>
-          <w:sz w:val="19"/>
-          <w:szCs w:val="19"/>
-          <w:shd w:val="clear" w:color="auto" w:fill="FFFFFF"/>
-        </w:rPr>
-      </w:pPr>
-    </w:p>
-    <w:p>
-      <w:pPr>
-        <w:rPr>
-          <w:rFonts w:ascii="Arial" w:eastAsia="Times New Roman" w:hAnsi="Arial" w:cs="Arial"/>
-          <w:color w:val="000000"/>
-          <w:sz w:val="19"/>
-          <w:szCs w:val="19"/>
-          <w:shd w:val="clear" w:color="auto" w:fill="FFFFFF"/>
-        </w:rPr>
-      </w:pPr>
-    </w:p>
-    <w:p>
-      <w:pPr>
-        <w:rPr>
-          <w:rFonts w:ascii="Arial" w:eastAsia="Times New Roman" w:hAnsi="Arial" w:cs="Arial"/>
-          <w:color w:val="000000"/>
-          <w:sz w:val="19"/>
-          <w:szCs w:val="19"/>
-          <w:shd w:val="clear" w:color="auto" w:fill="FFFFFF"/>
-        </w:rPr>
-      </w:pPr>
       <w:r>
         <w:rPr>
           <w:rFonts w:ascii="Arial" w:eastAsia="Times New Roman" w:hAnsi="Arial" w:cs="Arial"/>
@@ -1484,17 +2059,61 @@
           <w:szCs w:val="19"/>
           <w:shd w:val="clear" w:color="auto" w:fill="FFFFFF"/>
         </w:rPr>
-        <w:t>(R1-1)</w:t>
-      </w:r>
-      <w:r>
-        <w:rPr>
-          <w:rFonts w:ascii="Arial" w:eastAsia="Times New Roman" w:hAnsi="Arial" w:cs="Arial"/>
-          <w:color w:val="000000"/>
-          <w:sz w:val="19"/>
-          <w:szCs w:val="19"/>
-          <w:shd w:val="clear" w:color="auto" w:fill="FFFFFF"/>
-        </w:rPr>
-        <w:t>The proposition that self-admitted TD is useful to prioritize the pay-back because of its relevance to the developers does not really make sense. There may be several reasons why self-admitted TD should not receive higher priority than other types, e.g. developers may prefer to comment on lightweight types of TD and leave out the more serious cases, the inadvertent TD may be more critical to pay back, or the relevance between different developers may differ substantially. I would urge the authors to re-think how this automatic detection through comments can complement other detection approaches. Why would a practitioner want to use your approach when she is accustomed to e.g. Sonarcube analysis?</w:t>
+        <w:t>(R1-</w:t>
+      </w:r>
+      <w:proofErr w:type="gramStart"/>
+      <w:r>
+        <w:rPr>
+          <w:rFonts w:ascii="Arial" w:eastAsia="Times New Roman" w:hAnsi="Arial" w:cs="Arial"/>
+          <w:color w:val="000000"/>
+          <w:sz w:val="19"/>
+          <w:szCs w:val="19"/>
+          <w:shd w:val="clear" w:color="auto" w:fill="FFFFFF"/>
+        </w:rPr>
+        <w:t>1)</w:t>
+      </w:r>
+      <w:r>
+        <w:rPr>
+          <w:rFonts w:ascii="Arial" w:eastAsia="Times New Roman" w:hAnsi="Arial" w:cs="Arial"/>
+          <w:color w:val="000000"/>
+          <w:sz w:val="19"/>
+          <w:szCs w:val="19"/>
+          <w:shd w:val="clear" w:color="auto" w:fill="FFFFFF"/>
+        </w:rPr>
+        <w:t>The</w:t>
+      </w:r>
+      <w:proofErr w:type="gramEnd"/>
+      <w:r>
+        <w:rPr>
+          <w:rFonts w:ascii="Arial" w:eastAsia="Times New Roman" w:hAnsi="Arial" w:cs="Arial"/>
+          <w:color w:val="000000"/>
+          <w:sz w:val="19"/>
+          <w:szCs w:val="19"/>
+          <w:shd w:val="clear" w:color="auto" w:fill="FFFFFF"/>
+        </w:rPr>
+        <w:t xml:space="preserve"> proposition that self-admitted TD is useful to prioritize the pay-back because of its relevance to the developers does not really make sense. There may be several reasons why self-admitted TD should not receive higher priority than other types, e.g. developers may prefer to comment on lightweight types of TD and leave out the more serious cases, the inadvertent TD may be more critical to pay back, or the relevance between different developers may differ substantially. I would urge the authors to re-think how this automatic detection through comments can complement other detection approaches. Why would a practitioner want to use your approach when she is accustomed to e.g. </w:t>
+      </w:r>
+      <w:proofErr w:type="spellStart"/>
+      <w:r>
+        <w:rPr>
+          <w:rFonts w:ascii="Arial" w:eastAsia="Times New Roman" w:hAnsi="Arial" w:cs="Arial"/>
+          <w:color w:val="000000"/>
+          <w:sz w:val="19"/>
+          <w:szCs w:val="19"/>
+          <w:shd w:val="clear" w:color="auto" w:fill="FFFFFF"/>
+        </w:rPr>
+        <w:t>Sonarcube</w:t>
+      </w:r>
+      <w:proofErr w:type="spellEnd"/>
+      <w:r>
+        <w:rPr>
+          <w:rFonts w:ascii="Arial" w:eastAsia="Times New Roman" w:hAnsi="Arial" w:cs="Arial"/>
+          <w:color w:val="000000"/>
+          <w:sz w:val="19"/>
+          <w:szCs w:val="19"/>
+          <w:shd w:val="clear" w:color="auto" w:fill="FFFFFF"/>
+        </w:rPr>
+        <w:t xml:space="preserve"> analysis?</w:t>
       </w:r>
       <w:r>
         <w:rPr>
@@ -1547,7 +2166,62 @@
           <w:szCs w:val="19"/>
           <w:shd w:val="clear" w:color="auto" w:fill="FFFFFF"/>
         </w:rPr>
-        <w:t>We understand your concerns, but we would like to support our argument with further evidence.</w:t>
+        <w:t xml:space="preserve">Thank you. </w:t>
+      </w:r>
+      <w:r>
+        <w:rPr>
+          <w:rFonts w:ascii="Arial" w:eastAsia="Times New Roman" w:hAnsi="Arial" w:cs="Arial"/>
+          <w:b/>
+          <w:color w:val="000000"/>
+          <w:sz w:val="19"/>
+          <w:szCs w:val="19"/>
+          <w:shd w:val="clear" w:color="auto" w:fill="FFFFFF"/>
+        </w:rPr>
+        <w:t xml:space="preserve">We understand </w:t>
+      </w:r>
+      <w:r>
+        <w:rPr>
+          <w:rFonts w:ascii="Arial" w:eastAsia="Times New Roman" w:hAnsi="Arial" w:cs="Arial"/>
+          <w:b/>
+          <w:color w:val="000000"/>
+          <w:sz w:val="19"/>
+          <w:szCs w:val="19"/>
+          <w:shd w:val="clear" w:color="auto" w:fill="FFFFFF"/>
+        </w:rPr>
+        <w:t>the</w:t>
+      </w:r>
+      <w:r>
+        <w:rPr>
+          <w:rFonts w:ascii="Arial" w:eastAsia="Times New Roman" w:hAnsi="Arial" w:cs="Arial"/>
+          <w:b/>
+          <w:color w:val="000000"/>
+          <w:sz w:val="19"/>
+          <w:szCs w:val="19"/>
+          <w:shd w:val="clear" w:color="auto" w:fill="FFFFFF"/>
+        </w:rPr>
+        <w:t xml:space="preserve"> concerns</w:t>
+      </w:r>
+      <w:r>
+        <w:rPr>
+          <w:rFonts w:ascii="Arial" w:eastAsia="Times New Roman" w:hAnsi="Arial" w:cs="Arial"/>
+          <w:b/>
+          <w:color w:val="000000"/>
+          <w:sz w:val="19"/>
+          <w:szCs w:val="19"/>
+          <w:shd w:val="clear" w:color="auto" w:fill="FFFFFF"/>
+        </w:rPr>
+        <w:t xml:space="preserve"> of the reviewer</w:t>
+      </w:r>
+      <w:r>
+        <w:rPr>
+          <w:rFonts w:ascii="Arial" w:eastAsia="Times New Roman" w:hAnsi="Arial" w:cs="Arial"/>
+          <w:b/>
+          <w:color w:val="000000"/>
+          <w:sz w:val="19"/>
+          <w:szCs w:val="19"/>
+          <w:shd w:val="clear" w:color="auto" w:fill="FFFFFF"/>
+        </w:rPr>
+        <w:t>, but we would like to support our argument with further evidence.</w:t>
       </w:r>
     </w:p>
     <w:p>
@@ -1771,29 +2445,149 @@
           <w:szCs w:val="19"/>
           <w:shd w:val="clear" w:color="auto" w:fill="FFFFFF"/>
         </w:rPr>
-        <w:t>C. Vassallo, F. Zampetti, D. Ro</w:t>
-      </w:r>
-      <w:r>
-        <w:rPr>
-          <w:rFonts w:ascii="Arial" w:eastAsia="Times New Roman" w:hAnsi="Arial" w:cs="Arial"/>
-          <w:b/>
-          <w:color w:val="000000"/>
-          <w:sz w:val="19"/>
-          <w:szCs w:val="19"/>
-          <w:shd w:val="clear" w:color="auto" w:fill="FFFFFF"/>
-        </w:rPr>
-        <w:t xml:space="preserve">mano, M. Beller, A. Panichella, </w:t>
-      </w:r>
-      <w:r>
-        <w:rPr>
-          <w:rFonts w:ascii="Arial" w:eastAsia="Times New Roman" w:hAnsi="Arial" w:cs="Arial"/>
-          <w:b/>
-          <w:color w:val="000000"/>
-          <w:sz w:val="19"/>
-          <w:szCs w:val="19"/>
-          <w:shd w:val="clear" w:color="auto" w:fill="FFFFFF"/>
-        </w:rPr>
-        <w:t>M. D. Penta, and A. Zaidman, “Con</w:t>
+        <w:t xml:space="preserve">C. </w:t>
+      </w:r>
+      <w:proofErr w:type="spellStart"/>
+      <w:r>
+        <w:rPr>
+          <w:rFonts w:ascii="Arial" w:eastAsia="Times New Roman" w:hAnsi="Arial" w:cs="Arial"/>
+          <w:b/>
+          <w:color w:val="000000"/>
+          <w:sz w:val="19"/>
+          <w:szCs w:val="19"/>
+          <w:shd w:val="clear" w:color="auto" w:fill="FFFFFF"/>
+        </w:rPr>
+        <w:t>Vassallo</w:t>
+      </w:r>
+      <w:proofErr w:type="spellEnd"/>
+      <w:r>
+        <w:rPr>
+          <w:rFonts w:ascii="Arial" w:eastAsia="Times New Roman" w:hAnsi="Arial" w:cs="Arial"/>
+          <w:b/>
+          <w:color w:val="000000"/>
+          <w:sz w:val="19"/>
+          <w:szCs w:val="19"/>
+          <w:shd w:val="clear" w:color="auto" w:fill="FFFFFF"/>
+        </w:rPr>
+        <w:t xml:space="preserve">, F. </w:t>
+      </w:r>
+      <w:proofErr w:type="spellStart"/>
+      <w:r>
+        <w:rPr>
+          <w:rFonts w:ascii="Arial" w:eastAsia="Times New Roman" w:hAnsi="Arial" w:cs="Arial"/>
+          <w:b/>
+          <w:color w:val="000000"/>
+          <w:sz w:val="19"/>
+          <w:szCs w:val="19"/>
+          <w:shd w:val="clear" w:color="auto" w:fill="FFFFFF"/>
+        </w:rPr>
+        <w:t>Zampetti</w:t>
+      </w:r>
+      <w:proofErr w:type="spellEnd"/>
+      <w:r>
+        <w:rPr>
+          <w:rFonts w:ascii="Arial" w:eastAsia="Times New Roman" w:hAnsi="Arial" w:cs="Arial"/>
+          <w:b/>
+          <w:color w:val="000000"/>
+          <w:sz w:val="19"/>
+          <w:szCs w:val="19"/>
+          <w:shd w:val="clear" w:color="auto" w:fill="FFFFFF"/>
+        </w:rPr>
+        <w:t>, D. Ro</w:t>
+      </w:r>
+      <w:r>
+        <w:rPr>
+          <w:rFonts w:ascii="Arial" w:eastAsia="Times New Roman" w:hAnsi="Arial" w:cs="Arial"/>
+          <w:b/>
+          <w:color w:val="000000"/>
+          <w:sz w:val="19"/>
+          <w:szCs w:val="19"/>
+          <w:shd w:val="clear" w:color="auto" w:fill="FFFFFF"/>
+        </w:rPr>
+        <w:t xml:space="preserve">mano, M. </w:t>
+      </w:r>
+      <w:proofErr w:type="spellStart"/>
+      <w:r>
+        <w:rPr>
+          <w:rFonts w:ascii="Arial" w:eastAsia="Times New Roman" w:hAnsi="Arial" w:cs="Arial"/>
+          <w:b/>
+          <w:color w:val="000000"/>
+          <w:sz w:val="19"/>
+          <w:szCs w:val="19"/>
+          <w:shd w:val="clear" w:color="auto" w:fill="FFFFFF"/>
+        </w:rPr>
+        <w:t>Beller</w:t>
+      </w:r>
+      <w:proofErr w:type="spellEnd"/>
+      <w:r>
+        <w:rPr>
+          <w:rFonts w:ascii="Arial" w:eastAsia="Times New Roman" w:hAnsi="Arial" w:cs="Arial"/>
+          <w:b/>
+          <w:color w:val="000000"/>
+          <w:sz w:val="19"/>
+          <w:szCs w:val="19"/>
+          <w:shd w:val="clear" w:color="auto" w:fill="FFFFFF"/>
+        </w:rPr>
+        <w:t xml:space="preserve">, A. </w:t>
+      </w:r>
+      <w:proofErr w:type="spellStart"/>
+      <w:r>
+        <w:rPr>
+          <w:rFonts w:ascii="Arial" w:eastAsia="Times New Roman" w:hAnsi="Arial" w:cs="Arial"/>
+          <w:b/>
+          <w:color w:val="000000"/>
+          <w:sz w:val="19"/>
+          <w:szCs w:val="19"/>
+          <w:shd w:val="clear" w:color="auto" w:fill="FFFFFF"/>
+        </w:rPr>
+        <w:t>Panichella</w:t>
+      </w:r>
+      <w:proofErr w:type="spellEnd"/>
+      <w:r>
+        <w:rPr>
+          <w:rFonts w:ascii="Arial" w:eastAsia="Times New Roman" w:hAnsi="Arial" w:cs="Arial"/>
+          <w:b/>
+          <w:color w:val="000000"/>
+          <w:sz w:val="19"/>
+          <w:szCs w:val="19"/>
+          <w:shd w:val="clear" w:color="auto" w:fill="FFFFFF"/>
+        </w:rPr>
+        <w:t xml:space="preserve">, </w:t>
+      </w:r>
+      <w:r>
+        <w:rPr>
+          <w:rFonts w:ascii="Arial" w:eastAsia="Times New Roman" w:hAnsi="Arial" w:cs="Arial"/>
+          <w:b/>
+          <w:color w:val="000000"/>
+          <w:sz w:val="19"/>
+          <w:szCs w:val="19"/>
+          <w:shd w:val="clear" w:color="auto" w:fill="FFFFFF"/>
+        </w:rPr>
+        <w:t xml:space="preserve">M. D. Penta, and A. </w:t>
+      </w:r>
+      <w:proofErr w:type="spellStart"/>
+      <w:r>
+        <w:rPr>
+          <w:rFonts w:ascii="Arial" w:eastAsia="Times New Roman" w:hAnsi="Arial" w:cs="Arial"/>
+          <w:b/>
+          <w:color w:val="000000"/>
+          <w:sz w:val="19"/>
+          <w:szCs w:val="19"/>
+          <w:shd w:val="clear" w:color="auto" w:fill="FFFFFF"/>
+        </w:rPr>
+        <w:t>Zaidman</w:t>
+      </w:r>
+      <w:proofErr w:type="spellEnd"/>
+      <w:r>
+        <w:rPr>
+          <w:rFonts w:ascii="Arial" w:eastAsia="Times New Roman" w:hAnsi="Arial" w:cs="Arial"/>
+          <w:b/>
+          <w:color w:val="000000"/>
+          <w:sz w:val="19"/>
+          <w:szCs w:val="19"/>
+          <w:shd w:val="clear" w:color="auto" w:fill="FFFFFF"/>
+        </w:rPr>
+        <w:t>, “Con</w:t>
       </w:r>
       <w:r>
         <w:rPr>
@@ -1936,88 +2730,97 @@
         <w:rPr>
           <w:rFonts w:ascii="Arial" w:eastAsia="Times New Roman" w:hAnsi="Arial" w:cs="Arial"/>
           <w:b/>
-          <w:color w:val="FF0000"/>
-          <w:sz w:val="19"/>
-          <w:szCs w:val="19"/>
-          <w:shd w:val="clear" w:color="auto" w:fill="FFFFFF"/>
-        </w:rPr>
-      </w:pPr>
-      <w:r>
-        <w:rPr>
-          <w:rFonts w:ascii="Arial" w:eastAsia="Times New Roman" w:hAnsi="Arial" w:cs="Arial"/>
-          <w:b/>
-          <w:color w:val="FF0000"/>
-          <w:sz w:val="19"/>
-          <w:szCs w:val="19"/>
-          <w:shd w:val="clear" w:color="auto" w:fill="FFFFFF"/>
-        </w:rPr>
-        <w:t xml:space="preserve">Notes from Emad: For one, this is noted by the developers explicitly, ie it is not just based on metrics. Second, </w:t>
-      </w:r>
-      <w:r>
-        <w:rPr>
-          <w:rFonts w:ascii="Arial" w:eastAsia="Times New Roman" w:hAnsi="Arial" w:cs="Arial"/>
-          <w:b/>
-          <w:color w:val="FF0000"/>
-          <w:sz w:val="19"/>
-          <w:szCs w:val="19"/>
-          <w:shd w:val="clear" w:color="auto" w:fill="FFFFFF"/>
-        </w:rPr>
-        <w:t>as our analysis shows, SATD complements TD found through code metrics, i.e., code smells.</w:t>
-      </w:r>
-    </w:p>
-    <w:p>
-      <w:pPr>
-        <w:rPr>
-          <w:rFonts w:ascii="Arial" w:eastAsia="Times New Roman" w:hAnsi="Arial" w:cs="Arial"/>
-          <w:b/>
-          <w:color w:val="000000"/>
-          <w:sz w:val="19"/>
-          <w:szCs w:val="19"/>
-          <w:shd w:val="clear" w:color="auto" w:fill="FFFFFF"/>
-        </w:rPr>
-      </w:pPr>
-    </w:p>
-    <w:p>
-      <w:pPr>
-        <w:rPr>
-          <w:rFonts w:ascii="Arial" w:eastAsia="Times New Roman" w:hAnsi="Arial" w:cs="Arial"/>
-          <w:b/>
-          <w:color w:val="000000"/>
-          <w:sz w:val="19"/>
-          <w:szCs w:val="19"/>
-          <w:shd w:val="clear" w:color="auto" w:fill="FFFFFF"/>
-        </w:rPr>
-      </w:pPr>
-    </w:p>
-    <w:p>
-      <w:pPr>
-        <w:rPr>
-          <w:rFonts w:ascii="Arial" w:eastAsia="Times New Roman" w:hAnsi="Arial" w:cs="Arial"/>
-          <w:b/>
-          <w:color w:val="000000"/>
-          <w:sz w:val="19"/>
-          <w:szCs w:val="19"/>
-        </w:rPr>
-      </w:pPr>
-      <w:r>
-        <w:rPr>
-          <w:rFonts w:ascii="Arial" w:eastAsia="Times New Roman" w:hAnsi="Arial" w:cs="Arial"/>
-          <w:color w:val="000000"/>
-          <w:sz w:val="19"/>
-          <w:szCs w:val="19"/>
-          <w:shd w:val="clear" w:color="auto" w:fill="FFFFFF"/>
-        </w:rPr>
-        <w:t>(R1-2)</w:t>
-      </w:r>
-      <w:r>
-        <w:rPr>
-          <w:rFonts w:ascii="Arial" w:eastAsia="Times New Roman" w:hAnsi="Arial" w:cs="Arial"/>
-          <w:color w:val="000000"/>
-          <w:sz w:val="19"/>
-          <w:szCs w:val="19"/>
-          <w:shd w:val="clear" w:color="auto" w:fill="FFFFFF"/>
-        </w:rPr>
-        <w:t>The definitions you give for requirement and design debt do not provide an unambiguous way of distinguishing between the two. The architecture/requirements community has long struggled with the dichotomy between the two concepts and what makes something a requirement instead of a design decision (see for example de Boer, R. C., &amp; van Vliet, H. (2009). Controversy Corner: On the similarity between requirements and architecture. J. Syst. Softw., 82(3), 544–550. doi:</w:t>
+          <w:color w:val="000000"/>
+          <w:sz w:val="19"/>
+          <w:szCs w:val="19"/>
+          <w:shd w:val="clear" w:color="auto" w:fill="FFFFFF"/>
+        </w:rPr>
+      </w:pPr>
+    </w:p>
+    <w:p>
+      <w:pPr>
+        <w:rPr>
+          <w:rFonts w:ascii="Arial" w:eastAsia="Times New Roman" w:hAnsi="Arial" w:cs="Arial"/>
+          <w:b/>
+          <w:color w:val="000000"/>
+          <w:sz w:val="19"/>
+          <w:szCs w:val="19"/>
+        </w:rPr>
+      </w:pPr>
+      <w:r>
+        <w:rPr>
+          <w:rFonts w:ascii="Arial" w:eastAsia="Times New Roman" w:hAnsi="Arial" w:cs="Arial"/>
+          <w:color w:val="000000"/>
+          <w:sz w:val="19"/>
+          <w:szCs w:val="19"/>
+          <w:shd w:val="clear" w:color="auto" w:fill="FFFFFF"/>
+        </w:rPr>
+        <w:t>(R1-</w:t>
+      </w:r>
+      <w:proofErr w:type="gramStart"/>
+      <w:r>
+        <w:rPr>
+          <w:rFonts w:ascii="Arial" w:eastAsia="Times New Roman" w:hAnsi="Arial" w:cs="Arial"/>
+          <w:color w:val="000000"/>
+          <w:sz w:val="19"/>
+          <w:szCs w:val="19"/>
+          <w:shd w:val="clear" w:color="auto" w:fill="FFFFFF"/>
+        </w:rPr>
+        <w:t>2)</w:t>
+      </w:r>
+      <w:r>
+        <w:rPr>
+          <w:rFonts w:ascii="Arial" w:eastAsia="Times New Roman" w:hAnsi="Arial" w:cs="Arial"/>
+          <w:color w:val="000000"/>
+          <w:sz w:val="19"/>
+          <w:szCs w:val="19"/>
+          <w:shd w:val="clear" w:color="auto" w:fill="FFFFFF"/>
+        </w:rPr>
+        <w:t>The</w:t>
+      </w:r>
+      <w:proofErr w:type="gramEnd"/>
+      <w:r>
+        <w:rPr>
+          <w:rFonts w:ascii="Arial" w:eastAsia="Times New Roman" w:hAnsi="Arial" w:cs="Arial"/>
+          <w:color w:val="000000"/>
+          <w:sz w:val="19"/>
+          <w:szCs w:val="19"/>
+          <w:shd w:val="clear" w:color="auto" w:fill="FFFFFF"/>
+        </w:rPr>
+        <w:t xml:space="preserve"> definitions you give for requirement and design debt do not provide an unambiguous way of distinguishing between the two. The architecture/requirements community has long struggled with the dichotomy between the two concepts and what makes something a requirement instead of a design decision (see for example de Boer, R. C., &amp; van Vliet, H. (2009). Controversy Corner: On the similarity between requirements and architecture. J. Syst. </w:t>
+      </w:r>
+      <w:proofErr w:type="spellStart"/>
+      <w:r>
+        <w:rPr>
+          <w:rFonts w:ascii="Arial" w:eastAsia="Times New Roman" w:hAnsi="Arial" w:cs="Arial"/>
+          <w:color w:val="000000"/>
+          <w:sz w:val="19"/>
+          <w:szCs w:val="19"/>
+          <w:shd w:val="clear" w:color="auto" w:fill="FFFFFF"/>
+        </w:rPr>
+        <w:t>Softw</w:t>
+      </w:r>
+      <w:proofErr w:type="spellEnd"/>
+      <w:r>
+        <w:rPr>
+          <w:rFonts w:ascii="Arial" w:eastAsia="Times New Roman" w:hAnsi="Arial" w:cs="Arial"/>
+          <w:color w:val="000000"/>
+          <w:sz w:val="19"/>
+          <w:szCs w:val="19"/>
+          <w:shd w:val="clear" w:color="auto" w:fill="FFFFFF"/>
+        </w:rPr>
+        <w:t xml:space="preserve">., 82(3), 544–550. </w:t>
+      </w:r>
+      <w:proofErr w:type="spellStart"/>
+      <w:r>
+        <w:rPr>
+          <w:rFonts w:ascii="Arial" w:eastAsia="Times New Roman" w:hAnsi="Arial" w:cs="Arial"/>
+          <w:color w:val="000000"/>
+          <w:sz w:val="19"/>
+          <w:szCs w:val="19"/>
+          <w:shd w:val="clear" w:color="auto" w:fill="FFFFFF"/>
+        </w:rPr>
+        <w:t>doi:</w:t>
       </w:r>
       <w:hyperlink r:id="rId10" w:tgtFrame="_blank" w:history="1">
         <w:r>
@@ -2029,7 +2832,19 @@
             <w:szCs w:val="19"/>
             <w:shd w:val="clear" w:color="auto" w:fill="FFFFFF"/>
           </w:rPr>
-          <w:t>http://dx.doi.org/10.1016/j.jss.2008.11.185</w:t>
+          <w:t>http</w:t>
+        </w:r>
+        <w:proofErr w:type="spellEnd"/>
+        <w:r>
+          <w:rPr>
+            <w:rStyle w:val="Hyperlink"/>
+            <w:rFonts w:ascii="Arial" w:eastAsia="Times New Roman" w:hAnsi="Arial" w:cs="Arial"/>
+            <w:color w:val="1155CC"/>
+            <w:sz w:val="19"/>
+            <w:szCs w:val="19"/>
+            <w:shd w:val="clear" w:color="auto" w:fill="FFFFFF"/>
+          </w:rPr>
+          <w:t>://dx.doi.org/10.1016/j.jss.2008.11.185</w:t>
         </w:r>
       </w:hyperlink>
       <w:r>
@@ -2040,7 +2855,73 @@
           <w:szCs w:val="19"/>
           <w:shd w:val="clear" w:color="auto" w:fill="FFFFFF"/>
         </w:rPr>
-        <w:t>). Even in the examples you give, it is not clear how to classify some of the comments. For example “no method for newInstance using a reverse- classloader” could be thought of as design debt, while “is encoding treatment needed here?” could be considered as requirement debt (according to your definitions). I think you need a much crisper way of distinguishing between the two, otherwise this is a serious threat to construct validity.</w:t>
+        <w:t xml:space="preserve">). Even in the examples you give, it is not clear how to classify some of the comments. For </w:t>
+      </w:r>
+      <w:proofErr w:type="gramStart"/>
+      <w:r>
+        <w:rPr>
+          <w:rFonts w:ascii="Arial" w:eastAsia="Times New Roman" w:hAnsi="Arial" w:cs="Arial"/>
+          <w:color w:val="000000"/>
+          <w:sz w:val="19"/>
+          <w:szCs w:val="19"/>
+          <w:shd w:val="clear" w:color="auto" w:fill="FFFFFF"/>
+        </w:rPr>
+        <w:t>example</w:t>
+      </w:r>
+      <w:proofErr w:type="gramEnd"/>
+      <w:r>
+        <w:rPr>
+          <w:rFonts w:ascii="Arial" w:eastAsia="Times New Roman" w:hAnsi="Arial" w:cs="Arial"/>
+          <w:color w:val="000000"/>
+          <w:sz w:val="19"/>
+          <w:szCs w:val="19"/>
+          <w:shd w:val="clear" w:color="auto" w:fill="FFFFFF"/>
+        </w:rPr>
+        <w:t xml:space="preserve"> “no method for </w:t>
+      </w:r>
+      <w:proofErr w:type="spellStart"/>
+      <w:r>
+        <w:rPr>
+          <w:rFonts w:ascii="Arial" w:eastAsia="Times New Roman" w:hAnsi="Arial" w:cs="Arial"/>
+          <w:color w:val="000000"/>
+          <w:sz w:val="19"/>
+          <w:szCs w:val="19"/>
+          <w:shd w:val="clear" w:color="auto" w:fill="FFFFFF"/>
+        </w:rPr>
+        <w:t>newInstance</w:t>
+      </w:r>
+      <w:proofErr w:type="spellEnd"/>
+      <w:r>
+        <w:rPr>
+          <w:rFonts w:ascii="Arial" w:eastAsia="Times New Roman" w:hAnsi="Arial" w:cs="Arial"/>
+          <w:color w:val="000000"/>
+          <w:sz w:val="19"/>
+          <w:szCs w:val="19"/>
+          <w:shd w:val="clear" w:color="auto" w:fill="FFFFFF"/>
+        </w:rPr>
+        <w:t xml:space="preserve"> using a reverse- </w:t>
+      </w:r>
+      <w:proofErr w:type="spellStart"/>
+      <w:r>
+        <w:rPr>
+          <w:rFonts w:ascii="Arial" w:eastAsia="Times New Roman" w:hAnsi="Arial" w:cs="Arial"/>
+          <w:color w:val="000000"/>
+          <w:sz w:val="19"/>
+          <w:szCs w:val="19"/>
+          <w:shd w:val="clear" w:color="auto" w:fill="FFFFFF"/>
+        </w:rPr>
+        <w:t>classloader</w:t>
+      </w:r>
+      <w:proofErr w:type="spellEnd"/>
+      <w:r>
+        <w:rPr>
+          <w:rFonts w:ascii="Arial" w:eastAsia="Times New Roman" w:hAnsi="Arial" w:cs="Arial"/>
+          <w:color w:val="000000"/>
+          <w:sz w:val="19"/>
+          <w:szCs w:val="19"/>
+          <w:shd w:val="clear" w:color="auto" w:fill="FFFFFF"/>
+        </w:rPr>
+        <w:t>” could be thought of as design debt, while “is encoding treatment needed here?” could be considered as requirement debt (according to your definitions). I think you need a much crisper way of distinguishing between the two, otherwise this is a serious threat to construct validity.</w:t>
       </w:r>
       <w:r>
         <w:rPr>
@@ -2115,61 +2996,60 @@
           <w:szCs w:val="19"/>
           <w:shd w:val="clear" w:color="auto" w:fill="FFFFFF"/>
         </w:rPr>
-        <w:t xml:space="preserve">, hence, in addition to providing our data, we also share the tutorial used by the </w:t>
-      </w:r>
-      <w:r>
-        <w:rPr>
-          <w:rFonts w:ascii="Arial" w:eastAsia="Times New Roman" w:hAnsi="Arial" w:cs="Arial"/>
-          <w:b/>
+        <w:t>, hence, in addition to providing our data, we also share the tutorial used by the raters as requested by R2. We hope that the tutorial and the publicly available data is enough to allow others to replicate our study.</w:t>
+      </w:r>
+    </w:p>
+    <w:p>
+      <w:pPr>
+        <w:rPr>
+          <w:rFonts w:ascii="Arial" w:eastAsia="Times New Roman" w:hAnsi="Arial" w:cs="Arial"/>
+          <w:color w:val="000000"/>
+          <w:sz w:val="19"/>
+          <w:szCs w:val="19"/>
+          <w:shd w:val="clear" w:color="auto" w:fill="FFFFFF"/>
+        </w:rPr>
+      </w:pPr>
+    </w:p>
+    <w:p>
+      <w:pPr>
+        <w:rPr>
+          <w:rFonts w:ascii="Arial" w:eastAsia="Times New Roman" w:hAnsi="Arial" w:cs="Arial"/>
+          <w:b/>
+          <w:color w:val="000000"/>
+          <w:sz w:val="19"/>
+          <w:szCs w:val="19"/>
+        </w:rPr>
+      </w:pPr>
+      <w:r>
+        <w:rPr>
+          <w:rFonts w:ascii="Arial" w:eastAsia="Times New Roman" w:hAnsi="Arial" w:cs="Arial"/>
+          <w:color w:val="000000"/>
+          <w:sz w:val="19"/>
+          <w:szCs w:val="19"/>
+          <w:shd w:val="clear" w:color="auto" w:fill="FFFFFF"/>
+        </w:rPr>
+        <w:t xml:space="preserve">(R1-3) </w:t>
+      </w:r>
+      <w:r>
+        <w:rPr>
+          <w:rFonts w:ascii="Arial" w:eastAsia="Times New Roman" w:hAnsi="Arial" w:cs="Arial"/>
+          <w:color w:val="000000"/>
+          <w:sz w:val="19"/>
+          <w:szCs w:val="19"/>
+          <w:shd w:val="clear" w:color="auto" w:fill="FFFFFF"/>
+        </w:rPr>
+        <w:t xml:space="preserve">I appreciate the fact that you changed the definition of requirements debt towards partially implemented requirements. But how do you ensure that the incidents you find with keywords from Table 3 are indeed partially implemented requirements instead of requirements not implemented at all? The first two keywords “to do” and “needed” can certainly apply in both cases. I think you need to manually check this, as it constitutes </w:t>
+      </w:r>
+      <w:r>
+        <w:rPr>
+          <w:rFonts w:ascii="Arial" w:eastAsia="Times New Roman" w:hAnsi="Arial" w:cs="Arial"/>
           <w:color w:val="000000"/>
           <w:sz w:val="19"/>
           <w:szCs w:val="19"/>
           <w:shd w:val="clear" w:color="auto" w:fill="FFFFFF"/>
         </w:rPr>
         <w:lastRenderedPageBreak/>
-        <w:t>raters as requested by R2. We hope that the tutorial and the publicly available data is enough to allow others to replicate our study.</w:t>
-      </w:r>
-    </w:p>
-    <w:p>
-      <w:pPr>
-        <w:rPr>
-          <w:rFonts w:ascii="Arial" w:eastAsia="Times New Roman" w:hAnsi="Arial" w:cs="Arial"/>
-          <w:color w:val="000000"/>
-          <w:sz w:val="19"/>
-          <w:szCs w:val="19"/>
-          <w:shd w:val="clear" w:color="auto" w:fill="FFFFFF"/>
-        </w:rPr>
-      </w:pPr>
-    </w:p>
-    <w:p>
-      <w:pPr>
-        <w:rPr>
-          <w:rFonts w:ascii="Arial" w:eastAsia="Times New Roman" w:hAnsi="Arial" w:cs="Arial"/>
-          <w:b/>
-          <w:color w:val="000000"/>
-          <w:sz w:val="19"/>
-          <w:szCs w:val="19"/>
-        </w:rPr>
-      </w:pPr>
-      <w:r>
-        <w:rPr>
-          <w:rFonts w:ascii="Arial" w:eastAsia="Times New Roman" w:hAnsi="Arial" w:cs="Arial"/>
-          <w:color w:val="000000"/>
-          <w:sz w:val="19"/>
-          <w:szCs w:val="19"/>
-          <w:shd w:val="clear" w:color="auto" w:fill="FFFFFF"/>
-        </w:rPr>
-        <w:t xml:space="preserve">(R1-3) </w:t>
-      </w:r>
-      <w:r>
-        <w:rPr>
-          <w:rFonts w:ascii="Arial" w:eastAsia="Times New Roman" w:hAnsi="Arial" w:cs="Arial"/>
-          <w:color w:val="000000"/>
-          <w:sz w:val="19"/>
-          <w:szCs w:val="19"/>
-          <w:shd w:val="clear" w:color="auto" w:fill="FFFFFF"/>
-        </w:rPr>
-        <w:t>I appreciate the fact that you changed the definition of requirements debt towards partially implemented requirements. But how do you ensure that the incidents you find with keywords from Table 3 are indeed partially implemented requirements instead of requirements not implemented at all? The first two keywords “to do” and “needed” can certainly apply in both cases. I think you need to manually check this, as it constitutes another threat to construct validity.</w:t>
+        <w:t>another threat to construct validity.</w:t>
       </w:r>
       <w:r>
         <w:rPr>
@@ -2449,10 +3329,10 @@
       <w:pPr>
         <w:rPr>
           <w:rFonts w:ascii="Arial" w:eastAsia="Times New Roman" w:hAnsi="Arial" w:cs="Arial"/>
-          <w:b/>
-          <w:color w:val="000000"/>
-          <w:sz w:val="19"/>
-          <w:szCs w:val="19"/>
+          <w:color w:val="000000"/>
+          <w:sz w:val="19"/>
+          <w:szCs w:val="19"/>
+          <w:shd w:val="clear" w:color="auto" w:fill="FFFFFF"/>
         </w:rPr>
       </w:pPr>
       <w:r>
@@ -2513,28 +3393,29 @@
           <w:sz w:val="19"/>
           <w:szCs w:val="19"/>
         </w:rPr>
-        <w:t xml:space="preserve">that this point could be more clear. We added the punctuations that are being removed explicitly in the above mentioned paragraph. </w:t>
-      </w:r>
-    </w:p>
-    <w:p>
-      <w:pPr>
-        <w:rPr>
-          <w:rFonts w:ascii="Arial" w:eastAsia="Times New Roman" w:hAnsi="Arial" w:cs="Arial"/>
-          <w:color w:val="000000"/>
-          <w:sz w:val="19"/>
-          <w:szCs w:val="19"/>
-          <w:shd w:val="clear" w:color="auto" w:fill="FFFFFF"/>
-        </w:rPr>
-      </w:pPr>
-      <w:r>
-        <w:rPr>
-          <w:rFonts w:ascii="Arial" w:eastAsia="Times New Roman" w:hAnsi="Arial" w:cs="Arial"/>
-          <w:color w:val="000000"/>
-          <w:sz w:val="19"/>
-          <w:szCs w:val="19"/>
-        </w:rPr>
-        <w:br/>
-      </w:r>
+        <w:t>that this point could be more clear. We added the punctuations that are being removed explicitly in</w:t>
+      </w:r>
+      <w:r>
+        <w:rPr>
+          <w:rFonts w:ascii="Arial" w:eastAsia="Times New Roman" w:hAnsi="Arial" w:cs="Arial"/>
+          <w:b/>
+          <w:color w:val="000000"/>
+          <w:sz w:val="19"/>
+          <w:szCs w:val="19"/>
+        </w:rPr>
+        <w:t xml:space="preserve"> the above mentioned paragraph in section 2.5, fourth paragraph.</w:t>
+      </w:r>
+    </w:p>
+    <w:p>
+      <w:pPr>
+        <w:rPr>
+          <w:rFonts w:ascii="Arial" w:eastAsia="Times New Roman" w:hAnsi="Arial" w:cs="Arial"/>
+          <w:color w:val="000000"/>
+          <w:sz w:val="19"/>
+          <w:szCs w:val="19"/>
+          <w:shd w:val="clear" w:color="auto" w:fill="FFFFFF"/>
+        </w:rPr>
+      </w:pPr>
     </w:p>
     <w:p>
       <w:pPr>
@@ -2589,7 +3470,29 @@
           <w:szCs w:val="19"/>
           <w:shd w:val="clear" w:color="auto" w:fill="FFFFFF"/>
         </w:rPr>
-        <w:t>- Table 7: fFles -&gt; Files</w:t>
+        <w:t xml:space="preserve">- Table 7: </w:t>
+      </w:r>
+      <w:proofErr w:type="spellStart"/>
+      <w:r>
+        <w:rPr>
+          <w:rFonts w:ascii="Arial" w:eastAsia="Times New Roman" w:hAnsi="Arial" w:cs="Arial"/>
+          <w:color w:val="000000"/>
+          <w:sz w:val="19"/>
+          <w:szCs w:val="19"/>
+          <w:shd w:val="clear" w:color="auto" w:fill="FFFFFF"/>
+        </w:rPr>
+        <w:t>fFles</w:t>
+      </w:r>
+      <w:proofErr w:type="spellEnd"/>
+      <w:r>
+        <w:rPr>
+          <w:rFonts w:ascii="Arial" w:eastAsia="Times New Roman" w:hAnsi="Arial" w:cs="Arial"/>
+          <w:color w:val="000000"/>
+          <w:sz w:val="19"/>
+          <w:szCs w:val="19"/>
+          <w:shd w:val="clear" w:color="auto" w:fill="FFFFFF"/>
+        </w:rPr>
+        <w:t xml:space="preserve"> -&gt; Files</w:t>
       </w:r>
     </w:p>
     <w:p>
@@ -2631,15 +3534,27 @@
           <w:color w:val="000000"/>
         </w:rPr>
       </w:pPr>
-      <w:r>
-        <w:rPr>
-          <w:rFonts w:ascii="Arial" w:eastAsia="Times New Roman" w:hAnsi="Arial" w:cs="Arial"/>
-          <w:b/>
-          <w:color w:val="000000"/>
-          <w:sz w:val="19"/>
-          <w:szCs w:val="19"/>
-        </w:rPr>
-        <w:t xml:space="preserve">Thank  you. </w:t>
+      <w:proofErr w:type="gramStart"/>
+      <w:r>
+        <w:rPr>
+          <w:rFonts w:ascii="Arial" w:eastAsia="Times New Roman" w:hAnsi="Arial" w:cs="Arial"/>
+          <w:b/>
+          <w:color w:val="000000"/>
+          <w:sz w:val="19"/>
+          <w:szCs w:val="19"/>
+        </w:rPr>
+        <w:t>Thank  you</w:t>
+      </w:r>
+      <w:proofErr w:type="gramEnd"/>
+      <w:r>
+        <w:rPr>
+          <w:rFonts w:ascii="Arial" w:eastAsia="Times New Roman" w:hAnsi="Arial" w:cs="Arial"/>
+          <w:b/>
+          <w:color w:val="000000"/>
+          <w:sz w:val="19"/>
+          <w:szCs w:val="19"/>
+        </w:rPr>
+        <w:t xml:space="preserve">. </w:t>
       </w:r>
       <w:r>
         <w:rPr>
@@ -3640,7 +4555,7 @@
 </file>
 
 <file path=customXml/itemProps1.xml><?xml version="1.0" encoding="utf-8"?>
-<ds:datastoreItem xmlns:ds="http://schemas.openxmlformats.org/officeDocument/2006/customXml" ds:itemID="{89775C03-FF0D-C24F-B2A4-90ED9E910345}">
+<ds:datastoreItem xmlns:ds="http://schemas.openxmlformats.org/officeDocument/2006/customXml" ds:itemID="{E3FDA143-9730-0B45-8EC3-AE8B4D80E9EC}">
   <ds:schemaRefs>
     <ds:schemaRef ds:uri="http://schemas.openxmlformats.org/officeDocument/2006/bibliography"/>
   </ds:schemaRefs>

</xml_diff>

<commit_message>
final changes to R1
</commit_message>
<xml_diff>
--- a/IEEEtran/Revision2/authors_response_letterR1.docx
+++ b/IEEEtran/Revision2/authors_response_letterR1.docx
@@ -307,31 +307,7 @@
           <w:szCs w:val="19"/>
           <w:shd w:val="clear" w:color="auto" w:fill="FFFFFF"/>
         </w:rPr>
-        <w:t xml:space="preserve">R1-2 below. We hope that the revised manuscripts </w:t>
-      </w:r>
-      <w:proofErr w:type="gramStart"/>
-      <w:r>
-        <w:rPr>
-          <w:rFonts w:ascii="Arial" w:eastAsia="Times New Roman" w:hAnsi="Arial" w:cs="Arial"/>
-          <w:b/>
-          <w:color w:val="000000"/>
-          <w:sz w:val="19"/>
-          <w:szCs w:val="19"/>
-          <w:shd w:val="clear" w:color="auto" w:fill="FFFFFF"/>
-        </w:rPr>
-        <w:t>meets</w:t>
-      </w:r>
-      <w:proofErr w:type="gramEnd"/>
-      <w:r>
-        <w:rPr>
-          <w:rFonts w:ascii="Arial" w:eastAsia="Times New Roman" w:hAnsi="Arial" w:cs="Arial"/>
-          <w:b/>
-          <w:color w:val="000000"/>
-          <w:sz w:val="19"/>
-          <w:szCs w:val="19"/>
-          <w:shd w:val="clear" w:color="auto" w:fill="FFFFFF"/>
-        </w:rPr>
-        <w:t xml:space="preserve"> the standard for publication in TSE. If there are any further comments or revisions, we would be happy to perform them.</w:t>
+        <w:t>R1-2 below. We hope that the revised manuscripts meets the standard for publication in TSE. If there are any further comments or revisions, we would be happy to perform them.</w:t>
       </w:r>
       <w:r>
         <w:rPr>
@@ -384,18 +360,22 @@
       <w:pPr>
         <w:rPr>
           <w:rFonts w:ascii="Arial" w:eastAsia="Times New Roman" w:hAnsi="Arial" w:cs="Arial"/>
-          <w:color w:val="000000"/>
-          <w:sz w:val="19"/>
-          <w:szCs w:val="19"/>
-          <w:shd w:val="clear" w:color="auto" w:fill="FFFFFF"/>
-        </w:rPr>
-      </w:pPr>
-      <w:r>
-        <w:rPr>
-          <w:rFonts w:ascii="Arial" w:eastAsia="Times New Roman" w:hAnsi="Arial" w:cs="Arial"/>
-          <w:color w:val="000000"/>
-          <w:sz w:val="19"/>
-          <w:szCs w:val="19"/>
+          <w:b/>
+          <w:color w:val="000000"/>
+          <w:sz w:val="19"/>
+          <w:szCs w:val="19"/>
+          <w:u w:val="single"/>
+          <w:shd w:val="clear" w:color="auto" w:fill="FFFFFF"/>
+        </w:rPr>
+      </w:pPr>
+      <w:r>
+        <w:rPr>
+          <w:rFonts w:ascii="Arial" w:eastAsia="Times New Roman" w:hAnsi="Arial" w:cs="Arial"/>
+          <w:b/>
+          <w:color w:val="000000"/>
+          <w:sz w:val="19"/>
+          <w:szCs w:val="19"/>
+          <w:u w:val="single"/>
           <w:shd w:val="clear" w:color="auto" w:fill="FFFFFF"/>
         </w:rPr>
         <w:t>Reviewer: 2</w:t>
@@ -403,9 +383,11 @@
       <w:r>
         <w:rPr>
           <w:rFonts w:ascii="Arial" w:eastAsia="Times New Roman" w:hAnsi="Arial" w:cs="Arial"/>
-          <w:color w:val="000000"/>
-          <w:sz w:val="19"/>
-          <w:szCs w:val="19"/>
+          <w:b/>
+          <w:color w:val="000000"/>
+          <w:sz w:val="19"/>
+          <w:szCs w:val="19"/>
+          <w:u w:val="single"/>
         </w:rPr>
         <w:br/>
       </w:r>
@@ -692,8 +674,6 @@
         </w:rPr>
         <w:t xml:space="preserve"> As can be observed, the overlap between SATD and the code smells is higher than the ratio of files that have code smells, hence they do agree.</w:t>
       </w:r>
-      <w:bookmarkStart w:id="0" w:name="_GoBack"/>
-      <w:bookmarkEnd w:id="0"/>
       <w:r>
         <w:rPr>
           <w:rFonts w:ascii="Arial" w:eastAsia="Times New Roman" w:hAnsi="Arial" w:cs="Arial"/>
@@ -802,7 +782,6 @@
         </w:rPr>
         <w:t>-</w:t>
       </w:r>
-      <w:proofErr w:type="gramStart"/>
       <w:r>
         <w:rPr>
           <w:rFonts w:ascii="Arial" w:eastAsia="Times New Roman" w:hAnsi="Arial" w:cs="Arial"/>
@@ -831,18 +810,7 @@
           <w:szCs w:val="19"/>
           <w:shd w:val="clear" w:color="auto" w:fill="FFFFFF"/>
         </w:rPr>
-        <w:t>2:6</w:t>
-      </w:r>
-      <w:proofErr w:type="gramEnd"/>
-      <w:r>
-        <w:rPr>
-          <w:rFonts w:ascii="Arial" w:eastAsia="Times New Roman" w:hAnsi="Arial" w:cs="Arial"/>
-          <w:color w:val="000000"/>
-          <w:sz w:val="19"/>
-          <w:szCs w:val="19"/>
-          <w:shd w:val="clear" w:color="auto" w:fill="FFFFFF"/>
-        </w:rPr>
-        <w:t xml:space="preserve"> I see how you do this now. I guess I had thought of it as a classifier that randomly labeled a comment as SATD or not, which produces a result you then evaluate for P/R against the known (manual) labels. Instead you are saying the lower bound is this worst-case.</w:t>
+        <w:t>2:6 I see how you do this now. I guess I had thought of it as a classifier that randomly labeled a comment as SATD or not, which produces a result you then evaluate for P/R against the known (manual) labels. Instead you are saying the lower bound is this worst-case.</w:t>
       </w:r>
       <w:r>
         <w:rPr>
@@ -1011,18 +979,7 @@
           <w:szCs w:val="19"/>
           <w:shd w:val="clear" w:color="auto" w:fill="FFFFFF"/>
         </w:rPr>
-        <w:t>(R2-</w:t>
-      </w:r>
-      <w:proofErr w:type="gramStart"/>
-      <w:r>
-        <w:rPr>
-          <w:rFonts w:ascii="Arial" w:eastAsia="Times New Roman" w:hAnsi="Arial" w:cs="Arial"/>
-          <w:color w:val="000000"/>
-          <w:sz w:val="19"/>
-          <w:szCs w:val="19"/>
-          <w:shd w:val="clear" w:color="auto" w:fill="FFFFFF"/>
-        </w:rPr>
-        <w:t>3</w:t>
+        <w:t>(R2-3</w:t>
       </w:r>
       <w:r>
         <w:rPr>
@@ -1045,7 +1002,6 @@
         </w:rPr>
         <w:t>2:12</w:t>
       </w:r>
-      <w:proofErr w:type="gramEnd"/>
       <w:r>
         <w:rPr>
           <w:rStyle w:val="apple-converted-space"/>
@@ -1287,18 +1243,7 @@
           <w:szCs w:val="19"/>
           <w:shd w:val="clear" w:color="auto" w:fill="FFFFFF"/>
         </w:rPr>
-        <w:t>(R2-</w:t>
-      </w:r>
-      <w:proofErr w:type="gramStart"/>
-      <w:r>
-        <w:rPr>
-          <w:rFonts w:ascii="Arial" w:eastAsia="Times New Roman" w:hAnsi="Arial" w:cs="Arial"/>
-          <w:color w:val="000000"/>
-          <w:sz w:val="19"/>
-          <w:szCs w:val="19"/>
-          <w:shd w:val="clear" w:color="auto" w:fill="FFFFFF"/>
-        </w:rPr>
-        <w:t>4</w:t>
+        <w:t>(R2-4</w:t>
       </w:r>
       <w:r>
         <w:rPr>
@@ -1321,7 +1266,6 @@
         </w:rPr>
         <w:t>2:14</w:t>
       </w:r>
-      <w:proofErr w:type="gramEnd"/>
       <w:r>
         <w:rPr>
           <w:rStyle w:val="apple-converted-space"/>
@@ -1606,18 +1550,7 @@
           <w:szCs w:val="19"/>
           <w:shd w:val="clear" w:color="auto" w:fill="FFFFFF"/>
         </w:rPr>
-        <w:t>(R2-</w:t>
-      </w:r>
-      <w:proofErr w:type="gramStart"/>
-      <w:r>
-        <w:rPr>
-          <w:rFonts w:ascii="Arial" w:eastAsia="Times New Roman" w:hAnsi="Arial" w:cs="Arial"/>
-          <w:color w:val="000000"/>
-          <w:sz w:val="19"/>
-          <w:szCs w:val="19"/>
-          <w:shd w:val="clear" w:color="auto" w:fill="FFFFFF"/>
-        </w:rPr>
-        <w:t>6</w:t>
+        <w:t>(R2-6</w:t>
       </w:r>
       <w:r>
         <w:rPr>
@@ -1637,18 +1570,7 @@
           <w:szCs w:val="19"/>
           <w:shd w:val="clear" w:color="auto" w:fill="FFFFFF"/>
         </w:rPr>
-        <w:t>I</w:t>
-      </w:r>
-      <w:proofErr w:type="gramEnd"/>
-      <w:r>
-        <w:rPr>
-          <w:rFonts w:ascii="Arial" w:eastAsia="Times New Roman" w:hAnsi="Arial" w:cs="Arial"/>
-          <w:color w:val="000000"/>
-          <w:sz w:val="19"/>
-          <w:szCs w:val="19"/>
-          <w:shd w:val="clear" w:color="auto" w:fill="FFFFFF"/>
-        </w:rPr>
-        <w:t xml:space="preserve"> would still like it if you could provide the 1 hr tutorial provided to the raters on how to separate design from requirements on the </w:t>
+        <w:t xml:space="preserve">I would still like it if you could provide the 1 hr tutorial provided to the raters on how to separate design from requirements on the </w:t>
       </w:r>
       <w:proofErr w:type="spellStart"/>
       <w:r>
@@ -1713,6 +1635,7 @@
           <w:shd w:val="clear" w:color="auto" w:fill="FFFFFF"/>
         </w:rPr>
       </w:pPr>
+      <w:bookmarkStart w:id="0" w:name="_GoBack"/>
       <w:r>
         <w:rPr>
           <w:rFonts w:ascii="Arial" w:eastAsia="Times New Roman" w:hAnsi="Arial" w:cs="Arial"/>
@@ -1741,7 +1664,18 @@
           <w:sz w:val="19"/>
           <w:szCs w:val="19"/>
         </w:rPr>
-        <w:t xml:space="preserve">e added the tutorial and the regular expression used in our heuristic in our public </w:t>
+        <w:t xml:space="preserve">e added the tutorial and the regular expression used in our heuristic in </w:t>
+      </w:r>
+      <w:bookmarkEnd w:id="0"/>
+      <w:r>
+        <w:rPr>
+          <w:rFonts w:ascii="Arial" w:eastAsia="Times New Roman" w:hAnsi="Arial" w:cs="Arial"/>
+          <w:b/>
+          <w:color w:val="000000"/>
+          <w:sz w:val="19"/>
+          <w:szCs w:val="19"/>
+        </w:rPr>
+        <w:t xml:space="preserve">our public </w:t>
       </w:r>
       <w:proofErr w:type="spellStart"/>
       <w:r>
@@ -1774,11 +1708,41 @@
             <w:sz w:val="19"/>
             <w:szCs w:val="19"/>
           </w:rPr>
-          <w:t>https://github.com/maldonado/tse_satd_data</w:t>
+          <w:t>https://github.co</w:t>
+        </w:r>
+        <w:r>
+          <w:rPr>
+            <w:rStyle w:val="Hyperlink"/>
+            <w:rFonts w:ascii="Arial" w:eastAsia="Times New Roman" w:hAnsi="Arial" w:cs="Arial"/>
+            <w:b/>
+            <w:sz w:val="19"/>
+            <w:szCs w:val="19"/>
+          </w:rPr>
+          <w:t>m</w:t>
+        </w:r>
+        <w:r>
+          <w:rPr>
+            <w:rStyle w:val="Hyperlink"/>
+            <w:rFonts w:ascii="Arial" w:eastAsia="Times New Roman" w:hAnsi="Arial" w:cs="Arial"/>
+            <w:b/>
+            <w:sz w:val="19"/>
+            <w:szCs w:val="19"/>
+          </w:rPr>
+          <w:t>/maldonado/tse_satd_data</w:t>
         </w:r>
       </w:hyperlink>
       <w:r>
         <w:rPr>
+          <w:rStyle w:val="Hyperlink"/>
+          <w:rFonts w:ascii="Arial" w:eastAsia="Times New Roman" w:hAnsi="Arial" w:cs="Arial"/>
+          <w:b/>
+          <w:sz w:val="19"/>
+          <w:szCs w:val="19"/>
+        </w:rPr>
+        <w:t>/</w:t>
+      </w:r>
+      <w:r>
+        <w:rPr>
           <w:rFonts w:ascii="Arial" w:eastAsia="Times New Roman" w:hAnsi="Arial" w:cs="Arial"/>
           <w:b/>
           <w:color w:val="000000"/>
@@ -1787,188 +1751,220 @@
         </w:rPr>
         <w:t xml:space="preserve"> under the folder replication and understanding. </w:t>
       </w:r>
-    </w:p>
-    <w:p>
-      <w:pPr>
-        <w:rPr>
-          <w:rFonts w:ascii="Arial" w:eastAsia="Times New Roman" w:hAnsi="Arial" w:cs="Arial"/>
-          <w:color w:val="000000"/>
-          <w:sz w:val="19"/>
-          <w:szCs w:val="19"/>
-          <w:shd w:val="clear" w:color="auto" w:fill="FFFFFF"/>
-        </w:rPr>
-      </w:pPr>
-    </w:p>
-    <w:p>
-      <w:pPr>
-        <w:rPr>
-          <w:rFonts w:ascii="Arial" w:eastAsia="Times New Roman" w:hAnsi="Arial" w:cs="Arial"/>
-          <w:color w:val="000000"/>
-          <w:sz w:val="19"/>
-          <w:szCs w:val="19"/>
-          <w:shd w:val="clear" w:color="auto" w:fill="FFFFFF"/>
-        </w:rPr>
-      </w:pPr>
-    </w:p>
-    <w:p>
-      <w:pPr>
-        <w:rPr>
-          <w:rFonts w:ascii="Arial" w:eastAsia="Times New Roman" w:hAnsi="Arial" w:cs="Arial"/>
-          <w:color w:val="000000"/>
-          <w:sz w:val="19"/>
-          <w:szCs w:val="19"/>
-          <w:shd w:val="clear" w:color="auto" w:fill="FFFFFF"/>
-        </w:rPr>
-      </w:pPr>
-    </w:p>
-    <w:p>
-      <w:pPr>
-        <w:rPr>
-          <w:rFonts w:ascii="Arial" w:eastAsia="Times New Roman" w:hAnsi="Arial" w:cs="Arial"/>
-          <w:color w:val="000000"/>
-          <w:sz w:val="19"/>
-          <w:szCs w:val="19"/>
-          <w:shd w:val="clear" w:color="auto" w:fill="FFFFFF"/>
-        </w:rPr>
-      </w:pPr>
-    </w:p>
-    <w:p>
-      <w:pPr>
-        <w:rPr>
-          <w:rFonts w:ascii="Arial" w:eastAsia="Times New Roman" w:hAnsi="Arial" w:cs="Arial"/>
-          <w:color w:val="000000"/>
-          <w:sz w:val="19"/>
-          <w:szCs w:val="19"/>
-          <w:shd w:val="clear" w:color="auto" w:fill="FFFFFF"/>
-        </w:rPr>
-      </w:pPr>
-    </w:p>
-    <w:p>
-      <w:pPr>
-        <w:rPr>
-          <w:rFonts w:ascii="Arial" w:eastAsia="Times New Roman" w:hAnsi="Arial" w:cs="Arial"/>
-          <w:color w:val="000000"/>
-          <w:sz w:val="19"/>
-          <w:szCs w:val="19"/>
-          <w:shd w:val="clear" w:color="auto" w:fill="FFFFFF"/>
-        </w:rPr>
-      </w:pPr>
-    </w:p>
-    <w:p>
-      <w:pPr>
-        <w:rPr>
-          <w:rFonts w:ascii="Arial" w:eastAsia="Times New Roman" w:hAnsi="Arial" w:cs="Arial"/>
-          <w:color w:val="000000"/>
-          <w:sz w:val="19"/>
-          <w:szCs w:val="19"/>
-          <w:shd w:val="clear" w:color="auto" w:fill="FFFFFF"/>
-        </w:rPr>
-      </w:pPr>
-    </w:p>
-    <w:p>
-      <w:pPr>
-        <w:rPr>
-          <w:rFonts w:ascii="Arial" w:eastAsia="Times New Roman" w:hAnsi="Arial" w:cs="Arial"/>
-          <w:color w:val="000000"/>
-          <w:sz w:val="19"/>
-          <w:szCs w:val="19"/>
-          <w:shd w:val="clear" w:color="auto" w:fill="FFFFFF"/>
-        </w:rPr>
-      </w:pPr>
-    </w:p>
-    <w:p>
-      <w:pPr>
-        <w:rPr>
-          <w:rFonts w:ascii="Arial" w:eastAsia="Times New Roman" w:hAnsi="Arial" w:cs="Arial"/>
-          <w:color w:val="000000"/>
-          <w:sz w:val="19"/>
-          <w:szCs w:val="19"/>
-          <w:shd w:val="clear" w:color="auto" w:fill="FFFFFF"/>
-        </w:rPr>
-      </w:pPr>
-    </w:p>
-    <w:p>
-      <w:pPr>
-        <w:rPr>
-          <w:rFonts w:ascii="Arial" w:eastAsia="Times New Roman" w:hAnsi="Arial" w:cs="Arial"/>
-          <w:color w:val="000000"/>
-          <w:sz w:val="19"/>
-          <w:szCs w:val="19"/>
-          <w:shd w:val="clear" w:color="auto" w:fill="FFFFFF"/>
-        </w:rPr>
-      </w:pPr>
-    </w:p>
-    <w:p>
-      <w:pPr>
-        <w:rPr>
-          <w:rFonts w:ascii="Arial" w:eastAsia="Times New Roman" w:hAnsi="Arial" w:cs="Arial"/>
-          <w:color w:val="000000"/>
-          <w:sz w:val="19"/>
-          <w:szCs w:val="19"/>
-          <w:shd w:val="clear" w:color="auto" w:fill="FFFFFF"/>
-        </w:rPr>
-      </w:pPr>
-    </w:p>
-    <w:p>
-      <w:pPr>
-        <w:rPr>
-          <w:rFonts w:ascii="Arial" w:eastAsia="Times New Roman" w:hAnsi="Arial" w:cs="Arial"/>
-          <w:color w:val="000000"/>
-          <w:sz w:val="19"/>
-          <w:szCs w:val="19"/>
-          <w:shd w:val="clear" w:color="auto" w:fill="FFFFFF"/>
-        </w:rPr>
-      </w:pPr>
-    </w:p>
-    <w:p>
-      <w:pPr>
-        <w:rPr>
-          <w:rFonts w:ascii="Arial" w:eastAsia="Times New Roman" w:hAnsi="Arial" w:cs="Arial"/>
-          <w:color w:val="000000"/>
-          <w:sz w:val="19"/>
-          <w:szCs w:val="19"/>
-          <w:shd w:val="clear" w:color="auto" w:fill="FFFFFF"/>
-        </w:rPr>
-      </w:pPr>
-    </w:p>
-    <w:p>
-      <w:pPr>
-        <w:rPr>
-          <w:rFonts w:ascii="Arial" w:eastAsia="Times New Roman" w:hAnsi="Arial" w:cs="Arial"/>
-          <w:color w:val="000000"/>
-          <w:sz w:val="19"/>
-          <w:szCs w:val="19"/>
-          <w:shd w:val="clear" w:color="auto" w:fill="FFFFFF"/>
-        </w:rPr>
-      </w:pPr>
-    </w:p>
-    <w:p>
-      <w:pPr>
-        <w:rPr>
-          <w:rFonts w:ascii="Arial" w:eastAsia="Times New Roman" w:hAnsi="Arial" w:cs="Arial"/>
-          <w:color w:val="000000"/>
-          <w:sz w:val="19"/>
-          <w:szCs w:val="19"/>
-          <w:shd w:val="clear" w:color="auto" w:fill="FFFFFF"/>
-        </w:rPr>
-      </w:pPr>
-    </w:p>
-    <w:p>
-      <w:pPr>
-        <w:rPr>
-          <w:rFonts w:ascii="Arial" w:eastAsia="Times New Roman" w:hAnsi="Arial" w:cs="Arial"/>
-          <w:color w:val="000000"/>
-          <w:sz w:val="19"/>
-          <w:szCs w:val="19"/>
-          <w:shd w:val="clear" w:color="auto" w:fill="FFFFFF"/>
-        </w:rPr>
-      </w:pPr>
-      <w:r>
-        <w:rPr>
-          <w:rFonts w:ascii="Arial" w:eastAsia="Times New Roman" w:hAnsi="Arial" w:cs="Arial"/>
-          <w:color w:val="000000"/>
-          <w:sz w:val="19"/>
-          <w:szCs w:val="19"/>
+      <w:r>
+        <w:rPr>
+          <w:rFonts w:ascii="Arial" w:eastAsia="Times New Roman" w:hAnsi="Arial" w:cs="Arial"/>
+          <w:b/>
+          <w:color w:val="000000"/>
+          <w:sz w:val="19"/>
+          <w:szCs w:val="19"/>
+        </w:rPr>
+        <w:t>We added a link to the online tutorial in section 2.4 of the paper</w:t>
+      </w:r>
+      <w:r>
+        <w:rPr>
+          <w:rFonts w:ascii="Arial" w:eastAsia="Times New Roman" w:hAnsi="Arial" w:cs="Arial"/>
+          <w:b/>
+          <w:color w:val="000000"/>
+          <w:sz w:val="19"/>
+          <w:szCs w:val="19"/>
+        </w:rPr>
+        <w:t xml:space="preserve"> (ref [30] in the paper)</w:t>
+      </w:r>
+      <w:r>
+        <w:rPr>
+          <w:rFonts w:ascii="Arial" w:eastAsia="Times New Roman" w:hAnsi="Arial" w:cs="Arial"/>
+          <w:b/>
+          <w:color w:val="000000"/>
+          <w:sz w:val="19"/>
+          <w:szCs w:val="19"/>
+        </w:rPr>
+        <w:t>.</w:t>
+      </w:r>
+    </w:p>
+    <w:p>
+      <w:pPr>
+        <w:rPr>
+          <w:rFonts w:ascii="Arial" w:eastAsia="Times New Roman" w:hAnsi="Arial" w:cs="Arial"/>
+          <w:color w:val="000000"/>
+          <w:sz w:val="19"/>
+          <w:szCs w:val="19"/>
+          <w:shd w:val="clear" w:color="auto" w:fill="FFFFFF"/>
+        </w:rPr>
+      </w:pPr>
+    </w:p>
+    <w:p>
+      <w:pPr>
+        <w:rPr>
+          <w:rFonts w:ascii="Arial" w:eastAsia="Times New Roman" w:hAnsi="Arial" w:cs="Arial"/>
+          <w:color w:val="000000"/>
+          <w:sz w:val="19"/>
+          <w:szCs w:val="19"/>
+          <w:shd w:val="clear" w:color="auto" w:fill="FFFFFF"/>
+        </w:rPr>
+      </w:pPr>
+    </w:p>
+    <w:p>
+      <w:pPr>
+        <w:rPr>
+          <w:rFonts w:ascii="Arial" w:eastAsia="Times New Roman" w:hAnsi="Arial" w:cs="Arial"/>
+          <w:color w:val="000000"/>
+          <w:sz w:val="19"/>
+          <w:szCs w:val="19"/>
+          <w:shd w:val="clear" w:color="auto" w:fill="FFFFFF"/>
+        </w:rPr>
+      </w:pPr>
+    </w:p>
+    <w:p>
+      <w:pPr>
+        <w:rPr>
+          <w:rFonts w:ascii="Arial" w:eastAsia="Times New Roman" w:hAnsi="Arial" w:cs="Arial"/>
+          <w:color w:val="000000"/>
+          <w:sz w:val="19"/>
+          <w:szCs w:val="19"/>
+          <w:shd w:val="clear" w:color="auto" w:fill="FFFFFF"/>
+        </w:rPr>
+      </w:pPr>
+    </w:p>
+    <w:p>
+      <w:pPr>
+        <w:rPr>
+          <w:rFonts w:ascii="Arial" w:eastAsia="Times New Roman" w:hAnsi="Arial" w:cs="Arial"/>
+          <w:color w:val="000000"/>
+          <w:sz w:val="19"/>
+          <w:szCs w:val="19"/>
+          <w:shd w:val="clear" w:color="auto" w:fill="FFFFFF"/>
+        </w:rPr>
+      </w:pPr>
+    </w:p>
+    <w:p>
+      <w:pPr>
+        <w:rPr>
+          <w:rFonts w:ascii="Arial" w:eastAsia="Times New Roman" w:hAnsi="Arial" w:cs="Arial"/>
+          <w:color w:val="000000"/>
+          <w:sz w:val="19"/>
+          <w:szCs w:val="19"/>
+          <w:shd w:val="clear" w:color="auto" w:fill="FFFFFF"/>
+        </w:rPr>
+      </w:pPr>
+    </w:p>
+    <w:p>
+      <w:pPr>
+        <w:rPr>
+          <w:rFonts w:ascii="Arial" w:eastAsia="Times New Roman" w:hAnsi="Arial" w:cs="Arial"/>
+          <w:color w:val="000000"/>
+          <w:sz w:val="19"/>
+          <w:szCs w:val="19"/>
+          <w:shd w:val="clear" w:color="auto" w:fill="FFFFFF"/>
+        </w:rPr>
+      </w:pPr>
+    </w:p>
+    <w:p>
+      <w:pPr>
+        <w:rPr>
+          <w:rFonts w:ascii="Arial" w:eastAsia="Times New Roman" w:hAnsi="Arial" w:cs="Arial"/>
+          <w:color w:val="000000"/>
+          <w:sz w:val="19"/>
+          <w:szCs w:val="19"/>
+          <w:shd w:val="clear" w:color="auto" w:fill="FFFFFF"/>
+        </w:rPr>
+      </w:pPr>
+    </w:p>
+    <w:p>
+      <w:pPr>
+        <w:rPr>
+          <w:rFonts w:ascii="Arial" w:eastAsia="Times New Roman" w:hAnsi="Arial" w:cs="Arial"/>
+          <w:color w:val="000000"/>
+          <w:sz w:val="19"/>
+          <w:szCs w:val="19"/>
+          <w:shd w:val="clear" w:color="auto" w:fill="FFFFFF"/>
+        </w:rPr>
+      </w:pPr>
+    </w:p>
+    <w:p>
+      <w:pPr>
+        <w:rPr>
+          <w:rFonts w:ascii="Arial" w:eastAsia="Times New Roman" w:hAnsi="Arial" w:cs="Arial"/>
+          <w:color w:val="000000"/>
+          <w:sz w:val="19"/>
+          <w:szCs w:val="19"/>
+          <w:shd w:val="clear" w:color="auto" w:fill="FFFFFF"/>
+        </w:rPr>
+      </w:pPr>
+    </w:p>
+    <w:p>
+      <w:pPr>
+        <w:rPr>
+          <w:rFonts w:ascii="Arial" w:eastAsia="Times New Roman" w:hAnsi="Arial" w:cs="Arial"/>
+          <w:color w:val="000000"/>
+          <w:sz w:val="19"/>
+          <w:szCs w:val="19"/>
+          <w:shd w:val="clear" w:color="auto" w:fill="FFFFFF"/>
+        </w:rPr>
+      </w:pPr>
+    </w:p>
+    <w:p>
+      <w:pPr>
+        <w:rPr>
+          <w:rFonts w:ascii="Arial" w:eastAsia="Times New Roman" w:hAnsi="Arial" w:cs="Arial"/>
+          <w:color w:val="000000"/>
+          <w:sz w:val="19"/>
+          <w:szCs w:val="19"/>
+          <w:shd w:val="clear" w:color="auto" w:fill="FFFFFF"/>
+        </w:rPr>
+      </w:pPr>
+    </w:p>
+    <w:p>
+      <w:pPr>
+        <w:rPr>
+          <w:rFonts w:ascii="Arial" w:eastAsia="Times New Roman" w:hAnsi="Arial" w:cs="Arial"/>
+          <w:color w:val="000000"/>
+          <w:sz w:val="19"/>
+          <w:szCs w:val="19"/>
+          <w:shd w:val="clear" w:color="auto" w:fill="FFFFFF"/>
+        </w:rPr>
+      </w:pPr>
+    </w:p>
+    <w:p>
+      <w:pPr>
+        <w:rPr>
+          <w:rFonts w:ascii="Arial" w:eastAsia="Times New Roman" w:hAnsi="Arial" w:cs="Arial"/>
+          <w:color w:val="000000"/>
+          <w:sz w:val="19"/>
+          <w:szCs w:val="19"/>
+          <w:shd w:val="clear" w:color="auto" w:fill="FFFFFF"/>
+        </w:rPr>
+      </w:pPr>
+    </w:p>
+    <w:p>
+      <w:pPr>
+        <w:rPr>
+          <w:rFonts w:ascii="Arial" w:eastAsia="Times New Roman" w:hAnsi="Arial" w:cs="Arial"/>
+          <w:color w:val="000000"/>
+          <w:sz w:val="19"/>
+          <w:szCs w:val="19"/>
+          <w:shd w:val="clear" w:color="auto" w:fill="FFFFFF"/>
+        </w:rPr>
+      </w:pPr>
+    </w:p>
+    <w:p>
+      <w:pPr>
+        <w:rPr>
+          <w:rFonts w:ascii="Arial" w:eastAsia="Times New Roman" w:hAnsi="Arial" w:cs="Arial"/>
+          <w:color w:val="000000"/>
+          <w:sz w:val="19"/>
+          <w:szCs w:val="19"/>
+          <w:shd w:val="clear" w:color="auto" w:fill="FFFFFF"/>
+        </w:rPr>
+      </w:pPr>
+      <w:r>
+        <w:rPr>
+          <w:rFonts w:ascii="Arial" w:eastAsia="Times New Roman" w:hAnsi="Arial" w:cs="Arial"/>
+          <w:b/>
+          <w:color w:val="000000"/>
+          <w:sz w:val="19"/>
+          <w:szCs w:val="19"/>
+          <w:u w:val="single"/>
           <w:shd w:val="clear" w:color="auto" w:fill="FFFFFF"/>
         </w:rPr>
         <w:t>Reviewer: 1</w:t>
@@ -2059,39 +2055,17 @@
           <w:szCs w:val="19"/>
           <w:shd w:val="clear" w:color="auto" w:fill="FFFFFF"/>
         </w:rPr>
-        <w:t>(R1-</w:t>
-      </w:r>
-      <w:proofErr w:type="gramStart"/>
-      <w:r>
-        <w:rPr>
-          <w:rFonts w:ascii="Arial" w:eastAsia="Times New Roman" w:hAnsi="Arial" w:cs="Arial"/>
-          <w:color w:val="000000"/>
-          <w:sz w:val="19"/>
-          <w:szCs w:val="19"/>
-          <w:shd w:val="clear" w:color="auto" w:fill="FFFFFF"/>
-        </w:rPr>
-        <w:t>1)</w:t>
-      </w:r>
-      <w:r>
-        <w:rPr>
-          <w:rFonts w:ascii="Arial" w:eastAsia="Times New Roman" w:hAnsi="Arial" w:cs="Arial"/>
-          <w:color w:val="000000"/>
-          <w:sz w:val="19"/>
-          <w:szCs w:val="19"/>
-          <w:shd w:val="clear" w:color="auto" w:fill="FFFFFF"/>
-        </w:rPr>
-        <w:t>The</w:t>
-      </w:r>
-      <w:proofErr w:type="gramEnd"/>
-      <w:r>
-        <w:rPr>
-          <w:rFonts w:ascii="Arial" w:eastAsia="Times New Roman" w:hAnsi="Arial" w:cs="Arial"/>
-          <w:color w:val="000000"/>
-          <w:sz w:val="19"/>
-          <w:szCs w:val="19"/>
-          <w:shd w:val="clear" w:color="auto" w:fill="FFFFFF"/>
-        </w:rPr>
-        <w:t xml:space="preserve"> proposition that self-admitted TD is useful to prioritize the pay-back because of its relevance to the developers does not really make sense. There may be several reasons why self-admitted TD should not receive higher priority than other types, e.g. developers may prefer to comment on lightweight types of TD and leave out the more serious cases, the inadvertent TD may be more critical to pay back, or the relevance between different developers may differ substantially. I would urge the authors to re-think how this automatic detection through comments can complement other detection approaches. Why would a practitioner want to use your approach when she is accustomed to e.g. </w:t>
+        <w:t>(R1-1)</w:t>
+      </w:r>
+      <w:r>
+        <w:rPr>
+          <w:rFonts w:ascii="Arial" w:eastAsia="Times New Roman" w:hAnsi="Arial" w:cs="Arial"/>
+          <w:color w:val="000000"/>
+          <w:sz w:val="19"/>
+          <w:szCs w:val="19"/>
+          <w:shd w:val="clear" w:color="auto" w:fill="FFFFFF"/>
+        </w:rPr>
+        <w:t xml:space="preserve">The proposition that self-admitted TD is useful to prioritize the pay-back because of its relevance to the developers does not really make sense. There may be several reasons why self-admitted TD should not receive higher priority than other types, e.g. developers may prefer to comment on lightweight types of TD and leave out the more serious cases, the inadvertent TD may be more critical to pay back, or the relevance between different developers may differ substantially. I would urge the authors to re-think how this automatic detection through comments can complement other detection approaches. Why would a practitioner want to use your approach when she is accustomed to e.g. </w:t>
       </w:r>
       <w:proofErr w:type="spellStart"/>
       <w:r>
@@ -2229,188 +2203,70 @@
         <w:rPr>
           <w:rFonts w:ascii="Arial" w:eastAsia="Times New Roman" w:hAnsi="Arial" w:cs="Arial"/>
           <w:b/>
-          <w:color w:val="000000"/>
-          <w:sz w:val="19"/>
-          <w:szCs w:val="19"/>
-          <w:shd w:val="clear" w:color="auto" w:fill="FFFFFF"/>
-        </w:rPr>
-      </w:pPr>
-      <w:r>
-        <w:rPr>
-          <w:rFonts w:ascii="Arial" w:eastAsia="Times New Roman" w:hAnsi="Arial" w:cs="Arial"/>
-          <w:b/>
-          <w:color w:val="000000"/>
-          <w:sz w:val="19"/>
-          <w:szCs w:val="19"/>
-          <w:shd w:val="clear" w:color="auto" w:fill="FFFFFF"/>
-        </w:rPr>
-        <w:t xml:space="preserve">In a recent survey [24] </w:t>
-      </w:r>
-      <w:r>
-        <w:rPr>
-          <w:rFonts w:ascii="Arial" w:eastAsia="Times New Roman" w:hAnsi="Arial" w:cs="Arial"/>
-          <w:b/>
-          <w:color w:val="000000"/>
-          <w:sz w:val="19"/>
-          <w:szCs w:val="19"/>
-          <w:shd w:val="clear" w:color="auto" w:fill="FFFFFF"/>
-        </w:rPr>
-        <w:t>with 152 developers of a la</w:t>
-      </w:r>
-      <w:r>
-        <w:rPr>
-          <w:rFonts w:ascii="Arial" w:eastAsia="Times New Roman" w:hAnsi="Arial" w:cs="Arial"/>
-          <w:b/>
-          <w:color w:val="000000"/>
-          <w:sz w:val="19"/>
-          <w:szCs w:val="19"/>
-          <w:shd w:val="clear" w:color="auto" w:fill="FFFFFF"/>
-        </w:rPr>
-        <w:t xml:space="preserve">rge financial organization (ING </w:t>
-      </w:r>
-      <w:r>
-        <w:rPr>
-          <w:rFonts w:ascii="Arial" w:eastAsia="Times New Roman" w:hAnsi="Arial" w:cs="Arial"/>
-          <w:b/>
-          <w:color w:val="000000"/>
-          <w:sz w:val="19"/>
-          <w:szCs w:val="19"/>
-          <w:shd w:val="clear" w:color="auto" w:fill="FFFFFF"/>
-        </w:rPr>
-        <w:t>Netherlands), 88% of the p</w:t>
-      </w:r>
-      <w:r>
-        <w:rPr>
-          <w:rFonts w:ascii="Arial" w:eastAsia="Times New Roman" w:hAnsi="Arial" w:cs="Arial"/>
-          <w:b/>
-          <w:color w:val="000000"/>
-          <w:sz w:val="19"/>
-          <w:szCs w:val="19"/>
-          <w:shd w:val="clear" w:color="auto" w:fill="FFFFFF"/>
-        </w:rPr>
-        <w:t xml:space="preserve">articipants responded that they </w:t>
-      </w:r>
-      <w:r>
-        <w:rPr>
-          <w:rFonts w:ascii="Arial" w:eastAsia="Times New Roman" w:hAnsi="Arial" w:cs="Arial"/>
-          <w:b/>
-          <w:color w:val="000000"/>
-          <w:sz w:val="19"/>
-          <w:szCs w:val="19"/>
-          <w:shd w:val="clear" w:color="auto" w:fill="FFFFFF"/>
-        </w:rPr>
-        <w:t>annotate poor implementation choices (i.e., design tech</w:t>
-      </w:r>
-      <w:r>
-        <w:rPr>
-          <w:rFonts w:ascii="Arial" w:eastAsia="Times New Roman" w:hAnsi="Arial" w:cs="Arial"/>
-          <w:b/>
-          <w:color w:val="000000"/>
-          <w:sz w:val="19"/>
-          <w:szCs w:val="19"/>
-          <w:shd w:val="clear" w:color="auto" w:fill="FFFFFF"/>
-        </w:rPr>
-        <w:t>n</w:t>
-      </w:r>
-      <w:r>
-        <w:rPr>
-          <w:rFonts w:ascii="Arial" w:eastAsia="Times New Roman" w:hAnsi="Arial" w:cs="Arial"/>
-          <w:b/>
-          <w:color w:val="000000"/>
-          <w:sz w:val="19"/>
-          <w:szCs w:val="19"/>
-          <w:shd w:val="clear" w:color="auto" w:fill="FFFFFF"/>
-        </w:rPr>
-        <w:t>ical</w:t>
-      </w:r>
-    </w:p>
-    <w:p>
-      <w:pPr>
-        <w:rPr>
-          <w:rFonts w:ascii="Arial" w:eastAsia="Times New Roman" w:hAnsi="Arial" w:cs="Arial"/>
-          <w:b/>
-          <w:color w:val="000000"/>
-          <w:sz w:val="19"/>
-          <w:szCs w:val="19"/>
-          <w:shd w:val="clear" w:color="auto" w:fill="FFFFFF"/>
-        </w:rPr>
-      </w:pPr>
-      <w:r>
-        <w:rPr>
-          <w:rFonts w:ascii="Arial" w:eastAsia="Times New Roman" w:hAnsi="Arial" w:cs="Arial"/>
-          <w:b/>
-          <w:color w:val="000000"/>
-          <w:sz w:val="19"/>
-          <w:szCs w:val="19"/>
-          <w:shd w:val="clear" w:color="auto" w:fill="FFFFFF"/>
-        </w:rPr>
-        <w:t>debt) with comments in the s</w:t>
-      </w:r>
-      <w:r>
-        <w:rPr>
-          <w:rFonts w:ascii="Arial" w:eastAsia="Times New Roman" w:hAnsi="Arial" w:cs="Arial"/>
-          <w:b/>
-          <w:color w:val="000000"/>
-          <w:sz w:val="19"/>
-          <w:szCs w:val="19"/>
-          <w:shd w:val="clear" w:color="auto" w:fill="FFFFFF"/>
-        </w:rPr>
-        <w:t xml:space="preserve">ource code (i.e., self-admitted </w:t>
-      </w:r>
-      <w:r>
-        <w:rPr>
-          <w:rFonts w:ascii="Arial" w:eastAsia="Times New Roman" w:hAnsi="Arial" w:cs="Arial"/>
-          <w:b/>
-          <w:color w:val="000000"/>
-          <w:sz w:val="19"/>
-          <w:szCs w:val="19"/>
-          <w:shd w:val="clear" w:color="auto" w:fill="FFFFFF"/>
-        </w:rPr>
-        <w:t>technical debt), and when t</w:t>
-      </w:r>
-      <w:r>
-        <w:rPr>
-          <w:rFonts w:ascii="Arial" w:eastAsia="Times New Roman" w:hAnsi="Arial" w:cs="Arial"/>
-          <w:b/>
-          <w:color w:val="000000"/>
-          <w:sz w:val="19"/>
-          <w:szCs w:val="19"/>
-          <w:shd w:val="clear" w:color="auto" w:fill="FFFFFF"/>
-        </w:rPr>
-        <w:t xml:space="preserve">ime allows, they act on them by </w:t>
-      </w:r>
-      <w:r>
-        <w:rPr>
-          <w:rFonts w:ascii="Arial" w:eastAsia="Times New Roman" w:hAnsi="Arial" w:cs="Arial"/>
-          <w:b/>
-          <w:color w:val="000000"/>
-          <w:sz w:val="19"/>
-          <w:szCs w:val="19"/>
-          <w:shd w:val="clear" w:color="auto" w:fill="FFFFFF"/>
-        </w:rPr>
-        <w:t>trying to refactor such s</w:t>
-      </w:r>
-      <w:r>
-        <w:rPr>
-          <w:rFonts w:ascii="Arial" w:eastAsia="Times New Roman" w:hAnsi="Arial" w:cs="Arial"/>
-          <w:b/>
-          <w:color w:val="000000"/>
-          <w:sz w:val="19"/>
-          <w:szCs w:val="19"/>
-          <w:shd w:val="clear" w:color="auto" w:fill="FFFFFF"/>
-        </w:rPr>
-        <w:t xml:space="preserve">mells using some automated tool </w:t>
-      </w:r>
-      <w:r>
-        <w:rPr>
-          <w:rFonts w:ascii="Arial" w:eastAsia="Times New Roman" w:hAnsi="Arial" w:cs="Arial"/>
-          <w:b/>
-          <w:color w:val="000000"/>
-          <w:sz w:val="19"/>
-          <w:szCs w:val="19"/>
-          <w:shd w:val="clear" w:color="auto" w:fill="FFFFFF"/>
-        </w:rPr>
-        <w:t>support (71%), or manually (29%).</w:t>
+          <w:i/>
+          <w:color w:val="000000"/>
+          <w:sz w:val="19"/>
+          <w:szCs w:val="19"/>
+          <w:shd w:val="clear" w:color="auto" w:fill="FFFFFF"/>
+        </w:rPr>
+      </w:pPr>
+      <w:r>
+        <w:rPr>
+          <w:rFonts w:ascii="Arial" w:eastAsia="Times New Roman" w:hAnsi="Arial" w:cs="Arial"/>
+          <w:b/>
+          <w:color w:val="000000"/>
+          <w:sz w:val="19"/>
+          <w:szCs w:val="19"/>
+          <w:shd w:val="clear" w:color="auto" w:fill="FFFFFF"/>
+        </w:rPr>
+        <w:t>“</w:t>
+      </w:r>
+      <w:r>
+        <w:rPr>
+          <w:rFonts w:ascii="Arial" w:eastAsia="Times New Roman" w:hAnsi="Arial" w:cs="Arial"/>
+          <w:b/>
+          <w:i/>
+          <w:color w:val="000000"/>
+          <w:sz w:val="19"/>
+          <w:szCs w:val="19"/>
+          <w:shd w:val="clear" w:color="auto" w:fill="FFFFFF"/>
+        </w:rPr>
+        <w:t>In a recent survey [24] with 152 developers of a large financial organization (ING Netherlands), 88% of the participants responded that they annotate poor implementation choices (i.e., design technical</w:t>
+      </w:r>
+    </w:p>
+    <w:p>
+      <w:pPr>
+        <w:rPr>
+          <w:rFonts w:ascii="Arial" w:eastAsia="Times New Roman" w:hAnsi="Arial" w:cs="Arial"/>
+          <w:b/>
+          <w:color w:val="000000"/>
+          <w:sz w:val="19"/>
+          <w:szCs w:val="19"/>
+          <w:shd w:val="clear" w:color="auto" w:fill="FFFFFF"/>
+        </w:rPr>
+      </w:pPr>
+      <w:r>
+        <w:rPr>
+          <w:rFonts w:ascii="Arial" w:eastAsia="Times New Roman" w:hAnsi="Arial" w:cs="Arial"/>
+          <w:b/>
+          <w:i/>
+          <w:color w:val="000000"/>
+          <w:sz w:val="19"/>
+          <w:szCs w:val="19"/>
+          <w:shd w:val="clear" w:color="auto" w:fill="FFFFFF"/>
+        </w:rPr>
+        <w:t>debt) with comments in the source code (i.e., self-admitted technical debt), and when time allows, they act on them by trying to refactor such smells using some automated tool support (71%), or manually (29%).</w:t>
+      </w:r>
+      <w:r>
+        <w:rPr>
+          <w:rFonts w:ascii="Arial" w:eastAsia="Times New Roman" w:hAnsi="Arial" w:cs="Arial"/>
+          <w:b/>
+          <w:color w:val="000000"/>
+          <w:sz w:val="19"/>
+          <w:szCs w:val="19"/>
+          <w:shd w:val="clear" w:color="auto" w:fill="FFFFFF"/>
+        </w:rPr>
+        <w:t>”</w:t>
       </w:r>
     </w:p>
     <w:p>
@@ -2712,82 +2568,82 @@
         </w:rPr>
         <w:t xml:space="preserve"> Therefore, prioritizing the pay back of technical debt based on self-admitted technical debt makes a lot of sense, and seems to be a very practical approach.</w:t>
       </w:r>
-    </w:p>
-    <w:p>
-      <w:pPr>
-        <w:rPr>
-          <w:rFonts w:ascii="Arial" w:eastAsia="Times New Roman" w:hAnsi="Arial" w:cs="Arial"/>
-          <w:b/>
-          <w:color w:val="000000"/>
-          <w:sz w:val="19"/>
-          <w:szCs w:val="19"/>
-          <w:shd w:val="clear" w:color="auto" w:fill="FFFFFF"/>
-        </w:rPr>
-      </w:pPr>
-    </w:p>
-    <w:p>
-      <w:pPr>
-        <w:rPr>
-          <w:rFonts w:ascii="Arial" w:eastAsia="Times New Roman" w:hAnsi="Arial" w:cs="Arial"/>
-          <w:b/>
-          <w:color w:val="000000"/>
-          <w:sz w:val="19"/>
-          <w:szCs w:val="19"/>
-          <w:shd w:val="clear" w:color="auto" w:fill="FFFFFF"/>
-        </w:rPr>
-      </w:pPr>
-    </w:p>
-    <w:p>
-      <w:pPr>
-        <w:rPr>
-          <w:rFonts w:ascii="Arial" w:eastAsia="Times New Roman" w:hAnsi="Arial" w:cs="Arial"/>
-          <w:b/>
-          <w:color w:val="000000"/>
-          <w:sz w:val="19"/>
-          <w:szCs w:val="19"/>
-        </w:rPr>
-      </w:pPr>
-      <w:r>
-        <w:rPr>
-          <w:rFonts w:ascii="Arial" w:eastAsia="Times New Roman" w:hAnsi="Arial" w:cs="Arial"/>
-          <w:color w:val="000000"/>
-          <w:sz w:val="19"/>
-          <w:szCs w:val="19"/>
-          <w:shd w:val="clear" w:color="auto" w:fill="FFFFFF"/>
-        </w:rPr>
-        <w:t>(R1-</w:t>
-      </w:r>
-      <w:proofErr w:type="gramStart"/>
-      <w:r>
-        <w:rPr>
-          <w:rFonts w:ascii="Arial" w:eastAsia="Times New Roman" w:hAnsi="Arial" w:cs="Arial"/>
-          <w:color w:val="000000"/>
-          <w:sz w:val="19"/>
-          <w:szCs w:val="19"/>
-          <w:shd w:val="clear" w:color="auto" w:fill="FFFFFF"/>
-        </w:rPr>
-        <w:t>2)</w:t>
-      </w:r>
-      <w:r>
-        <w:rPr>
-          <w:rFonts w:ascii="Arial" w:eastAsia="Times New Roman" w:hAnsi="Arial" w:cs="Arial"/>
-          <w:color w:val="000000"/>
-          <w:sz w:val="19"/>
-          <w:szCs w:val="19"/>
-          <w:shd w:val="clear" w:color="auto" w:fill="FFFFFF"/>
-        </w:rPr>
-        <w:t>The</w:t>
-      </w:r>
-      <w:proofErr w:type="gramEnd"/>
-      <w:r>
-        <w:rPr>
-          <w:rFonts w:ascii="Arial" w:eastAsia="Times New Roman" w:hAnsi="Arial" w:cs="Arial"/>
-          <w:color w:val="000000"/>
-          <w:sz w:val="19"/>
-          <w:szCs w:val="19"/>
-          <w:shd w:val="clear" w:color="auto" w:fill="FFFFFF"/>
-        </w:rPr>
-        <w:t xml:space="preserve"> definitions you give for requirement and design debt do not provide an unambiguous way of distinguishing between the two. The architecture/requirements community has long struggled with the dichotomy between the two concepts and what makes something a requirement instead of a design decision (see for example de Boer, R. C., &amp; van Vliet, H. (2009). Controversy Corner: On the similarity between requirements and architecture. J. Syst. </w:t>
+      <w:r>
+        <w:rPr>
+          <w:rFonts w:ascii="Arial" w:eastAsia="Times New Roman" w:hAnsi="Arial" w:cs="Arial"/>
+          <w:b/>
+          <w:color w:val="000000"/>
+          <w:sz w:val="19"/>
+          <w:szCs w:val="19"/>
+          <w:shd w:val="clear" w:color="auto" w:fill="FFFFFF"/>
+        </w:rPr>
+        <w:t xml:space="preserve"> To address the reviewer’s comment, we added</w:t>
+      </w:r>
+      <w:r>
+        <w:rPr>
+          <w:rFonts w:ascii="Arial" w:eastAsia="Times New Roman" w:hAnsi="Arial" w:cs="Arial"/>
+          <w:b/>
+          <w:color w:val="000000"/>
+          <w:sz w:val="19"/>
+          <w:szCs w:val="19"/>
+          <w:shd w:val="clear" w:color="auto" w:fill="FFFFFF"/>
+        </w:rPr>
+        <w:t xml:space="preserve"> the above paragraph to the introduction section of the paper.</w:t>
+      </w:r>
+    </w:p>
+    <w:p>
+      <w:pPr>
+        <w:rPr>
+          <w:rFonts w:ascii="Arial" w:eastAsia="Times New Roman" w:hAnsi="Arial" w:cs="Arial"/>
+          <w:b/>
+          <w:color w:val="000000"/>
+          <w:sz w:val="19"/>
+          <w:szCs w:val="19"/>
+          <w:shd w:val="clear" w:color="auto" w:fill="FFFFFF"/>
+        </w:rPr>
+      </w:pPr>
+    </w:p>
+    <w:p>
+      <w:pPr>
+        <w:rPr>
+          <w:rFonts w:ascii="Arial" w:eastAsia="Times New Roman" w:hAnsi="Arial" w:cs="Arial"/>
+          <w:b/>
+          <w:color w:val="000000"/>
+          <w:sz w:val="19"/>
+          <w:szCs w:val="19"/>
+          <w:shd w:val="clear" w:color="auto" w:fill="FFFFFF"/>
+        </w:rPr>
+      </w:pPr>
+    </w:p>
+    <w:p>
+      <w:pPr>
+        <w:rPr>
+          <w:rFonts w:ascii="Arial" w:eastAsia="Times New Roman" w:hAnsi="Arial" w:cs="Arial"/>
+          <w:b/>
+          <w:color w:val="000000"/>
+          <w:sz w:val="19"/>
+          <w:szCs w:val="19"/>
+        </w:rPr>
+      </w:pPr>
+      <w:r>
+        <w:rPr>
+          <w:rFonts w:ascii="Arial" w:eastAsia="Times New Roman" w:hAnsi="Arial" w:cs="Arial"/>
+          <w:color w:val="000000"/>
+          <w:sz w:val="19"/>
+          <w:szCs w:val="19"/>
+          <w:shd w:val="clear" w:color="auto" w:fill="FFFFFF"/>
+        </w:rPr>
+        <w:t>(R1-2)</w:t>
+      </w:r>
+      <w:r>
+        <w:rPr>
+          <w:rFonts w:ascii="Arial" w:eastAsia="Times New Roman" w:hAnsi="Arial" w:cs="Arial"/>
+          <w:color w:val="000000"/>
+          <w:sz w:val="19"/>
+          <w:szCs w:val="19"/>
+          <w:shd w:val="clear" w:color="auto" w:fill="FFFFFF"/>
+        </w:rPr>
+        <w:t xml:space="preserve">The definitions you give for requirement and design debt do not provide an unambiguous way of distinguishing between the two. The architecture/requirements community has long struggled with the dichotomy between the two concepts and what makes something a requirement instead of a design decision (see for example de Boer, R. C., &amp; van Vliet, H. (2009). Controversy Corner: On the similarity between requirements and architecture. J. Syst. </w:t>
       </w:r>
       <w:proofErr w:type="spellStart"/>
       <w:r>
@@ -2855,29 +2711,7 @@
           <w:szCs w:val="19"/>
           <w:shd w:val="clear" w:color="auto" w:fill="FFFFFF"/>
         </w:rPr>
-        <w:t xml:space="preserve">). Even in the examples you give, it is not clear how to classify some of the comments. For </w:t>
-      </w:r>
-      <w:proofErr w:type="gramStart"/>
-      <w:r>
-        <w:rPr>
-          <w:rFonts w:ascii="Arial" w:eastAsia="Times New Roman" w:hAnsi="Arial" w:cs="Arial"/>
-          <w:color w:val="000000"/>
-          <w:sz w:val="19"/>
-          <w:szCs w:val="19"/>
-          <w:shd w:val="clear" w:color="auto" w:fill="FFFFFF"/>
-        </w:rPr>
-        <w:t>example</w:t>
-      </w:r>
-      <w:proofErr w:type="gramEnd"/>
-      <w:r>
-        <w:rPr>
-          <w:rFonts w:ascii="Arial" w:eastAsia="Times New Roman" w:hAnsi="Arial" w:cs="Arial"/>
-          <w:color w:val="000000"/>
-          <w:sz w:val="19"/>
-          <w:szCs w:val="19"/>
-          <w:shd w:val="clear" w:color="auto" w:fill="FFFFFF"/>
-        </w:rPr>
-        <w:t xml:space="preserve"> “no method for </w:t>
+        <w:t xml:space="preserve">). Even in the examples you give, it is not clear how to classify some of the comments. For example “no method for </w:t>
       </w:r>
       <w:proofErr w:type="spellStart"/>
       <w:r>
@@ -3254,16 +3088,492 @@
           <w:color w:val="000000"/>
           <w:sz w:val="19"/>
           <w:szCs w:val="19"/>
-        </w:rPr>
-      </w:pPr>
-      <w:r>
-        <w:rPr>
-          <w:rFonts w:ascii="Arial" w:eastAsia="Times New Roman" w:hAnsi="Arial" w:cs="Arial"/>
-          <w:color w:val="000000"/>
-          <w:sz w:val="19"/>
-          <w:szCs w:val="19"/>
-          <w:shd w:val="clear" w:color="auto" w:fill="FFFFFF"/>
-        </w:rPr>
+          <w:shd w:val="clear" w:color="auto" w:fill="FFFFFF"/>
+        </w:rPr>
+      </w:pPr>
+    </w:p>
+    <w:p>
+      <w:pPr>
+        <w:rPr>
+          <w:rFonts w:ascii="Arial" w:eastAsia="Times New Roman" w:hAnsi="Arial" w:cs="Arial"/>
+          <w:color w:val="000000"/>
+          <w:sz w:val="19"/>
+          <w:szCs w:val="19"/>
+          <w:shd w:val="clear" w:color="auto" w:fill="FFFFFF"/>
+        </w:rPr>
+      </w:pPr>
+    </w:p>
+    <w:p>
+      <w:pPr>
+        <w:rPr>
+          <w:rFonts w:ascii="Arial" w:eastAsia="Times New Roman" w:hAnsi="Arial" w:cs="Arial"/>
+          <w:color w:val="000000"/>
+          <w:sz w:val="19"/>
+          <w:szCs w:val="19"/>
+          <w:shd w:val="clear" w:color="auto" w:fill="FFFFFF"/>
+        </w:rPr>
+      </w:pPr>
+    </w:p>
+    <w:p>
+      <w:pPr>
+        <w:rPr>
+          <w:rFonts w:ascii="Arial" w:eastAsia="Times New Roman" w:hAnsi="Arial" w:cs="Arial"/>
+          <w:color w:val="000000"/>
+          <w:sz w:val="19"/>
+          <w:szCs w:val="19"/>
+          <w:shd w:val="clear" w:color="auto" w:fill="FFFFFF"/>
+        </w:rPr>
+      </w:pPr>
+    </w:p>
+    <w:p>
+      <w:pPr>
+        <w:rPr>
+          <w:rFonts w:ascii="Arial" w:eastAsia="Times New Roman" w:hAnsi="Arial" w:cs="Arial"/>
+          <w:color w:val="000000"/>
+          <w:sz w:val="19"/>
+          <w:szCs w:val="19"/>
+          <w:shd w:val="clear" w:color="auto" w:fill="FFFFFF"/>
+        </w:rPr>
+      </w:pPr>
+    </w:p>
+    <w:p>
+      <w:pPr>
+        <w:rPr>
+          <w:rFonts w:ascii="Arial" w:eastAsia="Times New Roman" w:hAnsi="Arial" w:cs="Arial"/>
+          <w:color w:val="000000"/>
+          <w:sz w:val="19"/>
+          <w:szCs w:val="19"/>
+          <w:shd w:val="clear" w:color="auto" w:fill="FFFFFF"/>
+        </w:rPr>
+      </w:pPr>
+    </w:p>
+    <w:p>
+      <w:pPr>
+        <w:rPr>
+          <w:rFonts w:ascii="Arial" w:eastAsia="Times New Roman" w:hAnsi="Arial" w:cs="Arial"/>
+          <w:color w:val="000000"/>
+          <w:sz w:val="19"/>
+          <w:szCs w:val="19"/>
+          <w:shd w:val="clear" w:color="auto" w:fill="FFFFFF"/>
+        </w:rPr>
+      </w:pPr>
+    </w:p>
+    <w:p>
+      <w:pPr>
+        <w:rPr>
+          <w:rFonts w:ascii="Arial" w:eastAsia="Times New Roman" w:hAnsi="Arial" w:cs="Arial"/>
+          <w:color w:val="000000"/>
+          <w:sz w:val="19"/>
+          <w:szCs w:val="19"/>
+          <w:shd w:val="clear" w:color="auto" w:fill="FFFFFF"/>
+        </w:rPr>
+      </w:pPr>
+    </w:p>
+    <w:p>
+      <w:pPr>
+        <w:rPr>
+          <w:rFonts w:ascii="Arial" w:eastAsia="Times New Roman" w:hAnsi="Arial" w:cs="Arial"/>
+          <w:color w:val="000000"/>
+          <w:sz w:val="19"/>
+          <w:szCs w:val="19"/>
+          <w:shd w:val="clear" w:color="auto" w:fill="FFFFFF"/>
+        </w:rPr>
+      </w:pPr>
+    </w:p>
+    <w:p>
+      <w:pPr>
+        <w:rPr>
+          <w:rFonts w:ascii="Arial" w:eastAsia="Times New Roman" w:hAnsi="Arial" w:cs="Arial"/>
+          <w:color w:val="000000"/>
+          <w:sz w:val="19"/>
+          <w:szCs w:val="19"/>
+          <w:shd w:val="clear" w:color="auto" w:fill="FFFFFF"/>
+        </w:rPr>
+      </w:pPr>
+    </w:p>
+    <w:p>
+      <w:pPr>
+        <w:rPr>
+          <w:rFonts w:ascii="Arial" w:eastAsia="Times New Roman" w:hAnsi="Arial" w:cs="Arial"/>
+          <w:color w:val="000000"/>
+          <w:sz w:val="19"/>
+          <w:szCs w:val="19"/>
+          <w:shd w:val="clear" w:color="auto" w:fill="FFFFFF"/>
+        </w:rPr>
+      </w:pPr>
+    </w:p>
+    <w:p>
+      <w:pPr>
+        <w:rPr>
+          <w:rFonts w:ascii="Arial" w:eastAsia="Times New Roman" w:hAnsi="Arial" w:cs="Arial"/>
+          <w:color w:val="000000"/>
+          <w:sz w:val="19"/>
+          <w:szCs w:val="19"/>
+          <w:shd w:val="clear" w:color="auto" w:fill="FFFFFF"/>
+        </w:rPr>
+      </w:pPr>
+    </w:p>
+    <w:p>
+      <w:pPr>
+        <w:rPr>
+          <w:rFonts w:ascii="Arial" w:eastAsia="Times New Roman" w:hAnsi="Arial" w:cs="Arial"/>
+          <w:color w:val="000000"/>
+          <w:sz w:val="19"/>
+          <w:szCs w:val="19"/>
+          <w:shd w:val="clear" w:color="auto" w:fill="FFFFFF"/>
+        </w:rPr>
+      </w:pPr>
+    </w:p>
+    <w:p>
+      <w:pPr>
+        <w:rPr>
+          <w:rFonts w:ascii="Arial" w:eastAsia="Times New Roman" w:hAnsi="Arial" w:cs="Arial"/>
+          <w:color w:val="000000"/>
+          <w:sz w:val="19"/>
+          <w:szCs w:val="19"/>
+          <w:shd w:val="clear" w:color="auto" w:fill="FFFFFF"/>
+        </w:rPr>
+      </w:pPr>
+    </w:p>
+    <w:p>
+      <w:pPr>
+        <w:rPr>
+          <w:rFonts w:ascii="Arial" w:eastAsia="Times New Roman" w:hAnsi="Arial" w:cs="Arial"/>
+          <w:color w:val="000000"/>
+          <w:sz w:val="19"/>
+          <w:szCs w:val="19"/>
+          <w:shd w:val="clear" w:color="auto" w:fill="FFFFFF"/>
+        </w:rPr>
+      </w:pPr>
+    </w:p>
+    <w:p>
+      <w:pPr>
+        <w:rPr>
+          <w:rFonts w:ascii="Arial" w:eastAsia="Times New Roman" w:hAnsi="Arial" w:cs="Arial"/>
+          <w:color w:val="000000"/>
+          <w:sz w:val="19"/>
+          <w:szCs w:val="19"/>
+          <w:shd w:val="clear" w:color="auto" w:fill="FFFFFF"/>
+        </w:rPr>
+      </w:pPr>
+    </w:p>
+    <w:p>
+      <w:pPr>
+        <w:rPr>
+          <w:rFonts w:ascii="Arial" w:eastAsia="Times New Roman" w:hAnsi="Arial" w:cs="Arial"/>
+          <w:color w:val="000000"/>
+          <w:sz w:val="19"/>
+          <w:szCs w:val="19"/>
+          <w:shd w:val="clear" w:color="auto" w:fill="FFFFFF"/>
+        </w:rPr>
+      </w:pPr>
+    </w:p>
+    <w:p>
+      <w:pPr>
+        <w:rPr>
+          <w:rFonts w:ascii="Arial" w:eastAsia="Times New Roman" w:hAnsi="Arial" w:cs="Arial"/>
+          <w:color w:val="000000"/>
+          <w:sz w:val="19"/>
+          <w:szCs w:val="19"/>
+          <w:shd w:val="clear" w:color="auto" w:fill="FFFFFF"/>
+        </w:rPr>
+      </w:pPr>
+    </w:p>
+    <w:p>
+      <w:pPr>
+        <w:rPr>
+          <w:rFonts w:ascii="Arial" w:eastAsia="Times New Roman" w:hAnsi="Arial" w:cs="Arial"/>
+          <w:color w:val="000000"/>
+          <w:sz w:val="19"/>
+          <w:szCs w:val="19"/>
+          <w:shd w:val="clear" w:color="auto" w:fill="FFFFFF"/>
+        </w:rPr>
+      </w:pPr>
+    </w:p>
+    <w:p>
+      <w:pPr>
+        <w:rPr>
+          <w:rFonts w:ascii="Arial" w:eastAsia="Times New Roman" w:hAnsi="Arial" w:cs="Arial"/>
+          <w:color w:val="000000"/>
+          <w:sz w:val="19"/>
+          <w:szCs w:val="19"/>
+          <w:shd w:val="clear" w:color="auto" w:fill="FFFFFF"/>
+        </w:rPr>
+      </w:pPr>
+    </w:p>
+    <w:p>
+      <w:pPr>
+        <w:rPr>
+          <w:rFonts w:ascii="Arial" w:eastAsia="Times New Roman" w:hAnsi="Arial" w:cs="Arial"/>
+          <w:color w:val="000000"/>
+          <w:sz w:val="19"/>
+          <w:szCs w:val="19"/>
+          <w:shd w:val="clear" w:color="auto" w:fill="FFFFFF"/>
+        </w:rPr>
+      </w:pPr>
+    </w:p>
+    <w:p>
+      <w:pPr>
+        <w:rPr>
+          <w:rFonts w:ascii="Arial" w:eastAsia="Times New Roman" w:hAnsi="Arial" w:cs="Arial"/>
+          <w:color w:val="000000"/>
+          <w:sz w:val="19"/>
+          <w:szCs w:val="19"/>
+          <w:shd w:val="clear" w:color="auto" w:fill="FFFFFF"/>
+        </w:rPr>
+      </w:pPr>
+    </w:p>
+    <w:p>
+      <w:pPr>
+        <w:rPr>
+          <w:rFonts w:ascii="Arial" w:eastAsia="Times New Roman" w:hAnsi="Arial" w:cs="Arial"/>
+          <w:color w:val="000000"/>
+          <w:sz w:val="19"/>
+          <w:szCs w:val="19"/>
+          <w:shd w:val="clear" w:color="auto" w:fill="FFFFFF"/>
+        </w:rPr>
+      </w:pPr>
+    </w:p>
+    <w:p>
+      <w:pPr>
+        <w:rPr>
+          <w:rFonts w:ascii="Arial" w:eastAsia="Times New Roman" w:hAnsi="Arial" w:cs="Arial"/>
+          <w:color w:val="000000"/>
+          <w:sz w:val="19"/>
+          <w:szCs w:val="19"/>
+          <w:shd w:val="clear" w:color="auto" w:fill="FFFFFF"/>
+        </w:rPr>
+      </w:pPr>
+    </w:p>
+    <w:p>
+      <w:pPr>
+        <w:rPr>
+          <w:rFonts w:ascii="Arial" w:eastAsia="Times New Roman" w:hAnsi="Arial" w:cs="Arial"/>
+          <w:color w:val="000000"/>
+          <w:sz w:val="19"/>
+          <w:szCs w:val="19"/>
+          <w:shd w:val="clear" w:color="auto" w:fill="FFFFFF"/>
+        </w:rPr>
+      </w:pPr>
+    </w:p>
+    <w:p>
+      <w:pPr>
+        <w:rPr>
+          <w:rFonts w:ascii="Arial" w:eastAsia="Times New Roman" w:hAnsi="Arial" w:cs="Arial"/>
+          <w:color w:val="000000"/>
+          <w:sz w:val="19"/>
+          <w:szCs w:val="19"/>
+          <w:shd w:val="clear" w:color="auto" w:fill="FFFFFF"/>
+        </w:rPr>
+      </w:pPr>
+    </w:p>
+    <w:p>
+      <w:pPr>
+        <w:rPr>
+          <w:rFonts w:ascii="Arial" w:eastAsia="Times New Roman" w:hAnsi="Arial" w:cs="Arial"/>
+          <w:color w:val="000000"/>
+          <w:sz w:val="19"/>
+          <w:szCs w:val="19"/>
+          <w:shd w:val="clear" w:color="auto" w:fill="FFFFFF"/>
+        </w:rPr>
+      </w:pPr>
+    </w:p>
+    <w:p>
+      <w:pPr>
+        <w:rPr>
+          <w:rFonts w:ascii="Arial" w:eastAsia="Times New Roman" w:hAnsi="Arial" w:cs="Arial"/>
+          <w:color w:val="000000"/>
+          <w:sz w:val="19"/>
+          <w:szCs w:val="19"/>
+          <w:shd w:val="clear" w:color="auto" w:fill="FFFFFF"/>
+        </w:rPr>
+      </w:pPr>
+    </w:p>
+    <w:p>
+      <w:pPr>
+        <w:rPr>
+          <w:rFonts w:ascii="Arial" w:eastAsia="Times New Roman" w:hAnsi="Arial" w:cs="Arial"/>
+          <w:color w:val="000000"/>
+          <w:sz w:val="19"/>
+          <w:szCs w:val="19"/>
+          <w:shd w:val="clear" w:color="auto" w:fill="FFFFFF"/>
+        </w:rPr>
+      </w:pPr>
+    </w:p>
+    <w:p>
+      <w:pPr>
+        <w:rPr>
+          <w:rFonts w:ascii="Arial" w:eastAsia="Times New Roman" w:hAnsi="Arial" w:cs="Arial"/>
+          <w:color w:val="000000"/>
+          <w:sz w:val="19"/>
+          <w:szCs w:val="19"/>
+          <w:shd w:val="clear" w:color="auto" w:fill="FFFFFF"/>
+        </w:rPr>
+      </w:pPr>
+    </w:p>
+    <w:p>
+      <w:pPr>
+        <w:rPr>
+          <w:rFonts w:ascii="Arial" w:eastAsia="Times New Roman" w:hAnsi="Arial" w:cs="Arial"/>
+          <w:color w:val="000000"/>
+          <w:sz w:val="19"/>
+          <w:szCs w:val="19"/>
+          <w:shd w:val="clear" w:color="auto" w:fill="FFFFFF"/>
+        </w:rPr>
+      </w:pPr>
+    </w:p>
+    <w:p>
+      <w:pPr>
+        <w:rPr>
+          <w:rFonts w:ascii="Arial" w:eastAsia="Times New Roman" w:hAnsi="Arial" w:cs="Arial"/>
+          <w:color w:val="000000"/>
+          <w:sz w:val="19"/>
+          <w:szCs w:val="19"/>
+          <w:shd w:val="clear" w:color="auto" w:fill="FFFFFF"/>
+        </w:rPr>
+      </w:pPr>
+    </w:p>
+    <w:p>
+      <w:pPr>
+        <w:rPr>
+          <w:rFonts w:ascii="Arial" w:eastAsia="Times New Roman" w:hAnsi="Arial" w:cs="Arial"/>
+          <w:color w:val="000000"/>
+          <w:sz w:val="19"/>
+          <w:szCs w:val="19"/>
+          <w:shd w:val="clear" w:color="auto" w:fill="FFFFFF"/>
+        </w:rPr>
+      </w:pPr>
+    </w:p>
+    <w:p>
+      <w:pPr>
+        <w:rPr>
+          <w:rFonts w:ascii="Arial" w:eastAsia="Times New Roman" w:hAnsi="Arial" w:cs="Arial"/>
+          <w:color w:val="000000"/>
+          <w:sz w:val="19"/>
+          <w:szCs w:val="19"/>
+          <w:shd w:val="clear" w:color="auto" w:fill="FFFFFF"/>
+        </w:rPr>
+      </w:pPr>
+    </w:p>
+    <w:p>
+      <w:pPr>
+        <w:rPr>
+          <w:rFonts w:ascii="Arial" w:eastAsia="Times New Roman" w:hAnsi="Arial" w:cs="Arial"/>
+          <w:color w:val="000000"/>
+          <w:sz w:val="19"/>
+          <w:szCs w:val="19"/>
+          <w:shd w:val="clear" w:color="auto" w:fill="FFFFFF"/>
+        </w:rPr>
+      </w:pPr>
+    </w:p>
+    <w:p>
+      <w:pPr>
+        <w:rPr>
+          <w:rFonts w:ascii="Arial" w:eastAsia="Times New Roman" w:hAnsi="Arial" w:cs="Arial"/>
+          <w:color w:val="000000"/>
+          <w:sz w:val="19"/>
+          <w:szCs w:val="19"/>
+          <w:shd w:val="clear" w:color="auto" w:fill="FFFFFF"/>
+        </w:rPr>
+      </w:pPr>
+    </w:p>
+    <w:p>
+      <w:pPr>
+        <w:rPr>
+          <w:rFonts w:ascii="Arial" w:eastAsia="Times New Roman" w:hAnsi="Arial" w:cs="Arial"/>
+          <w:color w:val="000000"/>
+          <w:sz w:val="19"/>
+          <w:szCs w:val="19"/>
+          <w:shd w:val="clear" w:color="auto" w:fill="FFFFFF"/>
+        </w:rPr>
+      </w:pPr>
+    </w:p>
+    <w:p>
+      <w:pPr>
+        <w:rPr>
+          <w:rFonts w:ascii="Arial" w:eastAsia="Times New Roman" w:hAnsi="Arial" w:cs="Arial"/>
+          <w:color w:val="000000"/>
+          <w:sz w:val="19"/>
+          <w:szCs w:val="19"/>
+          <w:shd w:val="clear" w:color="auto" w:fill="FFFFFF"/>
+        </w:rPr>
+      </w:pPr>
+    </w:p>
+    <w:p>
+      <w:pPr>
+        <w:rPr>
+          <w:rFonts w:ascii="Arial" w:eastAsia="Times New Roman" w:hAnsi="Arial" w:cs="Arial"/>
+          <w:color w:val="000000"/>
+          <w:sz w:val="19"/>
+          <w:szCs w:val="19"/>
+          <w:shd w:val="clear" w:color="auto" w:fill="FFFFFF"/>
+        </w:rPr>
+      </w:pPr>
+    </w:p>
+    <w:p>
+      <w:pPr>
+        <w:rPr>
+          <w:rFonts w:ascii="Arial" w:eastAsia="Times New Roman" w:hAnsi="Arial" w:cs="Arial"/>
+          <w:color w:val="000000"/>
+          <w:sz w:val="19"/>
+          <w:szCs w:val="19"/>
+          <w:shd w:val="clear" w:color="auto" w:fill="FFFFFF"/>
+        </w:rPr>
+      </w:pPr>
+    </w:p>
+    <w:p>
+      <w:pPr>
+        <w:rPr>
+          <w:rFonts w:ascii="Arial" w:eastAsia="Times New Roman" w:hAnsi="Arial" w:cs="Arial"/>
+          <w:color w:val="000000"/>
+          <w:sz w:val="19"/>
+          <w:szCs w:val="19"/>
+          <w:shd w:val="clear" w:color="auto" w:fill="FFFFFF"/>
+        </w:rPr>
+      </w:pPr>
+    </w:p>
+    <w:p>
+      <w:pPr>
+        <w:rPr>
+          <w:rFonts w:ascii="Arial" w:eastAsia="Times New Roman" w:hAnsi="Arial" w:cs="Arial"/>
+          <w:color w:val="000000"/>
+          <w:sz w:val="19"/>
+          <w:szCs w:val="19"/>
+          <w:shd w:val="clear" w:color="auto" w:fill="FFFFFF"/>
+        </w:rPr>
+      </w:pPr>
+    </w:p>
+    <w:p>
+      <w:pPr>
+        <w:rPr>
+          <w:rFonts w:ascii="Arial" w:eastAsia="Times New Roman" w:hAnsi="Arial" w:cs="Arial"/>
+          <w:color w:val="000000"/>
+          <w:sz w:val="19"/>
+          <w:szCs w:val="19"/>
+          <w:shd w:val="clear" w:color="auto" w:fill="FFFFFF"/>
+        </w:rPr>
+      </w:pPr>
+    </w:p>
+    <w:p>
+      <w:pPr>
+        <w:rPr>
+          <w:rFonts w:ascii="Arial" w:eastAsia="Times New Roman" w:hAnsi="Arial" w:cs="Arial"/>
+          <w:color w:val="000000"/>
+          <w:sz w:val="19"/>
+          <w:szCs w:val="19"/>
+        </w:rPr>
+      </w:pPr>
+      <w:r>
+        <w:rPr>
+          <w:rFonts w:ascii="Arial" w:eastAsia="Times New Roman" w:hAnsi="Arial" w:cs="Arial"/>
+          <w:b/>
+          <w:color w:val="000000"/>
+          <w:sz w:val="19"/>
+          <w:szCs w:val="19"/>
+          <w:u w:val="single"/>
+          <w:shd w:val="clear" w:color="auto" w:fill="FFFFFF"/>
+        </w:rPr>
+        <w:lastRenderedPageBreak/>
         <w:t>Reviewer: 3</w:t>
       </w:r>
       <w:r>
@@ -3283,6 +3593,16 @@
           <w:szCs w:val="19"/>
         </w:rPr>
         <w:br/>
+      </w:r>
+      <w:r>
+        <w:rPr>
+          <w:rFonts w:ascii="Arial" w:eastAsia="Times New Roman" w:hAnsi="Arial" w:cs="Arial"/>
+          <w:color w:val="000000"/>
+          <w:sz w:val="19"/>
+          <w:szCs w:val="19"/>
+          <w:shd w:val="clear" w:color="auto" w:fill="FFFFFF"/>
+        </w:rPr>
+        <w:t>(R3-1)</w:t>
       </w:r>
       <w:r>
         <w:rPr>
@@ -3432,6 +3752,16 @@
           <w:szCs w:val="19"/>
           <w:shd w:val="clear" w:color="auto" w:fill="FFFFFF"/>
         </w:rPr>
+        <w:t>(R3-2)</w:t>
+      </w:r>
+      <w:r>
+        <w:rPr>
+          <w:rFonts w:ascii="Arial" w:eastAsia="Times New Roman" w:hAnsi="Arial" w:cs="Arial"/>
+          <w:color w:val="000000"/>
+          <w:sz w:val="19"/>
+          <w:szCs w:val="19"/>
+          <w:shd w:val="clear" w:color="auto" w:fill="FFFFFF"/>
+        </w:rPr>
         <w:t>Typos:</w:t>
       </w:r>
       <w:r>
@@ -3534,27 +3864,15 @@
           <w:color w:val="000000"/>
         </w:rPr>
       </w:pPr>
-      <w:proofErr w:type="gramStart"/>
-      <w:r>
-        <w:rPr>
-          <w:rFonts w:ascii="Arial" w:eastAsia="Times New Roman" w:hAnsi="Arial" w:cs="Arial"/>
-          <w:b/>
-          <w:color w:val="000000"/>
-          <w:sz w:val="19"/>
-          <w:szCs w:val="19"/>
-        </w:rPr>
-        <w:t>Thank  you</w:t>
-      </w:r>
-      <w:proofErr w:type="gramEnd"/>
-      <w:r>
-        <w:rPr>
-          <w:rFonts w:ascii="Arial" w:eastAsia="Times New Roman" w:hAnsi="Arial" w:cs="Arial"/>
-          <w:b/>
-          <w:color w:val="000000"/>
-          <w:sz w:val="19"/>
-          <w:szCs w:val="19"/>
-        </w:rPr>
-        <w:t xml:space="preserve">. </w:t>
+      <w:r>
+        <w:rPr>
+          <w:rFonts w:ascii="Arial" w:eastAsia="Times New Roman" w:hAnsi="Arial" w:cs="Arial"/>
+          <w:b/>
+          <w:color w:val="000000"/>
+          <w:sz w:val="19"/>
+          <w:szCs w:val="19"/>
+        </w:rPr>
+        <w:t xml:space="preserve">Thank  you. </w:t>
       </w:r>
       <w:r>
         <w:rPr>
@@ -4286,6 +4604,18 @@
     <w:basedOn w:val="DefaultParagraphFont"/>
     <w:rsid w:val="00660150"/>
   </w:style>
+  <w:style w:type="character" w:styleId="FollowedHyperlink">
+    <w:name w:val="FollowedHyperlink"/>
+    <w:basedOn w:val="DefaultParagraphFont"/>
+    <w:uiPriority w:val="99"/>
+    <w:semiHidden/>
+    <w:unhideWhenUsed/>
+    <w:rsid w:val="00C119C8"/>
+    <w:rPr>
+      <w:color w:val="954F72" w:themeColor="followedHyperlink"/>
+      <w:u w:val="single"/>
+    </w:rPr>
+  </w:style>
 </w:styles>
 </file>
 
@@ -4555,7 +4885,7 @@
 </file>
 
 <file path=customXml/itemProps1.xml><?xml version="1.0" encoding="utf-8"?>
-<ds:datastoreItem xmlns:ds="http://schemas.openxmlformats.org/officeDocument/2006/customXml" ds:itemID="{E3FDA143-9730-0B45-8EC3-AE8B4D80E9EC}">
+<ds:datastoreItem xmlns:ds="http://schemas.openxmlformats.org/officeDocument/2006/customXml" ds:itemID="{8D0720EE-4BB7-2247-8222-6466C52CD3FB}">
   <ds:schemaRefs>
     <ds:schemaRef ds:uri="http://schemas.openxmlformats.org/officeDocument/2006/bibliography"/>
   </ds:schemaRefs>

</xml_diff>